<commit_message>
35. AOP @Before Advice Type
</commit_message>
<xml_diff>
--- a/35. AOP @Before Advice Type/1. AOP @Before Advice Type.docx
+++ b/35. AOP @Before Advice Type/1. AOP @Before Advice Type.docx
@@ -1,6 +1,6 @@
 
 <file path=word/document.xml><?xml version="1.0" encoding="utf-8"?>
-<w:document xmlns:wpc="http://schemas.microsoft.com/office/word/2010/wordprocessingCanvas" xmlns:cx="http://schemas.microsoft.com/office/drawing/2014/chartex" xmlns:cx1="http://schemas.microsoft.com/office/drawing/2015/9/8/chartex" xmlns:cx2="http://schemas.microsoft.com/office/drawing/2015/10/21/chartex" xmlns:cx3="http://schemas.microsoft.com/office/drawing/2016/5/9/chartex" xmlns:cx4="http://schemas.microsoft.com/office/drawing/2016/5/10/chartex" xmlns:cx5="http://schemas.microsoft.com/office/drawing/2016/5/11/chartex" xmlns:cx6="http://schemas.microsoft.com/office/drawing/2016/5/12/chartex" xmlns:cx7="http://schemas.microsoft.com/office/drawing/2016/5/13/chartex" xmlns:cx8="http://schemas.microsoft.com/office/drawing/2016/5/14/chartex" xmlns:mc="http://schemas.openxmlformats.org/markup-compatibility/2006" xmlns:aink="http://schemas.microsoft.com/office/drawing/2016/ink" xmlns:am3d="http://schemas.microsoft.com/office/drawing/2017/model3d" xmlns:o="urn:schemas-microsoft-com:office:office" xmlns:r="http://schemas.openxmlformats.org/officeDocument/2006/relationships" xmlns:m="http://schemas.openxmlformats.org/officeDocument/2006/math" xmlns:v="urn:schemas-microsoft-com:vml" xmlns:wp14="http://schemas.microsoft.com/office/word/2010/wordprocessingDrawing" xmlns:wp="http://schemas.openxmlformats.org/drawingml/2006/wordprocessingDrawing" xmlns:w10="urn:schemas-microsoft-com:office:word" xmlns:w="http://schemas.openxmlformats.org/wordprocessingml/2006/main" xmlns:w14="http://schemas.microsoft.com/office/word/2010/wordml" xmlns:w15="http://schemas.microsoft.com/office/word/2012/wordml" xmlns:w16cid="http://schemas.microsoft.com/office/word/2016/wordml/cid" xmlns:w16se="http://schemas.microsoft.com/office/word/2015/wordml/symex" xmlns:wpg="http://schemas.microsoft.com/office/word/2010/wordprocessingGroup" xmlns:wpi="http://schemas.microsoft.com/office/word/2010/wordprocessingInk" xmlns:wne="http://schemas.microsoft.com/office/word/2006/wordml" xmlns:wps="http://schemas.microsoft.com/office/word/2010/wordprocessingShape" mc:Ignorable="w14 w15 w16se w16cid wp14">
+<w:document xmlns:wpc="http://schemas.microsoft.com/office/word/2010/wordprocessingCanvas" xmlns:mc="http://schemas.openxmlformats.org/markup-compatibility/2006" xmlns:o="urn:schemas-microsoft-com:office:office" xmlns:r="http://schemas.openxmlformats.org/officeDocument/2006/relationships" xmlns:m="http://schemas.openxmlformats.org/officeDocument/2006/math" xmlns:v="urn:schemas-microsoft-com:vml" xmlns:wp14="http://schemas.microsoft.com/office/word/2010/wordprocessingDrawing" xmlns:wp="http://schemas.openxmlformats.org/drawingml/2006/wordprocessingDrawing" xmlns:w10="urn:schemas-microsoft-com:office:word" xmlns:w="http://schemas.openxmlformats.org/wordprocessingml/2006/main" xmlns:w14="http://schemas.microsoft.com/office/word/2010/wordml" xmlns:wpg="http://schemas.microsoft.com/office/word/2010/wordprocessingGroup" xmlns:wpi="http://schemas.microsoft.com/office/word/2010/wordprocessingInk" xmlns:wne="http://schemas.microsoft.com/office/word/2006/wordml" xmlns:wps="http://schemas.microsoft.com/office/word/2010/wordprocessingShape" mc:Ignorable="w14 wp14">
   <w:body>
     <w:p>
       <w:pPr>
@@ -154,21 +154,7 @@
           <w:b/>
           <w:u w:val="single"/>
         </w:rPr>
-        <w:t xml:space="preserve">@Before Advice </w:t>
-      </w:r>
-      <w:r>
-        <w:rPr>
-          <w:b/>
-          <w:u w:val="single"/>
-        </w:rPr>
-        <w:t>–</w:t>
-      </w:r>
-      <w:r>
-        <w:rPr>
-          <w:b/>
-          <w:u w:val="single"/>
-        </w:rPr>
-        <w:t xml:space="preserve"> Interaction</w:t>
+        <w:t>@Before Advice – Interaction</w:t>
       </w:r>
       <w:r>
         <w:t>:</w:t>
@@ -205,7 +191,7 @@
                     </pic:cNvPicPr>
                   </pic:nvPicPr>
                   <pic:blipFill>
-                    <a:blip r:embed="rId5">
+                    <a:blip r:embed="rId6">
                       <a:extLst>
                         <a:ext uri="{28A0092B-C50C-407E-A947-70E740481C1C}">
                           <a14:useLocalDpi xmlns:a14="http://schemas.microsoft.com/office/drawing/2010/main" val="0"/>
@@ -253,21 +239,7 @@
           <w:b/>
           <w:u w:val="single"/>
         </w:rPr>
-        <w:t xml:space="preserve">Advice </w:t>
-      </w:r>
-      <w:r>
-        <w:rPr>
-          <w:b/>
-          <w:u w:val="single"/>
-        </w:rPr>
-        <w:t>–</w:t>
-      </w:r>
-      <w:r>
-        <w:rPr>
-          <w:b/>
-          <w:u w:val="single"/>
-        </w:rPr>
-        <w:t xml:space="preserve"> Interaction</w:t>
+        <w:t>Advice – Interaction</w:t>
       </w:r>
       <w:r>
         <w:t>:</w:t>
@@ -304,7 +276,7 @@
                     </pic:cNvPicPr>
                   </pic:nvPicPr>
                   <pic:blipFill>
-                    <a:blip r:embed="rId6">
+                    <a:blip r:embed="rId7">
                       <a:extLst>
                         <a:ext uri="{28A0092B-C50C-407E-A947-70E740481C1C}">
                           <a14:useLocalDpi xmlns:a14="http://schemas.microsoft.com/office/drawing/2010/main" val="0"/>
@@ -352,35 +324,7 @@
           <w:b/>
           <w:u w:val="single"/>
         </w:rPr>
-        <w:t xml:space="preserve">Advice – Interaction </w:t>
-      </w:r>
-      <w:r>
-        <w:rPr>
-          <w:b/>
-          <w:u w:val="single"/>
-        </w:rPr>
-        <w:t>–</w:t>
-      </w:r>
-      <w:r>
-        <w:rPr>
-          <w:b/>
-          <w:u w:val="single"/>
-        </w:rPr>
-        <w:t xml:space="preserve"> After</w:t>
-      </w:r>
-      <w:r>
-        <w:rPr>
-          <w:b/>
-          <w:u w:val="single"/>
-        </w:rPr>
-        <w:t xml:space="preserve"> </w:t>
-      </w:r>
-      <w:r>
-        <w:rPr>
-          <w:b/>
-          <w:u w:val="single"/>
-        </w:rPr>
-        <w:t>Returning</w:t>
+        <w:t>Advice – Interaction – After Returning</w:t>
       </w:r>
       <w:r>
         <w:t>:</w:t>
@@ -418,7 +362,7 @@
                     </pic:cNvPicPr>
                   </pic:nvPicPr>
                   <pic:blipFill>
-                    <a:blip r:embed="rId7">
+                    <a:blip r:embed="rId8">
                       <a:extLst>
                         <a:ext uri="{28A0092B-C50C-407E-A947-70E740481C1C}">
                           <a14:useLocalDpi xmlns:a14="http://schemas.microsoft.com/office/drawing/2010/main" val="0"/>
@@ -544,10 +488,7 @@
         <w:ind w:left="1080"/>
       </w:pPr>
       <w:r>
-        <w:t xml:space="preserve">who, what, when, </w:t>
-      </w:r>
-      <w:r>
-        <w:t>where?</w:t>
+        <w:t>who, what, when, where?</w:t>
       </w:r>
     </w:p>
     <w:p>
@@ -588,10 +529,7 @@
         <w:ind w:left="1080"/>
       </w:pPr>
       <w:r>
-        <w:t xml:space="preserve">how many times has a method been called </w:t>
-      </w:r>
-      <w:r>
-        <w:t>user?</w:t>
+        <w:t>how many times has a method been called user?</w:t>
       </w:r>
     </w:p>
     <w:p>
@@ -658,6 +596,85 @@
       <w:pPr>
         <w:spacing w:after="0" w:line="0" w:lineRule="atLeast"/>
       </w:pPr>
+      <w:r>
+        <w:rPr>
+          <w:noProof/>
+        </w:rPr>
+        <mc:AlternateContent>
+          <mc:Choice Requires="wps">
+            <w:drawing>
+              <wp:anchor distT="0" distB="0" distL="114300" distR="114300" simplePos="0" relativeHeight="251659264" behindDoc="0" locked="0" layoutInCell="1" allowOverlap="1" wp14:anchorId="7EDA09A7" wp14:editId="1D0C6D71">
+                <wp:simplePos x="0" y="0"/>
+                <wp:positionH relativeFrom="column">
+                  <wp:posOffset>1381125</wp:posOffset>
+                </wp:positionH>
+                <wp:positionV relativeFrom="paragraph">
+                  <wp:posOffset>1866900</wp:posOffset>
+                </wp:positionV>
+                <wp:extent cx="2714625" cy="0"/>
+                <wp:effectExtent l="0" t="209550" r="0" b="209550"/>
+                <wp:wrapNone/>
+                <wp:docPr id="5" name="Straight Arrow Connector 5"/>
+                <wp:cNvGraphicFramePr/>
+                <a:graphic xmlns:a="http://schemas.openxmlformats.org/drawingml/2006/main">
+                  <a:graphicData uri="http://schemas.microsoft.com/office/word/2010/wordprocessingShape">
+                    <wps:wsp>
+                      <wps:cNvCnPr/>
+                      <wps:spPr>
+                        <a:xfrm>
+                          <a:off x="0" y="0"/>
+                          <a:ext cx="2714625" cy="0"/>
+                        </a:xfrm>
+                        <a:prstGeom prst="straightConnector1">
+                          <a:avLst/>
+                        </a:prstGeom>
+                        <a:ln w="76200">
+                          <a:solidFill>
+                            <a:srgbClr val="FF0000"/>
+                          </a:solidFill>
+                          <a:tailEnd type="arrow"/>
+                        </a:ln>
+                      </wps:spPr>
+                      <wps:style>
+                        <a:lnRef idx="1">
+                          <a:schemeClr val="accent1"/>
+                        </a:lnRef>
+                        <a:fillRef idx="0">
+                          <a:schemeClr val="accent1"/>
+                        </a:fillRef>
+                        <a:effectRef idx="0">
+                          <a:schemeClr val="accent1"/>
+                        </a:effectRef>
+                        <a:fontRef idx="minor">
+                          <a:schemeClr val="tx1"/>
+                        </a:fontRef>
+                      </wps:style>
+                      <wps:bodyPr/>
+                    </wps:wsp>
+                  </a:graphicData>
+                </a:graphic>
+                <wp14:sizeRelH relativeFrom="margin">
+                  <wp14:pctWidth>0</wp14:pctWidth>
+                </wp14:sizeRelH>
+                <wp14:sizeRelV relativeFrom="margin">
+                  <wp14:pctHeight>0</wp14:pctHeight>
+                </wp14:sizeRelV>
+              </wp:anchor>
+            </w:drawing>
+          </mc:Choice>
+          <mc:Fallback>
+            <w:pict>
+              <v:shapetype id="_x0000_t32" coordsize="21600,21600" o:spt="32" o:oned="t" path="m,l21600,21600e" filled="f">
+                <v:path arrowok="t" fillok="f" o:connecttype="none"/>
+                <o:lock v:ext="edit" shapetype="t"/>
+              </v:shapetype>
+              <v:shape id="Straight Arrow Connector 5" o:spid="_x0000_s1026" type="#_x0000_t32" style="position:absolute;margin-left:108.75pt;margin-top:147pt;width:213.75pt;height:0;z-index:251659264;visibility:visible;mso-wrap-style:square;mso-width-percent:0;mso-height-percent:0;mso-wrap-distance-left:9pt;mso-wrap-distance-top:0;mso-wrap-distance-right:9pt;mso-wrap-distance-bottom:0;mso-position-horizontal:absolute;mso-position-horizontal-relative:text;mso-position-vertical:absolute;mso-position-vertical-relative:text;mso-width-percent:0;mso-height-percent:0;mso-width-relative:margin;mso-height-relative:margin" o:gfxdata="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" strokecolor="red" strokeweight="6pt">
+                <v:stroke endarrow="open" joinstyle="miter"/>
+              </v:shape>
+            </w:pict>
+          </mc:Fallback>
+        </mc:AlternateContent>
+      </w:r>
       <w:r>
         <w:rPr>
           <w:noProof/>
@@ -680,7 +697,7 @@
                     </pic:cNvPicPr>
                   </pic:nvPicPr>
                   <pic:blipFill>
-                    <a:blip r:embed="rId5">
+                    <a:blip r:embed="rId6">
                       <a:extLst>
                         <a:ext uri="{28A0092B-C50C-407E-A947-70E740481C1C}">
                           <a14:useLocalDpi xmlns:a14="http://schemas.microsoft.com/office/drawing/2010/main" val="0"/>
@@ -821,14 +838,7 @@
           <w:b/>
           <w:u w:val="single"/>
         </w:rPr>
-        <w:t>Development Process - @Before</w:t>
-      </w:r>
-      <w:r>
-        <w:rPr>
-          <w:b/>
-          <w:u w:val="single"/>
-        </w:rPr>
-        <w:t xml:space="preserve"> (Step-by-Step)</w:t>
+        <w:t>Development Process - @Before (Step-by-Step)</w:t>
       </w:r>
       <w:r>
         <w:t>:</w:t>
@@ -842,12 +852,21 @@
           <w:numId w:val="4"/>
         </w:numPr>
         <w:spacing w:after="0" w:line="160" w:lineRule="atLeast"/>
-      </w:pPr>
-      <w:r>
+        <w:rPr>
+          <w:b/>
+        </w:rPr>
+      </w:pPr>
+      <w:r>
+        <w:rPr>
+          <w:b/>
+        </w:rPr>
         <w:t xml:space="preserve">Create target object: </w:t>
       </w:r>
       <w:proofErr w:type="spellStart"/>
       <w:r>
+        <w:rPr>
+          <w:b/>
+        </w:rPr>
         <w:t>AccountDAO</w:t>
       </w:r>
       <w:proofErr w:type="spellEnd"/>
@@ -860,8 +879,14 @@
           <w:numId w:val="4"/>
         </w:numPr>
         <w:spacing w:after="0" w:line="160" w:lineRule="atLeast"/>
-      </w:pPr>
-      <w:r>
+        <w:rPr>
+          <w:b/>
+        </w:rPr>
+      </w:pPr>
+      <w:r>
+        <w:rPr>
+          <w:b/>
+        </w:rPr>
         <w:t>Create Spring Java Config class</w:t>
       </w:r>
     </w:p>
@@ -873,8 +898,14 @@
           <w:numId w:val="4"/>
         </w:numPr>
         <w:spacing w:after="0" w:line="160" w:lineRule="atLeast"/>
-      </w:pPr>
-      <w:r>
+        <w:rPr>
+          <w:b/>
+        </w:rPr>
+      </w:pPr>
+      <w:r>
+        <w:rPr>
+          <w:b/>
+        </w:rPr>
         <w:t>Create main app</w:t>
       </w:r>
     </w:p>
@@ -886,8 +917,14 @@
           <w:numId w:val="4"/>
         </w:numPr>
         <w:spacing w:after="0" w:line="160" w:lineRule="atLeast"/>
-      </w:pPr>
-      <w:r>
+        <w:rPr>
+          <w:b/>
+        </w:rPr>
+      </w:pPr>
+      <w:r>
+        <w:rPr>
+          <w:b/>
+        </w:rPr>
         <w:t>Create an Aspect with @Before advice</w:t>
       </w:r>
     </w:p>
@@ -900,27 +937,2761 @@
       <w:pPr>
         <w:spacing w:after="0" w:line="0" w:lineRule="atLeast"/>
       </w:pPr>
+      <w:r>
+        <w:rPr>
+          <w:b/>
+          <w:u w:val="single"/>
+        </w:rPr>
+        <w:t xml:space="preserve">Step 1: Create Target Object: </w:t>
+      </w:r>
+      <w:proofErr w:type="spellStart"/>
+      <w:r>
+        <w:rPr>
+          <w:b/>
+          <w:u w:val="single"/>
+        </w:rPr>
+        <w:t>AccountDAO</w:t>
+      </w:r>
+      <w:proofErr w:type="spellEnd"/>
+      <w:r>
+        <w:t>:</w:t>
+      </w:r>
+    </w:p>
+    <w:p>
+      <w:pPr>
+        <w:autoSpaceDE w:val="0"/>
+        <w:autoSpaceDN w:val="0"/>
+        <w:adjustRightInd w:val="0"/>
+        <w:spacing w:after="0" w:line="240" w:lineRule="auto"/>
+        <w:rPr>
+          <w:rFonts w:ascii="Courier New" w:hAnsi="Courier New" w:cs="Courier New"/>
+          <w:sz w:val="20"/>
+          <w:szCs w:val="20"/>
+        </w:rPr>
+      </w:pPr>
+      <w:r>
+        <w:rPr>
+          <w:rFonts w:ascii="Courier New" w:hAnsi="Courier New" w:cs="Courier New"/>
+          <w:color w:val="646464"/>
+          <w:sz w:val="20"/>
+          <w:szCs w:val="20"/>
+        </w:rPr>
+        <w:t>@Component</w:t>
+      </w:r>
+    </w:p>
+    <w:p>
+      <w:pPr>
+        <w:autoSpaceDE w:val="0"/>
+        <w:autoSpaceDN w:val="0"/>
+        <w:adjustRightInd w:val="0"/>
+        <w:spacing w:after="0" w:line="240" w:lineRule="auto"/>
+        <w:rPr>
+          <w:rFonts w:ascii="Courier New" w:hAnsi="Courier New" w:cs="Courier New"/>
+          <w:sz w:val="20"/>
+          <w:szCs w:val="20"/>
+        </w:rPr>
+      </w:pPr>
+      <w:proofErr w:type="gramStart"/>
+      <w:r>
+        <w:rPr>
+          <w:rFonts w:ascii="Courier New" w:hAnsi="Courier New" w:cs="Courier New"/>
+          <w:b/>
+          <w:bCs/>
+          <w:color w:val="7F0055"/>
+          <w:sz w:val="20"/>
+          <w:szCs w:val="20"/>
+        </w:rPr>
+        <w:t>public</w:t>
+      </w:r>
+      <w:proofErr w:type="gramEnd"/>
+      <w:r>
+        <w:rPr>
+          <w:rFonts w:ascii="Courier New" w:hAnsi="Courier New" w:cs="Courier New"/>
+          <w:color w:val="000000"/>
+          <w:sz w:val="20"/>
+          <w:szCs w:val="20"/>
+        </w:rPr>
+        <w:t xml:space="preserve"> </w:t>
+      </w:r>
+      <w:r>
+        <w:rPr>
+          <w:rFonts w:ascii="Courier New" w:hAnsi="Courier New" w:cs="Courier New"/>
+          <w:b/>
+          <w:bCs/>
+          <w:color w:val="7F0055"/>
+          <w:sz w:val="20"/>
+          <w:szCs w:val="20"/>
+        </w:rPr>
+        <w:t>class</w:t>
+      </w:r>
+      <w:r>
+        <w:rPr>
+          <w:rFonts w:ascii="Courier New" w:hAnsi="Courier New" w:cs="Courier New"/>
+          <w:color w:val="000000"/>
+          <w:sz w:val="20"/>
+          <w:szCs w:val="20"/>
+        </w:rPr>
+        <w:t xml:space="preserve"> </w:t>
+      </w:r>
+      <w:proofErr w:type="spellStart"/>
+      <w:r>
+        <w:rPr>
+          <w:rFonts w:ascii="Courier New" w:hAnsi="Courier New" w:cs="Courier New"/>
+          <w:color w:val="000000"/>
+          <w:sz w:val="20"/>
+          <w:szCs w:val="20"/>
+        </w:rPr>
+        <w:t>AccountDAO</w:t>
+      </w:r>
+      <w:proofErr w:type="spellEnd"/>
+      <w:r>
+        <w:rPr>
+          <w:rFonts w:ascii="Courier New" w:hAnsi="Courier New" w:cs="Courier New"/>
+          <w:color w:val="000000"/>
+          <w:sz w:val="20"/>
+          <w:szCs w:val="20"/>
+        </w:rPr>
+        <w:t xml:space="preserve"> {</w:t>
+      </w:r>
+    </w:p>
+    <w:p>
+      <w:pPr>
+        <w:autoSpaceDE w:val="0"/>
+        <w:autoSpaceDN w:val="0"/>
+        <w:adjustRightInd w:val="0"/>
+        <w:spacing w:after="0" w:line="240" w:lineRule="auto"/>
+        <w:rPr>
+          <w:rFonts w:ascii="Courier New" w:hAnsi="Courier New" w:cs="Courier New"/>
+          <w:sz w:val="20"/>
+          <w:szCs w:val="20"/>
+        </w:rPr>
+      </w:pPr>
+    </w:p>
+    <w:p>
+      <w:pPr>
+        <w:autoSpaceDE w:val="0"/>
+        <w:autoSpaceDN w:val="0"/>
+        <w:adjustRightInd w:val="0"/>
+        <w:spacing w:after="0" w:line="240" w:lineRule="auto"/>
+        <w:rPr>
+          <w:rFonts w:ascii="Courier New" w:hAnsi="Courier New" w:cs="Courier New"/>
+          <w:sz w:val="20"/>
+          <w:szCs w:val="20"/>
+        </w:rPr>
+      </w:pPr>
+      <w:r>
+        <w:rPr>
+          <w:rFonts w:ascii="Courier New" w:hAnsi="Courier New" w:cs="Courier New"/>
+          <w:color w:val="000000"/>
+          <w:sz w:val="20"/>
+          <w:szCs w:val="20"/>
+        </w:rPr>
+        <w:tab/>
+      </w:r>
+      <w:proofErr w:type="gramStart"/>
+      <w:r>
+        <w:rPr>
+          <w:rFonts w:ascii="Courier New" w:hAnsi="Courier New" w:cs="Courier New"/>
+          <w:b/>
+          <w:bCs/>
+          <w:color w:val="7F0055"/>
+          <w:sz w:val="20"/>
+          <w:szCs w:val="20"/>
+        </w:rPr>
+        <w:t>public</w:t>
+      </w:r>
+      <w:proofErr w:type="gramEnd"/>
+      <w:r>
+        <w:rPr>
+          <w:rFonts w:ascii="Courier New" w:hAnsi="Courier New" w:cs="Courier New"/>
+          <w:color w:val="000000"/>
+          <w:sz w:val="20"/>
+          <w:szCs w:val="20"/>
+        </w:rPr>
+        <w:t xml:space="preserve"> </w:t>
+      </w:r>
+      <w:r>
+        <w:rPr>
+          <w:rFonts w:ascii="Courier New" w:hAnsi="Courier New" w:cs="Courier New"/>
+          <w:b/>
+          <w:bCs/>
+          <w:color w:val="7F0055"/>
+          <w:sz w:val="20"/>
+          <w:szCs w:val="20"/>
+        </w:rPr>
+        <w:t>void</w:t>
+      </w:r>
+      <w:r>
+        <w:rPr>
+          <w:rFonts w:ascii="Courier New" w:hAnsi="Courier New" w:cs="Courier New"/>
+          <w:color w:val="000000"/>
+          <w:sz w:val="20"/>
+          <w:szCs w:val="20"/>
+        </w:rPr>
+        <w:t xml:space="preserve"> </w:t>
+      </w:r>
+      <w:proofErr w:type="spellStart"/>
+      <w:r>
+        <w:rPr>
+          <w:rFonts w:ascii="Courier New" w:hAnsi="Courier New" w:cs="Courier New"/>
+          <w:color w:val="000000"/>
+          <w:sz w:val="20"/>
+          <w:szCs w:val="20"/>
+        </w:rPr>
+        <w:t>addAccount</w:t>
+      </w:r>
+      <w:proofErr w:type="spellEnd"/>
+      <w:r>
+        <w:rPr>
+          <w:rFonts w:ascii="Courier New" w:hAnsi="Courier New" w:cs="Courier New"/>
+          <w:color w:val="000000"/>
+          <w:sz w:val="20"/>
+          <w:szCs w:val="20"/>
+        </w:rPr>
+        <w:t>() {</w:t>
+      </w:r>
+    </w:p>
+    <w:p>
+      <w:pPr>
+        <w:autoSpaceDE w:val="0"/>
+        <w:autoSpaceDN w:val="0"/>
+        <w:adjustRightInd w:val="0"/>
+        <w:spacing w:after="0" w:line="240" w:lineRule="auto"/>
+        <w:ind w:firstLine="720"/>
+        <w:rPr>
+          <w:rFonts w:ascii="Courier New" w:hAnsi="Courier New" w:cs="Courier New"/>
+          <w:color w:val="2A00FF"/>
+          <w:sz w:val="20"/>
+          <w:szCs w:val="20"/>
+        </w:rPr>
+      </w:pPr>
+      <w:proofErr w:type="gramStart"/>
+      <w:r>
+        <w:rPr>
+          <w:rFonts w:ascii="Courier New" w:hAnsi="Courier New" w:cs="Courier New"/>
+          <w:color w:val="000000"/>
+          <w:sz w:val="20"/>
+          <w:szCs w:val="20"/>
+        </w:rPr>
+        <w:t>System.</w:t>
+      </w:r>
+      <w:r>
+        <w:rPr>
+          <w:rFonts w:ascii="Courier New" w:hAnsi="Courier New" w:cs="Courier New"/>
+          <w:b/>
+          <w:bCs/>
+          <w:i/>
+          <w:iCs/>
+          <w:color w:val="0000C0"/>
+          <w:sz w:val="20"/>
+          <w:szCs w:val="20"/>
+        </w:rPr>
+        <w:t>out</w:t>
+      </w:r>
+      <w:r>
+        <w:rPr>
+          <w:rFonts w:ascii="Courier New" w:hAnsi="Courier New" w:cs="Courier New"/>
+          <w:color w:val="000000"/>
+          <w:sz w:val="20"/>
+          <w:szCs w:val="20"/>
+        </w:rPr>
+        <w:t>.println(</w:t>
+      </w:r>
+      <w:proofErr w:type="gramEnd"/>
+      <w:r>
+        <w:rPr>
+          <w:rFonts w:ascii="Courier New" w:hAnsi="Courier New" w:cs="Courier New"/>
+          <w:color w:val="000000"/>
+          <w:sz w:val="20"/>
+          <w:szCs w:val="20"/>
+        </w:rPr>
+        <w:t>getClass().</w:t>
+      </w:r>
+      <w:proofErr w:type="spellStart"/>
+      <w:r>
+        <w:rPr>
+          <w:rFonts w:ascii="Courier New" w:hAnsi="Courier New" w:cs="Courier New"/>
+          <w:color w:val="000000"/>
+          <w:sz w:val="20"/>
+          <w:szCs w:val="20"/>
+        </w:rPr>
+        <w:t>getName</w:t>
+      </w:r>
+      <w:proofErr w:type="spellEnd"/>
+      <w:r>
+        <w:rPr>
+          <w:rFonts w:ascii="Courier New" w:hAnsi="Courier New" w:cs="Courier New"/>
+          <w:color w:val="000000"/>
+          <w:sz w:val="20"/>
+          <w:szCs w:val="20"/>
+        </w:rPr>
+        <w:t xml:space="preserve">() + </w:t>
+      </w:r>
+      <w:r>
+        <w:rPr>
+          <w:rFonts w:ascii="Courier New" w:hAnsi="Courier New" w:cs="Courier New"/>
+          <w:color w:val="2A00FF"/>
+          <w:sz w:val="20"/>
+          <w:szCs w:val="20"/>
+        </w:rPr>
+        <w:t xml:space="preserve">": DOING MY DB WORK: </w:t>
+      </w:r>
+    </w:p>
+    <w:p>
+      <w:pPr>
+        <w:autoSpaceDE w:val="0"/>
+        <w:autoSpaceDN w:val="0"/>
+        <w:adjustRightInd w:val="0"/>
+        <w:spacing w:after="0" w:line="240" w:lineRule="auto"/>
+        <w:ind w:left="720" w:firstLine="720"/>
+        <w:rPr>
+          <w:rFonts w:ascii="Courier New" w:hAnsi="Courier New" w:cs="Courier New"/>
+          <w:sz w:val="20"/>
+          <w:szCs w:val="20"/>
+        </w:rPr>
+      </w:pPr>
+      <w:r>
+        <w:rPr>
+          <w:rFonts w:ascii="Courier New" w:hAnsi="Courier New" w:cs="Courier New"/>
+          <w:color w:val="2A00FF"/>
+          <w:sz w:val="20"/>
+          <w:szCs w:val="20"/>
+        </w:rPr>
+        <w:t>ADDING AN ACCOUNT"</w:t>
+      </w:r>
+      <w:r>
+        <w:rPr>
+          <w:rFonts w:ascii="Courier New" w:hAnsi="Courier New" w:cs="Courier New"/>
+          <w:color w:val="000000"/>
+          <w:sz w:val="20"/>
+          <w:szCs w:val="20"/>
+        </w:rPr>
+        <w:t>);</w:t>
+      </w:r>
+    </w:p>
+    <w:p>
+      <w:pPr>
+        <w:autoSpaceDE w:val="0"/>
+        <w:autoSpaceDN w:val="0"/>
+        <w:adjustRightInd w:val="0"/>
+        <w:spacing w:after="0" w:line="240" w:lineRule="auto"/>
+        <w:rPr>
+          <w:rFonts w:ascii="Courier New" w:hAnsi="Courier New" w:cs="Courier New"/>
+          <w:sz w:val="20"/>
+          <w:szCs w:val="20"/>
+        </w:rPr>
+      </w:pPr>
+      <w:r>
+        <w:rPr>
+          <w:rFonts w:ascii="Courier New" w:hAnsi="Courier New" w:cs="Courier New"/>
+          <w:color w:val="000000"/>
+          <w:sz w:val="20"/>
+          <w:szCs w:val="20"/>
+        </w:rPr>
+        <w:tab/>
+        <w:t>}</w:t>
+      </w:r>
+    </w:p>
+    <w:p>
+      <w:pPr>
+        <w:spacing w:after="0" w:line="0" w:lineRule="atLeast"/>
+      </w:pPr>
+      <w:r>
+        <w:rPr>
+          <w:rFonts w:ascii="Courier New" w:hAnsi="Courier New" w:cs="Courier New"/>
+          <w:color w:val="000000"/>
+          <w:sz w:val="20"/>
+          <w:szCs w:val="20"/>
+        </w:rPr>
+        <w:t>}</w:t>
+      </w:r>
+    </w:p>
+    <w:p>
+      <w:pPr>
+        <w:spacing w:after="0" w:line="0" w:lineRule="atLeast"/>
+      </w:pPr>
+    </w:p>
+    <w:p>
+      <w:pPr>
+        <w:spacing w:after="0" w:line="0" w:lineRule="atLeast"/>
+      </w:pPr>
+      <w:r>
+        <w:rPr>
+          <w:b/>
+          <w:u w:val="single"/>
+        </w:rPr>
+        <w:t xml:space="preserve">2) Create Spring Java </w:t>
+      </w:r>
+      <w:proofErr w:type="spellStart"/>
+      <w:r>
+        <w:rPr>
+          <w:b/>
+          <w:u w:val="single"/>
+        </w:rPr>
+        <w:t>Config</w:t>
+      </w:r>
+      <w:proofErr w:type="spellEnd"/>
+      <w:r>
+        <w:rPr>
+          <w:b/>
+          <w:u w:val="single"/>
+        </w:rPr>
+        <w:t xml:space="preserve"> class</w:t>
+      </w:r>
+      <w:r>
+        <w:t>:</w:t>
+      </w:r>
+    </w:p>
+    <w:p>
+      <w:pPr>
+        <w:autoSpaceDE w:val="0"/>
+        <w:autoSpaceDN w:val="0"/>
+        <w:adjustRightInd w:val="0"/>
+        <w:spacing w:after="0" w:line="240" w:lineRule="auto"/>
+        <w:rPr>
+          <w:rFonts w:ascii="Courier New" w:hAnsi="Courier New" w:cs="Courier New"/>
+          <w:sz w:val="20"/>
+          <w:szCs w:val="20"/>
+        </w:rPr>
+      </w:pPr>
+      <w:r>
+        <w:rPr>
+          <w:rFonts w:ascii="Courier New" w:hAnsi="Courier New" w:cs="Courier New"/>
+          <w:color w:val="646464"/>
+          <w:sz w:val="20"/>
+          <w:szCs w:val="20"/>
+        </w:rPr>
+        <w:t>@Configuration</w:t>
+      </w:r>
+    </w:p>
+    <w:p>
+      <w:pPr>
+        <w:autoSpaceDE w:val="0"/>
+        <w:autoSpaceDN w:val="0"/>
+        <w:adjustRightInd w:val="0"/>
+        <w:spacing w:after="0" w:line="240" w:lineRule="auto"/>
+        <w:rPr>
+          <w:rFonts w:ascii="Courier New" w:hAnsi="Courier New" w:cs="Courier New"/>
+          <w:sz w:val="20"/>
+          <w:szCs w:val="20"/>
+        </w:rPr>
+      </w:pPr>
+      <w:r>
+        <w:rPr>
+          <w:rFonts w:ascii="Courier New" w:hAnsi="Courier New" w:cs="Courier New"/>
+          <w:color w:val="646464"/>
+          <w:sz w:val="20"/>
+          <w:szCs w:val="20"/>
+        </w:rPr>
+        <w:t>@</w:t>
+      </w:r>
+      <w:proofErr w:type="spellStart"/>
+      <w:r>
+        <w:rPr>
+          <w:rFonts w:ascii="Courier New" w:hAnsi="Courier New" w:cs="Courier New"/>
+          <w:color w:val="646464"/>
+          <w:sz w:val="20"/>
+          <w:szCs w:val="20"/>
+        </w:rPr>
+        <w:t>EnableAspectJAutoProxy</w:t>
+      </w:r>
+      <w:proofErr w:type="spellEnd"/>
+    </w:p>
+    <w:p>
+      <w:pPr>
+        <w:autoSpaceDE w:val="0"/>
+        <w:autoSpaceDN w:val="0"/>
+        <w:adjustRightInd w:val="0"/>
+        <w:spacing w:after="0" w:line="240" w:lineRule="auto"/>
+        <w:rPr>
+          <w:rFonts w:ascii="Courier New" w:hAnsi="Courier New" w:cs="Courier New"/>
+          <w:sz w:val="20"/>
+          <w:szCs w:val="20"/>
+        </w:rPr>
+      </w:pPr>
+      <w:proofErr w:type="gramStart"/>
+      <w:r>
+        <w:rPr>
+          <w:rFonts w:ascii="Courier New" w:hAnsi="Courier New" w:cs="Courier New"/>
+          <w:color w:val="646464"/>
+          <w:sz w:val="20"/>
+          <w:szCs w:val="20"/>
+        </w:rPr>
+        <w:t>@</w:t>
+      </w:r>
+      <w:proofErr w:type="spellStart"/>
+      <w:r>
+        <w:rPr>
+          <w:rFonts w:ascii="Courier New" w:hAnsi="Courier New" w:cs="Courier New"/>
+          <w:color w:val="646464"/>
+          <w:sz w:val="20"/>
+          <w:szCs w:val="20"/>
+        </w:rPr>
+        <w:t>ComponentScan</w:t>
+      </w:r>
+      <w:proofErr w:type="spellEnd"/>
+      <w:r>
+        <w:rPr>
+          <w:rFonts w:ascii="Courier New" w:hAnsi="Courier New" w:cs="Courier New"/>
+          <w:color w:val="000000"/>
+          <w:sz w:val="20"/>
+          <w:szCs w:val="20"/>
+        </w:rPr>
+        <w:t>(</w:t>
+      </w:r>
+      <w:proofErr w:type="gramEnd"/>
+      <w:r>
+        <w:rPr>
+          <w:rFonts w:ascii="Courier New" w:hAnsi="Courier New" w:cs="Courier New"/>
+          <w:color w:val="2A00FF"/>
+          <w:sz w:val="20"/>
+          <w:szCs w:val="20"/>
+        </w:rPr>
+        <w:t>"</w:t>
+      </w:r>
+      <w:proofErr w:type="spellStart"/>
+      <w:r>
+        <w:rPr>
+          <w:rFonts w:ascii="Courier New" w:hAnsi="Courier New" w:cs="Courier New"/>
+          <w:color w:val="2A00FF"/>
+          <w:sz w:val="20"/>
+          <w:szCs w:val="20"/>
+        </w:rPr>
+        <w:t>com.ruhul.aopdemo</w:t>
+      </w:r>
+      <w:proofErr w:type="spellEnd"/>
+      <w:r>
+        <w:rPr>
+          <w:rFonts w:ascii="Courier New" w:hAnsi="Courier New" w:cs="Courier New"/>
+          <w:color w:val="2A00FF"/>
+          <w:sz w:val="20"/>
+          <w:szCs w:val="20"/>
+        </w:rPr>
+        <w:t>"</w:t>
+      </w:r>
+      <w:r>
+        <w:rPr>
+          <w:rFonts w:ascii="Courier New" w:hAnsi="Courier New" w:cs="Courier New"/>
+          <w:color w:val="000000"/>
+          <w:sz w:val="20"/>
+          <w:szCs w:val="20"/>
+        </w:rPr>
+        <w:t>)</w:t>
+      </w:r>
+    </w:p>
+    <w:p>
+      <w:pPr>
+        <w:autoSpaceDE w:val="0"/>
+        <w:autoSpaceDN w:val="0"/>
+        <w:adjustRightInd w:val="0"/>
+        <w:spacing w:after="0" w:line="240" w:lineRule="auto"/>
+        <w:rPr>
+          <w:rFonts w:ascii="Courier New" w:hAnsi="Courier New" w:cs="Courier New"/>
+          <w:sz w:val="20"/>
+          <w:szCs w:val="20"/>
+        </w:rPr>
+      </w:pPr>
+      <w:proofErr w:type="gramStart"/>
+      <w:r>
+        <w:rPr>
+          <w:rFonts w:ascii="Courier New" w:hAnsi="Courier New" w:cs="Courier New"/>
+          <w:b/>
+          <w:bCs/>
+          <w:color w:val="7F0055"/>
+          <w:sz w:val="20"/>
+          <w:szCs w:val="20"/>
+        </w:rPr>
+        <w:t>public</w:t>
+      </w:r>
+      <w:proofErr w:type="gramEnd"/>
+      <w:r>
+        <w:rPr>
+          <w:rFonts w:ascii="Courier New" w:hAnsi="Courier New" w:cs="Courier New"/>
+          <w:color w:val="000000"/>
+          <w:sz w:val="20"/>
+          <w:szCs w:val="20"/>
+        </w:rPr>
+        <w:t xml:space="preserve"> </w:t>
+      </w:r>
+      <w:r>
+        <w:rPr>
+          <w:rFonts w:ascii="Courier New" w:hAnsi="Courier New" w:cs="Courier New"/>
+          <w:b/>
+          <w:bCs/>
+          <w:color w:val="7F0055"/>
+          <w:sz w:val="20"/>
+          <w:szCs w:val="20"/>
+        </w:rPr>
+        <w:t>class</w:t>
+      </w:r>
+      <w:r>
+        <w:rPr>
+          <w:rFonts w:ascii="Courier New" w:hAnsi="Courier New" w:cs="Courier New"/>
+          <w:color w:val="000000"/>
+          <w:sz w:val="20"/>
+          <w:szCs w:val="20"/>
+        </w:rPr>
+        <w:t xml:space="preserve"> </w:t>
+      </w:r>
+      <w:proofErr w:type="spellStart"/>
+      <w:r>
+        <w:rPr>
+          <w:rFonts w:ascii="Courier New" w:hAnsi="Courier New" w:cs="Courier New"/>
+          <w:color w:val="000000"/>
+          <w:sz w:val="20"/>
+          <w:szCs w:val="20"/>
+        </w:rPr>
+        <w:t>DemoConfig</w:t>
+      </w:r>
+      <w:proofErr w:type="spellEnd"/>
+      <w:r>
+        <w:rPr>
+          <w:rFonts w:ascii="Courier New" w:hAnsi="Courier New" w:cs="Courier New"/>
+          <w:color w:val="000000"/>
+          <w:sz w:val="20"/>
+          <w:szCs w:val="20"/>
+        </w:rPr>
+        <w:t xml:space="preserve"> {</w:t>
+      </w:r>
+    </w:p>
+    <w:p>
+      <w:pPr>
+        <w:autoSpaceDE w:val="0"/>
+        <w:autoSpaceDN w:val="0"/>
+        <w:adjustRightInd w:val="0"/>
+        <w:spacing w:after="0" w:line="240" w:lineRule="auto"/>
+        <w:rPr>
+          <w:rFonts w:ascii="Courier New" w:hAnsi="Courier New" w:cs="Courier New"/>
+          <w:sz w:val="20"/>
+          <w:szCs w:val="20"/>
+        </w:rPr>
+      </w:pPr>
+    </w:p>
+    <w:p>
+      <w:pPr>
+        <w:autoSpaceDE w:val="0"/>
+        <w:autoSpaceDN w:val="0"/>
+        <w:adjustRightInd w:val="0"/>
+        <w:spacing w:after="0" w:line="240" w:lineRule="auto"/>
+        <w:rPr>
+          <w:rFonts w:ascii="Courier New" w:hAnsi="Courier New" w:cs="Courier New"/>
+          <w:sz w:val="20"/>
+          <w:szCs w:val="20"/>
+        </w:rPr>
+      </w:pPr>
+      <w:r>
+        <w:rPr>
+          <w:rFonts w:ascii="Courier New" w:hAnsi="Courier New" w:cs="Courier New"/>
+          <w:color w:val="000000"/>
+          <w:sz w:val="20"/>
+          <w:szCs w:val="20"/>
+        </w:rPr>
+        <w:tab/>
+      </w:r>
+    </w:p>
+    <w:p>
+      <w:pPr>
+        <w:spacing w:after="0" w:line="0" w:lineRule="atLeast"/>
+        <w:rPr>
+          <w:rFonts w:ascii="Courier New" w:hAnsi="Courier New" w:cs="Courier New"/>
+          <w:color w:val="000000"/>
+          <w:sz w:val="20"/>
+          <w:szCs w:val="20"/>
+        </w:rPr>
+      </w:pPr>
+      <w:r>
+        <w:rPr>
+          <w:rFonts w:ascii="Courier New" w:hAnsi="Courier New" w:cs="Courier New"/>
+          <w:color w:val="000000"/>
+          <w:sz w:val="20"/>
+          <w:szCs w:val="20"/>
+        </w:rPr>
+        <w:t>}</w:t>
+      </w:r>
+    </w:p>
+    <w:p>
+      <w:pPr>
+        <w:spacing w:after="0" w:line="0" w:lineRule="atLeast"/>
+      </w:pPr>
+    </w:p>
+    <w:p>
+      <w:pPr>
+        <w:autoSpaceDE w:val="0"/>
+        <w:autoSpaceDN w:val="0"/>
+        <w:adjustRightInd w:val="0"/>
+        <w:spacing w:after="0" w:line="240" w:lineRule="auto"/>
+        <w:rPr>
+          <w:rFonts w:ascii="Courier New" w:hAnsi="Courier New" w:cs="Courier New"/>
+          <w:sz w:val="20"/>
+          <w:szCs w:val="20"/>
+        </w:rPr>
+      </w:pPr>
+      <w:r>
+        <w:rPr>
+          <w:rFonts w:ascii="Courier New" w:hAnsi="Courier New" w:cs="Courier New"/>
+          <w:color w:val="646464"/>
+          <w:sz w:val="20"/>
+          <w:szCs w:val="20"/>
+        </w:rPr>
+        <w:t>@Configuration</w:t>
+      </w:r>
+      <w:r>
+        <w:rPr>
+          <w:rFonts w:ascii="Courier New" w:hAnsi="Courier New" w:cs="Courier New"/>
+          <w:sz w:val="20"/>
+          <w:szCs w:val="20"/>
+        </w:rPr>
+        <w:t xml:space="preserve"> </w:t>
+      </w:r>
+      <w:r>
+        <w:t>=&gt;</w:t>
+      </w:r>
+      <w:r>
+        <w:t xml:space="preserve"> Spring Pure Java Configuration</w:t>
+      </w:r>
+    </w:p>
+    <w:p>
+      <w:pPr>
+        <w:autoSpaceDE w:val="0"/>
+        <w:autoSpaceDN w:val="0"/>
+        <w:adjustRightInd w:val="0"/>
+        <w:spacing w:after="0" w:line="240" w:lineRule="auto"/>
+        <w:rPr>
+          <w:rFonts w:ascii="Courier New" w:hAnsi="Courier New" w:cs="Courier New"/>
+          <w:sz w:val="20"/>
+          <w:szCs w:val="20"/>
+        </w:rPr>
+      </w:pPr>
+      <w:r>
+        <w:rPr>
+          <w:rFonts w:ascii="Courier New" w:hAnsi="Courier New" w:cs="Courier New"/>
+          <w:color w:val="646464"/>
+          <w:sz w:val="20"/>
+          <w:szCs w:val="20"/>
+        </w:rPr>
+        <w:t>@</w:t>
+      </w:r>
+      <w:proofErr w:type="spellStart"/>
+      <w:r>
+        <w:rPr>
+          <w:rFonts w:ascii="Courier New" w:hAnsi="Courier New" w:cs="Courier New"/>
+          <w:color w:val="646464"/>
+          <w:sz w:val="20"/>
+          <w:szCs w:val="20"/>
+        </w:rPr>
+        <w:t>EnableAspectJAutoProxy</w:t>
+      </w:r>
+      <w:proofErr w:type="spellEnd"/>
+      <w:r>
+        <w:rPr>
+          <w:rFonts w:ascii="Courier New" w:hAnsi="Courier New" w:cs="Courier New"/>
+          <w:sz w:val="20"/>
+          <w:szCs w:val="20"/>
+        </w:rPr>
+        <w:t xml:space="preserve"> </w:t>
+      </w:r>
+      <w:r>
+        <w:t>=&gt;</w:t>
+      </w:r>
+      <w:r>
+        <w:t xml:space="preserve"> Spring AOP Proxy Support</w:t>
+      </w:r>
+    </w:p>
+    <w:p>
+      <w:pPr>
+        <w:autoSpaceDE w:val="0"/>
+        <w:autoSpaceDN w:val="0"/>
+        <w:adjustRightInd w:val="0"/>
+        <w:spacing w:after="0" w:line="240" w:lineRule="auto"/>
+        <w:rPr>
+          <w:rFonts w:ascii="Courier New" w:hAnsi="Courier New" w:cs="Courier New"/>
+          <w:sz w:val="20"/>
+          <w:szCs w:val="20"/>
+        </w:rPr>
+      </w:pPr>
+      <w:proofErr w:type="gramStart"/>
+      <w:r>
+        <w:rPr>
+          <w:rFonts w:ascii="Courier New" w:hAnsi="Courier New" w:cs="Courier New"/>
+          <w:color w:val="646464"/>
+          <w:sz w:val="20"/>
+          <w:szCs w:val="20"/>
+        </w:rPr>
+        <w:t>@</w:t>
+      </w:r>
+      <w:proofErr w:type="spellStart"/>
+      <w:r>
+        <w:rPr>
+          <w:rFonts w:ascii="Courier New" w:hAnsi="Courier New" w:cs="Courier New"/>
+          <w:color w:val="646464"/>
+          <w:sz w:val="20"/>
+          <w:szCs w:val="20"/>
+        </w:rPr>
+        <w:t>ComponentScan</w:t>
+      </w:r>
+      <w:proofErr w:type="spellEnd"/>
+      <w:r>
+        <w:rPr>
+          <w:rFonts w:ascii="Courier New" w:hAnsi="Courier New" w:cs="Courier New"/>
+          <w:color w:val="000000"/>
+          <w:sz w:val="20"/>
+          <w:szCs w:val="20"/>
+        </w:rPr>
+        <w:t>(</w:t>
+      </w:r>
+      <w:proofErr w:type="gramEnd"/>
+      <w:r>
+        <w:rPr>
+          <w:rFonts w:ascii="Courier New" w:hAnsi="Courier New" w:cs="Courier New"/>
+          <w:color w:val="2A00FF"/>
+          <w:sz w:val="20"/>
+          <w:szCs w:val="20"/>
+        </w:rPr>
+        <w:t>"</w:t>
+      </w:r>
+      <w:proofErr w:type="spellStart"/>
+      <w:r>
+        <w:rPr>
+          <w:rFonts w:ascii="Courier New" w:hAnsi="Courier New" w:cs="Courier New"/>
+          <w:color w:val="2A00FF"/>
+          <w:sz w:val="20"/>
+          <w:szCs w:val="20"/>
+        </w:rPr>
+        <w:t>com.ruhul.aopdemo</w:t>
+      </w:r>
+      <w:proofErr w:type="spellEnd"/>
+      <w:r>
+        <w:rPr>
+          <w:rFonts w:ascii="Courier New" w:hAnsi="Courier New" w:cs="Courier New"/>
+          <w:color w:val="2A00FF"/>
+          <w:sz w:val="20"/>
+          <w:szCs w:val="20"/>
+        </w:rPr>
+        <w:t>"</w:t>
+      </w:r>
+      <w:r>
+        <w:rPr>
+          <w:rFonts w:ascii="Courier New" w:hAnsi="Courier New" w:cs="Courier New"/>
+          <w:color w:val="000000"/>
+          <w:sz w:val="20"/>
+          <w:szCs w:val="20"/>
+        </w:rPr>
+        <w:t>)</w:t>
+      </w:r>
+      <w:r>
+        <w:t>=&gt;</w:t>
+      </w:r>
+      <w:r>
+        <w:t xml:space="preserve"> Component scan for components and aspects (Resource Package)</w:t>
+      </w:r>
+    </w:p>
+    <w:p>
+      <w:pPr>
+        <w:spacing w:after="0" w:line="0" w:lineRule="atLeast"/>
+      </w:pPr>
+    </w:p>
+    <w:p>
+      <w:pPr>
+        <w:spacing w:after="0" w:line="0" w:lineRule="atLeast"/>
+      </w:pPr>
+      <w:r>
+        <w:rPr>
+          <w:b/>
+          <w:u w:val="single"/>
+        </w:rPr>
+        <w:t>3) Create main app</w:t>
+      </w:r>
+      <w:r>
+        <w:t>:</w:t>
+      </w:r>
+    </w:p>
+    <w:p>
+      <w:pPr>
+        <w:autoSpaceDE w:val="0"/>
+        <w:autoSpaceDN w:val="0"/>
+        <w:adjustRightInd w:val="0"/>
+        <w:spacing w:after="0" w:line="240" w:lineRule="auto"/>
+        <w:rPr>
+          <w:rFonts w:ascii="Courier New" w:hAnsi="Courier New" w:cs="Courier New"/>
+          <w:sz w:val="20"/>
+          <w:szCs w:val="20"/>
+        </w:rPr>
+      </w:pPr>
+      <w:proofErr w:type="gramStart"/>
+      <w:r>
+        <w:rPr>
+          <w:rFonts w:ascii="Courier New" w:hAnsi="Courier New" w:cs="Courier New"/>
+          <w:b/>
+          <w:bCs/>
+          <w:color w:val="7F0055"/>
+          <w:sz w:val="20"/>
+          <w:szCs w:val="20"/>
+        </w:rPr>
+        <w:t>public</w:t>
+      </w:r>
+      <w:proofErr w:type="gramEnd"/>
+      <w:r>
+        <w:rPr>
+          <w:rFonts w:ascii="Courier New" w:hAnsi="Courier New" w:cs="Courier New"/>
+          <w:color w:val="000000"/>
+          <w:sz w:val="20"/>
+          <w:szCs w:val="20"/>
+        </w:rPr>
+        <w:t xml:space="preserve"> </w:t>
+      </w:r>
+      <w:r>
+        <w:rPr>
+          <w:rFonts w:ascii="Courier New" w:hAnsi="Courier New" w:cs="Courier New"/>
+          <w:b/>
+          <w:bCs/>
+          <w:color w:val="7F0055"/>
+          <w:sz w:val="20"/>
+          <w:szCs w:val="20"/>
+        </w:rPr>
+        <w:t>class</w:t>
+      </w:r>
+      <w:r>
+        <w:rPr>
+          <w:rFonts w:ascii="Courier New" w:hAnsi="Courier New" w:cs="Courier New"/>
+          <w:color w:val="000000"/>
+          <w:sz w:val="20"/>
+          <w:szCs w:val="20"/>
+        </w:rPr>
+        <w:t xml:space="preserve"> </w:t>
+      </w:r>
+      <w:proofErr w:type="spellStart"/>
+      <w:r>
+        <w:rPr>
+          <w:rFonts w:ascii="Courier New" w:hAnsi="Courier New" w:cs="Courier New"/>
+          <w:color w:val="000000"/>
+          <w:sz w:val="20"/>
+          <w:szCs w:val="20"/>
+        </w:rPr>
+        <w:t>MainDemoApp</w:t>
+      </w:r>
+      <w:proofErr w:type="spellEnd"/>
+      <w:r>
+        <w:rPr>
+          <w:rFonts w:ascii="Courier New" w:hAnsi="Courier New" w:cs="Courier New"/>
+          <w:color w:val="000000"/>
+          <w:sz w:val="20"/>
+          <w:szCs w:val="20"/>
+        </w:rPr>
+        <w:t xml:space="preserve"> {</w:t>
+      </w:r>
+    </w:p>
+    <w:p>
+      <w:pPr>
+        <w:autoSpaceDE w:val="0"/>
+        <w:autoSpaceDN w:val="0"/>
+        <w:adjustRightInd w:val="0"/>
+        <w:spacing w:after="0" w:line="240" w:lineRule="auto"/>
+        <w:rPr>
+          <w:rFonts w:ascii="Courier New" w:hAnsi="Courier New" w:cs="Courier New"/>
+          <w:sz w:val="20"/>
+          <w:szCs w:val="20"/>
+        </w:rPr>
+      </w:pPr>
+    </w:p>
+    <w:p>
+      <w:pPr>
+        <w:autoSpaceDE w:val="0"/>
+        <w:autoSpaceDN w:val="0"/>
+        <w:adjustRightInd w:val="0"/>
+        <w:spacing w:after="0" w:line="240" w:lineRule="auto"/>
+        <w:rPr>
+          <w:rFonts w:ascii="Courier New" w:hAnsi="Courier New" w:cs="Courier New"/>
+          <w:sz w:val="20"/>
+          <w:szCs w:val="20"/>
+        </w:rPr>
+      </w:pPr>
+      <w:r>
+        <w:rPr>
+          <w:rFonts w:ascii="Courier New" w:hAnsi="Courier New" w:cs="Courier New"/>
+          <w:color w:val="000000"/>
+          <w:sz w:val="20"/>
+          <w:szCs w:val="20"/>
+        </w:rPr>
+        <w:tab/>
+      </w:r>
+      <w:proofErr w:type="gramStart"/>
+      <w:r>
+        <w:rPr>
+          <w:rFonts w:ascii="Courier New" w:hAnsi="Courier New" w:cs="Courier New"/>
+          <w:b/>
+          <w:bCs/>
+          <w:color w:val="7F0055"/>
+          <w:sz w:val="20"/>
+          <w:szCs w:val="20"/>
+        </w:rPr>
+        <w:t>public</w:t>
+      </w:r>
+      <w:proofErr w:type="gramEnd"/>
+      <w:r>
+        <w:rPr>
+          <w:rFonts w:ascii="Courier New" w:hAnsi="Courier New" w:cs="Courier New"/>
+          <w:color w:val="000000"/>
+          <w:sz w:val="20"/>
+          <w:szCs w:val="20"/>
+        </w:rPr>
+        <w:t xml:space="preserve"> </w:t>
+      </w:r>
+      <w:r>
+        <w:rPr>
+          <w:rFonts w:ascii="Courier New" w:hAnsi="Courier New" w:cs="Courier New"/>
+          <w:b/>
+          <w:bCs/>
+          <w:color w:val="7F0055"/>
+          <w:sz w:val="20"/>
+          <w:szCs w:val="20"/>
+        </w:rPr>
+        <w:t>static</w:t>
+      </w:r>
+      <w:r>
+        <w:rPr>
+          <w:rFonts w:ascii="Courier New" w:hAnsi="Courier New" w:cs="Courier New"/>
+          <w:color w:val="000000"/>
+          <w:sz w:val="20"/>
+          <w:szCs w:val="20"/>
+        </w:rPr>
+        <w:t xml:space="preserve"> </w:t>
+      </w:r>
+      <w:r>
+        <w:rPr>
+          <w:rFonts w:ascii="Courier New" w:hAnsi="Courier New" w:cs="Courier New"/>
+          <w:b/>
+          <w:bCs/>
+          <w:color w:val="7F0055"/>
+          <w:sz w:val="20"/>
+          <w:szCs w:val="20"/>
+        </w:rPr>
+        <w:t>void</w:t>
+      </w:r>
+      <w:r>
+        <w:rPr>
+          <w:rFonts w:ascii="Courier New" w:hAnsi="Courier New" w:cs="Courier New"/>
+          <w:color w:val="000000"/>
+          <w:sz w:val="20"/>
+          <w:szCs w:val="20"/>
+        </w:rPr>
+        <w:t xml:space="preserve"> main(String[] </w:t>
+      </w:r>
+      <w:r>
+        <w:rPr>
+          <w:rFonts w:ascii="Courier New" w:hAnsi="Courier New" w:cs="Courier New"/>
+          <w:color w:val="6A3E3E"/>
+          <w:sz w:val="20"/>
+          <w:szCs w:val="20"/>
+        </w:rPr>
+        <w:t>args</w:t>
+      </w:r>
+      <w:r>
+        <w:rPr>
+          <w:rFonts w:ascii="Courier New" w:hAnsi="Courier New" w:cs="Courier New"/>
+          <w:color w:val="000000"/>
+          <w:sz w:val="20"/>
+          <w:szCs w:val="20"/>
+        </w:rPr>
+        <w:t>) {</w:t>
+      </w:r>
+    </w:p>
+    <w:p>
+      <w:pPr>
+        <w:autoSpaceDE w:val="0"/>
+        <w:autoSpaceDN w:val="0"/>
+        <w:adjustRightInd w:val="0"/>
+        <w:spacing w:after="0" w:line="240" w:lineRule="auto"/>
+        <w:rPr>
+          <w:rFonts w:ascii="Courier New" w:hAnsi="Courier New" w:cs="Courier New"/>
+          <w:sz w:val="20"/>
+          <w:szCs w:val="20"/>
+        </w:rPr>
+      </w:pPr>
+    </w:p>
+    <w:p>
+      <w:pPr>
+        <w:autoSpaceDE w:val="0"/>
+        <w:autoSpaceDN w:val="0"/>
+        <w:adjustRightInd w:val="0"/>
+        <w:spacing w:after="0" w:line="240" w:lineRule="auto"/>
+        <w:rPr>
+          <w:rFonts w:ascii="Courier New" w:hAnsi="Courier New" w:cs="Courier New"/>
+          <w:sz w:val="20"/>
+          <w:szCs w:val="20"/>
+        </w:rPr>
+      </w:pPr>
+      <w:r>
+        <w:rPr>
+          <w:rFonts w:ascii="Courier New" w:hAnsi="Courier New" w:cs="Courier New"/>
+          <w:color w:val="000000"/>
+          <w:sz w:val="20"/>
+          <w:szCs w:val="20"/>
+        </w:rPr>
+        <w:tab/>
+      </w:r>
+      <w:r>
+        <w:rPr>
+          <w:rFonts w:ascii="Courier New" w:hAnsi="Courier New" w:cs="Courier New"/>
+          <w:color w:val="000000"/>
+          <w:sz w:val="20"/>
+          <w:szCs w:val="20"/>
+        </w:rPr>
+        <w:tab/>
+      </w:r>
+      <w:r>
+        <w:rPr>
+          <w:rFonts w:ascii="Courier New" w:hAnsi="Courier New" w:cs="Courier New"/>
+          <w:color w:val="3F7F5F"/>
+          <w:sz w:val="20"/>
+          <w:szCs w:val="20"/>
+        </w:rPr>
+        <w:t xml:space="preserve">// read spring </w:t>
+      </w:r>
+      <w:proofErr w:type="spellStart"/>
+      <w:r>
+        <w:rPr>
+          <w:rFonts w:ascii="Courier New" w:hAnsi="Courier New" w:cs="Courier New"/>
+          <w:color w:val="3F7F5F"/>
+          <w:sz w:val="20"/>
+          <w:szCs w:val="20"/>
+          <w:u w:val="single"/>
+        </w:rPr>
+        <w:t>config</w:t>
+      </w:r>
+      <w:proofErr w:type="spellEnd"/>
+      <w:r>
+        <w:rPr>
+          <w:rFonts w:ascii="Courier New" w:hAnsi="Courier New" w:cs="Courier New"/>
+          <w:color w:val="3F7F5F"/>
+          <w:sz w:val="20"/>
+          <w:szCs w:val="20"/>
+        </w:rPr>
+        <w:t xml:space="preserve"> java class</w:t>
+      </w:r>
+    </w:p>
+    <w:p>
+      <w:pPr>
+        <w:autoSpaceDE w:val="0"/>
+        <w:autoSpaceDN w:val="0"/>
+        <w:adjustRightInd w:val="0"/>
+        <w:spacing w:after="0" w:line="240" w:lineRule="auto"/>
+        <w:rPr>
+          <w:rFonts w:ascii="Courier New" w:hAnsi="Courier New" w:cs="Courier New"/>
+          <w:color w:val="000000"/>
+          <w:sz w:val="20"/>
+          <w:szCs w:val="20"/>
+        </w:rPr>
+      </w:pPr>
+      <w:r>
+        <w:rPr>
+          <w:rFonts w:ascii="Courier New" w:hAnsi="Courier New" w:cs="Courier New"/>
+          <w:color w:val="000000"/>
+          <w:sz w:val="20"/>
+          <w:szCs w:val="20"/>
+        </w:rPr>
+        <w:tab/>
+      </w:r>
+      <w:r>
+        <w:rPr>
+          <w:rFonts w:ascii="Courier New" w:hAnsi="Courier New" w:cs="Courier New"/>
+          <w:color w:val="000000"/>
+          <w:sz w:val="20"/>
+          <w:szCs w:val="20"/>
+        </w:rPr>
+        <w:tab/>
+      </w:r>
+      <w:proofErr w:type="spellStart"/>
+      <w:r>
+        <w:rPr>
+          <w:rFonts w:ascii="Courier New" w:hAnsi="Courier New" w:cs="Courier New"/>
+          <w:color w:val="000000"/>
+          <w:sz w:val="20"/>
+          <w:szCs w:val="20"/>
+        </w:rPr>
+        <w:t>AnnotationConfigApplicationContext</w:t>
+      </w:r>
+      <w:proofErr w:type="spellEnd"/>
+      <w:r>
+        <w:rPr>
+          <w:rFonts w:ascii="Courier New" w:hAnsi="Courier New" w:cs="Courier New"/>
+          <w:color w:val="000000"/>
+          <w:sz w:val="20"/>
+          <w:szCs w:val="20"/>
+        </w:rPr>
+        <w:t xml:space="preserve"> </w:t>
+      </w:r>
+      <w:r>
+        <w:rPr>
+          <w:rFonts w:ascii="Courier New" w:hAnsi="Courier New" w:cs="Courier New"/>
+          <w:color w:val="6A3E3E"/>
+          <w:sz w:val="20"/>
+          <w:szCs w:val="20"/>
+        </w:rPr>
+        <w:t>context</w:t>
+      </w:r>
+      <w:r>
+        <w:rPr>
+          <w:rFonts w:ascii="Courier New" w:hAnsi="Courier New" w:cs="Courier New"/>
+          <w:color w:val="000000"/>
+          <w:sz w:val="20"/>
+          <w:szCs w:val="20"/>
+        </w:rPr>
+        <w:t xml:space="preserve"> = </w:t>
+      </w:r>
+    </w:p>
+    <w:p>
+      <w:pPr>
+        <w:autoSpaceDE w:val="0"/>
+        <w:autoSpaceDN w:val="0"/>
+        <w:adjustRightInd w:val="0"/>
+        <w:spacing w:after="0" w:line="240" w:lineRule="auto"/>
+        <w:ind w:left="720" w:firstLine="720"/>
+        <w:rPr>
+          <w:rFonts w:ascii="Courier New" w:hAnsi="Courier New" w:cs="Courier New"/>
+          <w:sz w:val="20"/>
+          <w:szCs w:val="20"/>
+        </w:rPr>
+      </w:pPr>
+      <w:proofErr w:type="gramStart"/>
+      <w:r>
+        <w:rPr>
+          <w:rFonts w:ascii="Courier New" w:hAnsi="Courier New" w:cs="Courier New"/>
+          <w:b/>
+          <w:bCs/>
+          <w:color w:val="7F0055"/>
+          <w:sz w:val="20"/>
+          <w:szCs w:val="20"/>
+        </w:rPr>
+        <w:t>new</w:t>
+      </w:r>
+      <w:proofErr w:type="gramEnd"/>
+      <w:r>
+        <w:rPr>
+          <w:rFonts w:ascii="Courier New" w:hAnsi="Courier New" w:cs="Courier New"/>
+          <w:color w:val="000000"/>
+          <w:sz w:val="20"/>
+          <w:szCs w:val="20"/>
+        </w:rPr>
+        <w:t xml:space="preserve"> </w:t>
+      </w:r>
+      <w:proofErr w:type="spellStart"/>
+      <w:r>
+        <w:rPr>
+          <w:rFonts w:ascii="Courier New" w:hAnsi="Courier New" w:cs="Courier New"/>
+          <w:color w:val="000000"/>
+          <w:sz w:val="20"/>
+          <w:szCs w:val="20"/>
+        </w:rPr>
+        <w:t>AnnotationConfigApplicationContext</w:t>
+      </w:r>
+      <w:proofErr w:type="spellEnd"/>
+      <w:r>
+        <w:rPr>
+          <w:rFonts w:ascii="Courier New" w:hAnsi="Courier New" w:cs="Courier New"/>
+          <w:color w:val="000000"/>
+          <w:sz w:val="20"/>
+          <w:szCs w:val="20"/>
+        </w:rPr>
+        <w:t>(</w:t>
+      </w:r>
+      <w:proofErr w:type="spellStart"/>
+      <w:r>
+        <w:rPr>
+          <w:rFonts w:ascii="Courier New" w:hAnsi="Courier New" w:cs="Courier New"/>
+          <w:color w:val="000000"/>
+          <w:sz w:val="20"/>
+          <w:szCs w:val="20"/>
+        </w:rPr>
+        <w:t>DemoConfig.</w:t>
+      </w:r>
+      <w:r>
+        <w:rPr>
+          <w:rFonts w:ascii="Courier New" w:hAnsi="Courier New" w:cs="Courier New"/>
+          <w:b/>
+          <w:bCs/>
+          <w:color w:val="7F0055"/>
+          <w:sz w:val="20"/>
+          <w:szCs w:val="20"/>
+        </w:rPr>
+        <w:t>class</w:t>
+      </w:r>
+      <w:proofErr w:type="spellEnd"/>
+      <w:r>
+        <w:rPr>
+          <w:rFonts w:ascii="Courier New" w:hAnsi="Courier New" w:cs="Courier New"/>
+          <w:color w:val="000000"/>
+          <w:sz w:val="20"/>
+          <w:szCs w:val="20"/>
+        </w:rPr>
+        <w:t>);</w:t>
+      </w:r>
+    </w:p>
+    <w:p>
+      <w:pPr>
+        <w:autoSpaceDE w:val="0"/>
+        <w:autoSpaceDN w:val="0"/>
+        <w:adjustRightInd w:val="0"/>
+        <w:spacing w:after="0" w:line="240" w:lineRule="auto"/>
+        <w:rPr>
+          <w:rFonts w:ascii="Courier New" w:hAnsi="Courier New" w:cs="Courier New"/>
+          <w:sz w:val="20"/>
+          <w:szCs w:val="20"/>
+        </w:rPr>
+      </w:pPr>
+    </w:p>
+    <w:p>
+      <w:pPr>
+        <w:autoSpaceDE w:val="0"/>
+        <w:autoSpaceDN w:val="0"/>
+        <w:adjustRightInd w:val="0"/>
+        <w:spacing w:after="0" w:line="240" w:lineRule="auto"/>
+        <w:rPr>
+          <w:rFonts w:ascii="Courier New" w:hAnsi="Courier New" w:cs="Courier New"/>
+          <w:sz w:val="20"/>
+          <w:szCs w:val="20"/>
+        </w:rPr>
+      </w:pPr>
+      <w:r>
+        <w:rPr>
+          <w:rFonts w:ascii="Courier New" w:hAnsi="Courier New" w:cs="Courier New"/>
+          <w:color w:val="000000"/>
+          <w:sz w:val="20"/>
+          <w:szCs w:val="20"/>
+        </w:rPr>
+        <w:tab/>
+      </w:r>
+      <w:r>
+        <w:rPr>
+          <w:rFonts w:ascii="Courier New" w:hAnsi="Courier New" w:cs="Courier New"/>
+          <w:color w:val="000000"/>
+          <w:sz w:val="20"/>
+          <w:szCs w:val="20"/>
+        </w:rPr>
+        <w:tab/>
+      </w:r>
+      <w:r>
+        <w:rPr>
+          <w:rFonts w:ascii="Courier New" w:hAnsi="Courier New" w:cs="Courier New"/>
+          <w:color w:val="3F7F5F"/>
+          <w:sz w:val="20"/>
+          <w:szCs w:val="20"/>
+        </w:rPr>
+        <w:t>// get the bean from spring container</w:t>
+      </w:r>
+    </w:p>
+    <w:p>
+      <w:pPr>
+        <w:autoSpaceDE w:val="0"/>
+        <w:autoSpaceDN w:val="0"/>
+        <w:adjustRightInd w:val="0"/>
+        <w:spacing w:after="0" w:line="240" w:lineRule="auto"/>
+        <w:ind w:left="1440"/>
+        <w:rPr>
+          <w:rFonts w:ascii="Courier New" w:hAnsi="Courier New" w:cs="Courier New"/>
+          <w:sz w:val="20"/>
+          <w:szCs w:val="20"/>
+        </w:rPr>
+      </w:pPr>
+      <w:proofErr w:type="spellStart"/>
+      <w:r>
+        <w:rPr>
+          <w:rFonts w:ascii="Courier New" w:hAnsi="Courier New" w:cs="Courier New"/>
+          <w:color w:val="000000"/>
+          <w:sz w:val="20"/>
+          <w:szCs w:val="20"/>
+        </w:rPr>
+        <w:t>AccountDAO</w:t>
+      </w:r>
+      <w:proofErr w:type="spellEnd"/>
+      <w:r>
+        <w:rPr>
+          <w:rFonts w:ascii="Courier New" w:hAnsi="Courier New" w:cs="Courier New"/>
+          <w:color w:val="000000"/>
+          <w:sz w:val="20"/>
+          <w:szCs w:val="20"/>
+        </w:rPr>
+        <w:t xml:space="preserve"> </w:t>
+      </w:r>
+      <w:proofErr w:type="spellStart"/>
+      <w:r>
+        <w:rPr>
+          <w:rFonts w:ascii="Courier New" w:hAnsi="Courier New" w:cs="Courier New"/>
+          <w:color w:val="6A3E3E"/>
+          <w:sz w:val="20"/>
+          <w:szCs w:val="20"/>
+        </w:rPr>
+        <w:t>theAccountDAO</w:t>
+      </w:r>
+      <w:proofErr w:type="spellEnd"/>
+      <w:r>
+        <w:rPr>
+          <w:rFonts w:ascii="Courier New" w:hAnsi="Courier New" w:cs="Courier New"/>
+          <w:color w:val="000000"/>
+          <w:sz w:val="20"/>
+          <w:szCs w:val="20"/>
+        </w:rPr>
+        <w:t xml:space="preserve"> = </w:t>
+      </w:r>
+      <w:proofErr w:type="spellStart"/>
+      <w:proofErr w:type="gramStart"/>
+      <w:r>
+        <w:rPr>
+          <w:rFonts w:ascii="Courier New" w:hAnsi="Courier New" w:cs="Courier New"/>
+          <w:color w:val="6A3E3E"/>
+          <w:sz w:val="20"/>
+          <w:szCs w:val="20"/>
+        </w:rPr>
+        <w:t>context</w:t>
+      </w:r>
+      <w:r>
+        <w:rPr>
+          <w:rFonts w:ascii="Courier New" w:hAnsi="Courier New" w:cs="Courier New"/>
+          <w:color w:val="000000"/>
+          <w:sz w:val="20"/>
+          <w:szCs w:val="20"/>
+        </w:rPr>
+        <w:t>.getBean</w:t>
+      </w:r>
+      <w:proofErr w:type="spellEnd"/>
+      <w:r>
+        <w:rPr>
+          <w:rFonts w:ascii="Courier New" w:hAnsi="Courier New" w:cs="Courier New"/>
+          <w:color w:val="000000"/>
+          <w:sz w:val="20"/>
+          <w:szCs w:val="20"/>
+        </w:rPr>
+        <w:t>(</w:t>
+      </w:r>
+      <w:proofErr w:type="gramEnd"/>
+      <w:r>
+        <w:rPr>
+          <w:rFonts w:ascii="Courier New" w:hAnsi="Courier New" w:cs="Courier New"/>
+          <w:color w:val="2A00FF"/>
+          <w:sz w:val="20"/>
+          <w:szCs w:val="20"/>
+        </w:rPr>
+        <w:t>"</w:t>
+      </w:r>
+      <w:proofErr w:type="spellStart"/>
+      <w:r>
+        <w:rPr>
+          <w:rFonts w:ascii="Courier New" w:hAnsi="Courier New" w:cs="Courier New"/>
+          <w:color w:val="2A00FF"/>
+          <w:sz w:val="20"/>
+          <w:szCs w:val="20"/>
+        </w:rPr>
+        <w:t>accountDAO</w:t>
+      </w:r>
+      <w:proofErr w:type="spellEnd"/>
+      <w:r>
+        <w:rPr>
+          <w:rFonts w:ascii="Courier New" w:hAnsi="Courier New" w:cs="Courier New"/>
+          <w:color w:val="2A00FF"/>
+          <w:sz w:val="20"/>
+          <w:szCs w:val="20"/>
+        </w:rPr>
+        <w:t>"</w:t>
+      </w:r>
+      <w:r>
+        <w:rPr>
+          <w:rFonts w:ascii="Courier New" w:hAnsi="Courier New" w:cs="Courier New"/>
+          <w:color w:val="000000"/>
+          <w:sz w:val="20"/>
+          <w:szCs w:val="20"/>
+        </w:rPr>
+        <w:t xml:space="preserve">, </w:t>
+      </w:r>
+      <w:proofErr w:type="spellStart"/>
+      <w:r>
+        <w:rPr>
+          <w:rFonts w:ascii="Courier New" w:hAnsi="Courier New" w:cs="Courier New"/>
+          <w:color w:val="000000"/>
+          <w:sz w:val="20"/>
+          <w:szCs w:val="20"/>
+        </w:rPr>
+        <w:t>AccountDAO.</w:t>
+      </w:r>
+      <w:r>
+        <w:rPr>
+          <w:rFonts w:ascii="Courier New" w:hAnsi="Courier New" w:cs="Courier New"/>
+          <w:b/>
+          <w:bCs/>
+          <w:color w:val="7F0055"/>
+          <w:sz w:val="20"/>
+          <w:szCs w:val="20"/>
+        </w:rPr>
+        <w:t>class</w:t>
+      </w:r>
+      <w:proofErr w:type="spellEnd"/>
+      <w:r>
+        <w:rPr>
+          <w:rFonts w:ascii="Courier New" w:hAnsi="Courier New" w:cs="Courier New"/>
+          <w:color w:val="000000"/>
+          <w:sz w:val="20"/>
+          <w:szCs w:val="20"/>
+        </w:rPr>
+        <w:t>);</w:t>
+      </w:r>
+    </w:p>
+    <w:p>
+      <w:pPr>
+        <w:autoSpaceDE w:val="0"/>
+        <w:autoSpaceDN w:val="0"/>
+        <w:adjustRightInd w:val="0"/>
+        <w:spacing w:after="0" w:line="240" w:lineRule="auto"/>
+        <w:rPr>
+          <w:rFonts w:ascii="Courier New" w:hAnsi="Courier New" w:cs="Courier New"/>
+          <w:sz w:val="20"/>
+          <w:szCs w:val="20"/>
+        </w:rPr>
+      </w:pPr>
+    </w:p>
+    <w:p>
+      <w:pPr>
+        <w:autoSpaceDE w:val="0"/>
+        <w:autoSpaceDN w:val="0"/>
+        <w:adjustRightInd w:val="0"/>
+        <w:spacing w:after="0" w:line="240" w:lineRule="auto"/>
+        <w:rPr>
+          <w:rFonts w:ascii="Courier New" w:hAnsi="Courier New" w:cs="Courier New"/>
+          <w:sz w:val="20"/>
+          <w:szCs w:val="20"/>
+        </w:rPr>
+      </w:pPr>
+      <w:r>
+        <w:rPr>
+          <w:rFonts w:ascii="Courier New" w:hAnsi="Courier New" w:cs="Courier New"/>
+          <w:color w:val="000000"/>
+          <w:sz w:val="20"/>
+          <w:szCs w:val="20"/>
+        </w:rPr>
+        <w:tab/>
+      </w:r>
+      <w:r>
+        <w:rPr>
+          <w:rFonts w:ascii="Courier New" w:hAnsi="Courier New" w:cs="Courier New"/>
+          <w:color w:val="000000"/>
+          <w:sz w:val="20"/>
+          <w:szCs w:val="20"/>
+        </w:rPr>
+        <w:tab/>
+      </w:r>
+      <w:r>
+        <w:rPr>
+          <w:rFonts w:ascii="Courier New" w:hAnsi="Courier New" w:cs="Courier New"/>
+          <w:color w:val="3F7F5F"/>
+          <w:sz w:val="20"/>
+          <w:szCs w:val="20"/>
+        </w:rPr>
+        <w:t>// call the business method</w:t>
+      </w:r>
+    </w:p>
+    <w:p>
+      <w:pPr>
+        <w:autoSpaceDE w:val="0"/>
+        <w:autoSpaceDN w:val="0"/>
+        <w:adjustRightInd w:val="0"/>
+        <w:spacing w:after="0" w:line="240" w:lineRule="auto"/>
+        <w:rPr>
+          <w:rFonts w:ascii="Courier New" w:hAnsi="Courier New" w:cs="Courier New"/>
+          <w:sz w:val="20"/>
+          <w:szCs w:val="20"/>
+        </w:rPr>
+      </w:pPr>
+      <w:r>
+        <w:rPr>
+          <w:rFonts w:ascii="Courier New" w:hAnsi="Courier New" w:cs="Courier New"/>
+          <w:color w:val="000000"/>
+          <w:sz w:val="20"/>
+          <w:szCs w:val="20"/>
+        </w:rPr>
+        <w:tab/>
+      </w:r>
+      <w:r>
+        <w:rPr>
+          <w:rFonts w:ascii="Courier New" w:hAnsi="Courier New" w:cs="Courier New"/>
+          <w:color w:val="000000"/>
+          <w:sz w:val="20"/>
+          <w:szCs w:val="20"/>
+        </w:rPr>
+        <w:tab/>
+      </w:r>
+      <w:proofErr w:type="spellStart"/>
+      <w:proofErr w:type="gramStart"/>
+      <w:r>
+        <w:rPr>
+          <w:rFonts w:ascii="Courier New" w:hAnsi="Courier New" w:cs="Courier New"/>
+          <w:color w:val="6A3E3E"/>
+          <w:sz w:val="20"/>
+          <w:szCs w:val="20"/>
+        </w:rPr>
+        <w:t>theAccountDAO</w:t>
+      </w:r>
+      <w:r>
+        <w:rPr>
+          <w:rFonts w:ascii="Courier New" w:hAnsi="Courier New" w:cs="Courier New"/>
+          <w:color w:val="000000"/>
+          <w:sz w:val="20"/>
+          <w:szCs w:val="20"/>
+        </w:rPr>
+        <w:t>.addAccount</w:t>
+      </w:r>
+      <w:proofErr w:type="spellEnd"/>
+      <w:r>
+        <w:rPr>
+          <w:rFonts w:ascii="Courier New" w:hAnsi="Courier New" w:cs="Courier New"/>
+          <w:color w:val="000000"/>
+          <w:sz w:val="20"/>
+          <w:szCs w:val="20"/>
+        </w:rPr>
+        <w:t>(</w:t>
+      </w:r>
+      <w:proofErr w:type="gramEnd"/>
+      <w:r>
+        <w:rPr>
+          <w:rFonts w:ascii="Courier New" w:hAnsi="Courier New" w:cs="Courier New"/>
+          <w:color w:val="000000"/>
+          <w:sz w:val="20"/>
+          <w:szCs w:val="20"/>
+        </w:rPr>
+        <w:t>);</w:t>
+      </w:r>
+    </w:p>
+    <w:p>
+      <w:pPr>
+        <w:autoSpaceDE w:val="0"/>
+        <w:autoSpaceDN w:val="0"/>
+        <w:adjustRightInd w:val="0"/>
+        <w:spacing w:after="0" w:line="240" w:lineRule="auto"/>
+        <w:rPr>
+          <w:rFonts w:ascii="Courier New" w:hAnsi="Courier New" w:cs="Courier New"/>
+          <w:sz w:val="20"/>
+          <w:szCs w:val="20"/>
+        </w:rPr>
+      </w:pPr>
+    </w:p>
+    <w:p>
+      <w:pPr>
+        <w:autoSpaceDE w:val="0"/>
+        <w:autoSpaceDN w:val="0"/>
+        <w:adjustRightInd w:val="0"/>
+        <w:spacing w:after="0" w:line="240" w:lineRule="auto"/>
+        <w:rPr>
+          <w:rFonts w:ascii="Courier New" w:hAnsi="Courier New" w:cs="Courier New"/>
+          <w:sz w:val="20"/>
+          <w:szCs w:val="20"/>
+        </w:rPr>
+      </w:pPr>
+      <w:r>
+        <w:rPr>
+          <w:rFonts w:ascii="Courier New" w:hAnsi="Courier New" w:cs="Courier New"/>
+          <w:color w:val="000000"/>
+          <w:sz w:val="20"/>
+          <w:szCs w:val="20"/>
+        </w:rPr>
+        <w:tab/>
+      </w:r>
+      <w:r>
+        <w:rPr>
+          <w:rFonts w:ascii="Courier New" w:hAnsi="Courier New" w:cs="Courier New"/>
+          <w:color w:val="000000"/>
+          <w:sz w:val="20"/>
+          <w:szCs w:val="20"/>
+        </w:rPr>
+        <w:tab/>
+      </w:r>
+      <w:r>
+        <w:rPr>
+          <w:rFonts w:ascii="Courier New" w:hAnsi="Courier New" w:cs="Courier New"/>
+          <w:color w:val="3F7F5F"/>
+          <w:sz w:val="20"/>
+          <w:szCs w:val="20"/>
+        </w:rPr>
+        <w:t>// do it again</w:t>
+      </w:r>
+    </w:p>
+    <w:p>
+      <w:pPr>
+        <w:autoSpaceDE w:val="0"/>
+        <w:autoSpaceDN w:val="0"/>
+        <w:adjustRightInd w:val="0"/>
+        <w:spacing w:after="0" w:line="240" w:lineRule="auto"/>
+        <w:ind w:left="1440"/>
+        <w:rPr>
+          <w:rFonts w:ascii="Courier New" w:hAnsi="Courier New" w:cs="Courier New"/>
+          <w:sz w:val="20"/>
+          <w:szCs w:val="20"/>
+        </w:rPr>
+      </w:pPr>
+      <w:proofErr w:type="gramStart"/>
+      <w:r>
+        <w:rPr>
+          <w:rFonts w:ascii="Courier New" w:hAnsi="Courier New" w:cs="Courier New"/>
+          <w:color w:val="000000"/>
+          <w:sz w:val="20"/>
+          <w:szCs w:val="20"/>
+        </w:rPr>
+        <w:t>System.</w:t>
+      </w:r>
+      <w:r>
+        <w:rPr>
+          <w:rFonts w:ascii="Courier New" w:hAnsi="Courier New" w:cs="Courier New"/>
+          <w:b/>
+          <w:bCs/>
+          <w:i/>
+          <w:iCs/>
+          <w:color w:val="0000C0"/>
+          <w:sz w:val="20"/>
+          <w:szCs w:val="20"/>
+        </w:rPr>
+        <w:t>out</w:t>
+      </w:r>
+      <w:r>
+        <w:rPr>
+          <w:rFonts w:ascii="Courier New" w:hAnsi="Courier New" w:cs="Courier New"/>
+          <w:color w:val="000000"/>
+          <w:sz w:val="20"/>
+          <w:szCs w:val="20"/>
+        </w:rPr>
+        <w:t>.println(</w:t>
+      </w:r>
+      <w:proofErr w:type="gramEnd"/>
+      <w:r>
+        <w:rPr>
+          <w:rFonts w:ascii="Courier New" w:hAnsi="Courier New" w:cs="Courier New"/>
+          <w:color w:val="2A00FF"/>
+          <w:sz w:val="20"/>
+          <w:szCs w:val="20"/>
+        </w:rPr>
+        <w:t>"\n Let's call the method '</w:t>
+      </w:r>
+      <w:proofErr w:type="spellStart"/>
+      <w:r>
+        <w:rPr>
+          <w:rFonts w:ascii="Courier New" w:hAnsi="Courier New" w:cs="Courier New"/>
+          <w:color w:val="2A00FF"/>
+          <w:sz w:val="20"/>
+          <w:szCs w:val="20"/>
+        </w:rPr>
+        <w:t>addAccount</w:t>
+      </w:r>
+      <w:proofErr w:type="spellEnd"/>
+      <w:r>
+        <w:rPr>
+          <w:rFonts w:ascii="Courier New" w:hAnsi="Courier New" w:cs="Courier New"/>
+          <w:color w:val="2A00FF"/>
+          <w:sz w:val="20"/>
+          <w:szCs w:val="20"/>
+        </w:rPr>
+        <w:t>()' again"</w:t>
+      </w:r>
+      <w:r>
+        <w:rPr>
+          <w:rFonts w:ascii="Courier New" w:hAnsi="Courier New" w:cs="Courier New"/>
+          <w:color w:val="000000"/>
+          <w:sz w:val="20"/>
+          <w:szCs w:val="20"/>
+        </w:rPr>
+        <w:t>);</w:t>
+      </w:r>
+    </w:p>
+    <w:p>
+      <w:pPr>
+        <w:autoSpaceDE w:val="0"/>
+        <w:autoSpaceDN w:val="0"/>
+        <w:adjustRightInd w:val="0"/>
+        <w:spacing w:after="0" w:line="240" w:lineRule="auto"/>
+        <w:rPr>
+          <w:rFonts w:ascii="Courier New" w:hAnsi="Courier New" w:cs="Courier New"/>
+          <w:sz w:val="20"/>
+          <w:szCs w:val="20"/>
+        </w:rPr>
+      </w:pPr>
+    </w:p>
+    <w:p>
+      <w:pPr>
+        <w:autoSpaceDE w:val="0"/>
+        <w:autoSpaceDN w:val="0"/>
+        <w:adjustRightInd w:val="0"/>
+        <w:spacing w:after="0" w:line="240" w:lineRule="auto"/>
+        <w:rPr>
+          <w:rFonts w:ascii="Courier New" w:hAnsi="Courier New" w:cs="Courier New"/>
+          <w:sz w:val="20"/>
+          <w:szCs w:val="20"/>
+        </w:rPr>
+      </w:pPr>
+      <w:r>
+        <w:rPr>
+          <w:rFonts w:ascii="Courier New" w:hAnsi="Courier New" w:cs="Courier New"/>
+          <w:color w:val="000000"/>
+          <w:sz w:val="20"/>
+          <w:szCs w:val="20"/>
+        </w:rPr>
+        <w:lastRenderedPageBreak/>
+        <w:tab/>
+      </w:r>
+      <w:r>
+        <w:rPr>
+          <w:rFonts w:ascii="Courier New" w:hAnsi="Courier New" w:cs="Courier New"/>
+          <w:color w:val="000000"/>
+          <w:sz w:val="20"/>
+          <w:szCs w:val="20"/>
+        </w:rPr>
+        <w:tab/>
+      </w:r>
+      <w:r>
+        <w:rPr>
+          <w:rFonts w:ascii="Courier New" w:hAnsi="Courier New" w:cs="Courier New"/>
+          <w:color w:val="3F7F5F"/>
+          <w:sz w:val="20"/>
+          <w:szCs w:val="20"/>
+        </w:rPr>
+        <w:t>// call the business method</w:t>
+      </w:r>
+    </w:p>
+    <w:p>
+      <w:pPr>
+        <w:autoSpaceDE w:val="0"/>
+        <w:autoSpaceDN w:val="0"/>
+        <w:adjustRightInd w:val="0"/>
+        <w:spacing w:after="0" w:line="240" w:lineRule="auto"/>
+        <w:rPr>
+          <w:rFonts w:ascii="Courier New" w:hAnsi="Courier New" w:cs="Courier New"/>
+          <w:sz w:val="20"/>
+          <w:szCs w:val="20"/>
+        </w:rPr>
+      </w:pPr>
+      <w:r>
+        <w:rPr>
+          <w:rFonts w:ascii="Courier New" w:hAnsi="Courier New" w:cs="Courier New"/>
+          <w:color w:val="000000"/>
+          <w:sz w:val="20"/>
+          <w:szCs w:val="20"/>
+        </w:rPr>
+        <w:tab/>
+      </w:r>
+      <w:r>
+        <w:rPr>
+          <w:rFonts w:ascii="Courier New" w:hAnsi="Courier New" w:cs="Courier New"/>
+          <w:color w:val="000000"/>
+          <w:sz w:val="20"/>
+          <w:szCs w:val="20"/>
+        </w:rPr>
+        <w:tab/>
+      </w:r>
+      <w:proofErr w:type="spellStart"/>
+      <w:proofErr w:type="gramStart"/>
+      <w:r>
+        <w:rPr>
+          <w:rFonts w:ascii="Courier New" w:hAnsi="Courier New" w:cs="Courier New"/>
+          <w:color w:val="6A3E3E"/>
+          <w:sz w:val="20"/>
+          <w:szCs w:val="20"/>
+        </w:rPr>
+        <w:t>theAccountDAO</w:t>
+      </w:r>
+      <w:r>
+        <w:rPr>
+          <w:rFonts w:ascii="Courier New" w:hAnsi="Courier New" w:cs="Courier New"/>
+          <w:color w:val="000000"/>
+          <w:sz w:val="20"/>
+          <w:szCs w:val="20"/>
+        </w:rPr>
+        <w:t>.addAccount</w:t>
+      </w:r>
+      <w:proofErr w:type="spellEnd"/>
+      <w:r>
+        <w:rPr>
+          <w:rFonts w:ascii="Courier New" w:hAnsi="Courier New" w:cs="Courier New"/>
+          <w:color w:val="000000"/>
+          <w:sz w:val="20"/>
+          <w:szCs w:val="20"/>
+        </w:rPr>
+        <w:t>(</w:t>
+      </w:r>
+      <w:proofErr w:type="gramEnd"/>
+      <w:r>
+        <w:rPr>
+          <w:rFonts w:ascii="Courier New" w:hAnsi="Courier New" w:cs="Courier New"/>
+          <w:color w:val="000000"/>
+          <w:sz w:val="20"/>
+          <w:szCs w:val="20"/>
+        </w:rPr>
+        <w:t>);</w:t>
+      </w:r>
+    </w:p>
+    <w:p>
+      <w:pPr>
+        <w:autoSpaceDE w:val="0"/>
+        <w:autoSpaceDN w:val="0"/>
+        <w:adjustRightInd w:val="0"/>
+        <w:spacing w:after="0" w:line="240" w:lineRule="auto"/>
+        <w:rPr>
+          <w:rFonts w:ascii="Courier New" w:hAnsi="Courier New" w:cs="Courier New"/>
+          <w:sz w:val="20"/>
+          <w:szCs w:val="20"/>
+        </w:rPr>
+      </w:pPr>
+    </w:p>
+    <w:p>
+      <w:pPr>
+        <w:autoSpaceDE w:val="0"/>
+        <w:autoSpaceDN w:val="0"/>
+        <w:adjustRightInd w:val="0"/>
+        <w:spacing w:after="0" w:line="240" w:lineRule="auto"/>
+        <w:rPr>
+          <w:rFonts w:ascii="Courier New" w:hAnsi="Courier New" w:cs="Courier New"/>
+          <w:sz w:val="20"/>
+          <w:szCs w:val="20"/>
+        </w:rPr>
+      </w:pPr>
+      <w:r>
+        <w:rPr>
+          <w:rFonts w:ascii="Courier New" w:hAnsi="Courier New" w:cs="Courier New"/>
+          <w:color w:val="000000"/>
+          <w:sz w:val="20"/>
+          <w:szCs w:val="20"/>
+        </w:rPr>
+        <w:tab/>
+      </w:r>
+      <w:r>
+        <w:rPr>
+          <w:rFonts w:ascii="Courier New" w:hAnsi="Courier New" w:cs="Courier New"/>
+          <w:color w:val="000000"/>
+          <w:sz w:val="20"/>
+          <w:szCs w:val="20"/>
+        </w:rPr>
+        <w:tab/>
+      </w:r>
+      <w:r>
+        <w:rPr>
+          <w:rFonts w:ascii="Courier New" w:hAnsi="Courier New" w:cs="Courier New"/>
+          <w:color w:val="3F7F5F"/>
+          <w:sz w:val="20"/>
+          <w:szCs w:val="20"/>
+        </w:rPr>
+        <w:t>// close the context</w:t>
+      </w:r>
+    </w:p>
+    <w:p>
+      <w:pPr>
+        <w:autoSpaceDE w:val="0"/>
+        <w:autoSpaceDN w:val="0"/>
+        <w:adjustRightInd w:val="0"/>
+        <w:spacing w:after="0" w:line="240" w:lineRule="auto"/>
+        <w:rPr>
+          <w:rFonts w:ascii="Courier New" w:hAnsi="Courier New" w:cs="Courier New"/>
+          <w:sz w:val="20"/>
+          <w:szCs w:val="20"/>
+        </w:rPr>
+      </w:pPr>
+      <w:r>
+        <w:rPr>
+          <w:rFonts w:ascii="Courier New" w:hAnsi="Courier New" w:cs="Courier New"/>
+          <w:color w:val="000000"/>
+          <w:sz w:val="20"/>
+          <w:szCs w:val="20"/>
+        </w:rPr>
+        <w:tab/>
+      </w:r>
+      <w:r>
+        <w:rPr>
+          <w:rFonts w:ascii="Courier New" w:hAnsi="Courier New" w:cs="Courier New"/>
+          <w:color w:val="000000"/>
+          <w:sz w:val="20"/>
+          <w:szCs w:val="20"/>
+        </w:rPr>
+        <w:tab/>
+      </w:r>
+      <w:proofErr w:type="spellStart"/>
+      <w:proofErr w:type="gramStart"/>
+      <w:r>
+        <w:rPr>
+          <w:rFonts w:ascii="Courier New" w:hAnsi="Courier New" w:cs="Courier New"/>
+          <w:color w:val="6A3E3E"/>
+          <w:sz w:val="20"/>
+          <w:szCs w:val="20"/>
+        </w:rPr>
+        <w:t>context</w:t>
+      </w:r>
+      <w:r>
+        <w:rPr>
+          <w:rFonts w:ascii="Courier New" w:hAnsi="Courier New" w:cs="Courier New"/>
+          <w:color w:val="000000"/>
+          <w:sz w:val="20"/>
+          <w:szCs w:val="20"/>
+        </w:rPr>
+        <w:t>.close</w:t>
+      </w:r>
+      <w:proofErr w:type="spellEnd"/>
+      <w:r>
+        <w:rPr>
+          <w:rFonts w:ascii="Courier New" w:hAnsi="Courier New" w:cs="Courier New"/>
+          <w:color w:val="000000"/>
+          <w:sz w:val="20"/>
+          <w:szCs w:val="20"/>
+        </w:rPr>
+        <w:t>(</w:t>
+      </w:r>
+      <w:proofErr w:type="gramEnd"/>
+      <w:r>
+        <w:rPr>
+          <w:rFonts w:ascii="Courier New" w:hAnsi="Courier New" w:cs="Courier New"/>
+          <w:color w:val="000000"/>
+          <w:sz w:val="20"/>
+          <w:szCs w:val="20"/>
+        </w:rPr>
+        <w:t>);</w:t>
+      </w:r>
+    </w:p>
+    <w:p>
+      <w:pPr>
+        <w:autoSpaceDE w:val="0"/>
+        <w:autoSpaceDN w:val="0"/>
+        <w:adjustRightInd w:val="0"/>
+        <w:spacing w:after="0" w:line="240" w:lineRule="auto"/>
+        <w:rPr>
+          <w:rFonts w:ascii="Courier New" w:hAnsi="Courier New" w:cs="Courier New"/>
+          <w:sz w:val="20"/>
+          <w:szCs w:val="20"/>
+        </w:rPr>
+      </w:pPr>
+      <w:r>
+        <w:rPr>
+          <w:rFonts w:ascii="Courier New" w:hAnsi="Courier New" w:cs="Courier New"/>
+          <w:color w:val="000000"/>
+          <w:sz w:val="20"/>
+          <w:szCs w:val="20"/>
+        </w:rPr>
+        <w:tab/>
+        <w:t>}</w:t>
+      </w:r>
+    </w:p>
+    <w:p>
+      <w:pPr>
+        <w:autoSpaceDE w:val="0"/>
+        <w:autoSpaceDN w:val="0"/>
+        <w:adjustRightInd w:val="0"/>
+        <w:spacing w:after="0" w:line="240" w:lineRule="auto"/>
+        <w:rPr>
+          <w:rFonts w:ascii="Courier New" w:hAnsi="Courier New" w:cs="Courier New"/>
+          <w:sz w:val="20"/>
+          <w:szCs w:val="20"/>
+        </w:rPr>
+      </w:pPr>
+    </w:p>
+    <w:p>
+      <w:pPr>
+        <w:spacing w:after="0" w:line="0" w:lineRule="atLeast"/>
+      </w:pPr>
+      <w:r>
+        <w:rPr>
+          <w:rFonts w:ascii="Courier New" w:hAnsi="Courier New" w:cs="Courier New"/>
+          <w:color w:val="000000"/>
+          <w:sz w:val="20"/>
+          <w:szCs w:val="20"/>
+        </w:rPr>
+        <w:t>}</w:t>
+      </w:r>
+    </w:p>
+    <w:p>
+      <w:pPr>
+        <w:spacing w:after="0" w:line="0" w:lineRule="atLeast"/>
+      </w:pPr>
+    </w:p>
+    <w:p>
+      <w:pPr>
+        <w:spacing w:after="0" w:line="0" w:lineRule="atLeast"/>
+      </w:pPr>
+      <w:r>
+        <w:rPr>
+          <w:b/>
+          <w:u w:val="single"/>
+        </w:rPr>
+        <w:t>4) Create an Aspect with @Before advice</w:t>
+      </w:r>
+    </w:p>
+    <w:p>
+      <w:pPr>
+        <w:autoSpaceDE w:val="0"/>
+        <w:autoSpaceDN w:val="0"/>
+        <w:adjustRightInd w:val="0"/>
+        <w:spacing w:after="0" w:line="240" w:lineRule="auto"/>
+        <w:rPr>
+          <w:rFonts w:ascii="Courier New" w:hAnsi="Courier New" w:cs="Courier New"/>
+          <w:sz w:val="20"/>
+          <w:szCs w:val="20"/>
+        </w:rPr>
+      </w:pPr>
+      <w:r>
+        <w:rPr>
+          <w:rFonts w:ascii="Courier New" w:hAnsi="Courier New" w:cs="Courier New"/>
+          <w:color w:val="646464"/>
+          <w:sz w:val="20"/>
+          <w:szCs w:val="20"/>
+        </w:rPr>
+        <w:t>@Aspect</w:t>
+      </w:r>
+    </w:p>
+    <w:p>
+      <w:pPr>
+        <w:autoSpaceDE w:val="0"/>
+        <w:autoSpaceDN w:val="0"/>
+        <w:adjustRightInd w:val="0"/>
+        <w:spacing w:after="0" w:line="240" w:lineRule="auto"/>
+        <w:rPr>
+          <w:rFonts w:ascii="Courier New" w:hAnsi="Courier New" w:cs="Courier New"/>
+          <w:sz w:val="20"/>
+          <w:szCs w:val="20"/>
+        </w:rPr>
+      </w:pPr>
+      <w:r>
+        <w:rPr>
+          <w:rFonts w:ascii="Courier New" w:hAnsi="Courier New" w:cs="Courier New"/>
+          <w:color w:val="646464"/>
+          <w:sz w:val="20"/>
+          <w:szCs w:val="20"/>
+        </w:rPr>
+        <w:t>@Component</w:t>
+      </w:r>
+    </w:p>
+    <w:p>
+      <w:pPr>
+        <w:autoSpaceDE w:val="0"/>
+        <w:autoSpaceDN w:val="0"/>
+        <w:adjustRightInd w:val="0"/>
+        <w:spacing w:after="0" w:line="240" w:lineRule="auto"/>
+        <w:rPr>
+          <w:rFonts w:ascii="Courier New" w:hAnsi="Courier New" w:cs="Courier New"/>
+          <w:sz w:val="20"/>
+          <w:szCs w:val="20"/>
+        </w:rPr>
+      </w:pPr>
+      <w:proofErr w:type="gramStart"/>
+      <w:r>
+        <w:rPr>
+          <w:rFonts w:ascii="Courier New" w:hAnsi="Courier New" w:cs="Courier New"/>
+          <w:b/>
+          <w:bCs/>
+          <w:color w:val="7F0055"/>
+          <w:sz w:val="20"/>
+          <w:szCs w:val="20"/>
+        </w:rPr>
+        <w:t>public</w:t>
+      </w:r>
+      <w:proofErr w:type="gramEnd"/>
+      <w:r>
+        <w:rPr>
+          <w:rFonts w:ascii="Courier New" w:hAnsi="Courier New" w:cs="Courier New"/>
+          <w:color w:val="000000"/>
+          <w:sz w:val="20"/>
+          <w:szCs w:val="20"/>
+        </w:rPr>
+        <w:t xml:space="preserve"> </w:t>
+      </w:r>
+      <w:r>
+        <w:rPr>
+          <w:rFonts w:ascii="Courier New" w:hAnsi="Courier New" w:cs="Courier New"/>
+          <w:b/>
+          <w:bCs/>
+          <w:color w:val="7F0055"/>
+          <w:sz w:val="20"/>
+          <w:szCs w:val="20"/>
+        </w:rPr>
+        <w:t>class</w:t>
+      </w:r>
+      <w:r>
+        <w:rPr>
+          <w:rFonts w:ascii="Courier New" w:hAnsi="Courier New" w:cs="Courier New"/>
+          <w:color w:val="000000"/>
+          <w:sz w:val="20"/>
+          <w:szCs w:val="20"/>
+        </w:rPr>
+        <w:t xml:space="preserve"> </w:t>
+      </w:r>
+      <w:proofErr w:type="spellStart"/>
+      <w:r>
+        <w:rPr>
+          <w:rFonts w:ascii="Courier New" w:hAnsi="Courier New" w:cs="Courier New"/>
+          <w:color w:val="000000"/>
+          <w:sz w:val="20"/>
+          <w:szCs w:val="20"/>
+        </w:rPr>
+        <w:t>MyDemoLoggingAspect</w:t>
+      </w:r>
+      <w:proofErr w:type="spellEnd"/>
+      <w:r>
+        <w:rPr>
+          <w:rFonts w:ascii="Courier New" w:hAnsi="Courier New" w:cs="Courier New"/>
+          <w:color w:val="000000"/>
+          <w:sz w:val="20"/>
+          <w:szCs w:val="20"/>
+        </w:rPr>
+        <w:t xml:space="preserve"> {</w:t>
+      </w:r>
+    </w:p>
+    <w:p>
+      <w:pPr>
+        <w:autoSpaceDE w:val="0"/>
+        <w:autoSpaceDN w:val="0"/>
+        <w:adjustRightInd w:val="0"/>
+        <w:spacing w:after="0" w:line="240" w:lineRule="auto"/>
+        <w:rPr>
+          <w:rFonts w:ascii="Courier New" w:hAnsi="Courier New" w:cs="Courier New"/>
+          <w:sz w:val="20"/>
+          <w:szCs w:val="20"/>
+        </w:rPr>
+      </w:pPr>
+    </w:p>
+    <w:p>
+      <w:pPr>
+        <w:autoSpaceDE w:val="0"/>
+        <w:autoSpaceDN w:val="0"/>
+        <w:adjustRightInd w:val="0"/>
+        <w:spacing w:after="0" w:line="240" w:lineRule="auto"/>
+        <w:rPr>
+          <w:rFonts w:ascii="Courier New" w:hAnsi="Courier New" w:cs="Courier New"/>
+          <w:sz w:val="20"/>
+          <w:szCs w:val="20"/>
+        </w:rPr>
+      </w:pPr>
+      <w:r>
+        <w:rPr>
+          <w:rFonts w:ascii="Courier New" w:hAnsi="Courier New" w:cs="Courier New"/>
+          <w:color w:val="000000"/>
+          <w:sz w:val="20"/>
+          <w:szCs w:val="20"/>
+        </w:rPr>
+        <w:tab/>
+      </w:r>
+      <w:r>
+        <w:rPr>
+          <w:rFonts w:ascii="Courier New" w:hAnsi="Courier New" w:cs="Courier New"/>
+          <w:color w:val="3F7F5F"/>
+          <w:sz w:val="20"/>
+          <w:szCs w:val="20"/>
+        </w:rPr>
+        <w:t>// this is where we add all of our related advice for logging</w:t>
+      </w:r>
+    </w:p>
+    <w:p>
+      <w:pPr>
+        <w:autoSpaceDE w:val="0"/>
+        <w:autoSpaceDN w:val="0"/>
+        <w:adjustRightInd w:val="0"/>
+        <w:spacing w:after="0" w:line="240" w:lineRule="auto"/>
+        <w:rPr>
+          <w:rFonts w:ascii="Courier New" w:hAnsi="Courier New" w:cs="Courier New"/>
+          <w:sz w:val="20"/>
+          <w:szCs w:val="20"/>
+        </w:rPr>
+      </w:pPr>
+      <w:r>
+        <w:rPr>
+          <w:rFonts w:ascii="Courier New" w:hAnsi="Courier New" w:cs="Courier New"/>
+          <w:color w:val="000000"/>
+          <w:sz w:val="20"/>
+          <w:szCs w:val="20"/>
+        </w:rPr>
+        <w:tab/>
+      </w:r>
+    </w:p>
+    <w:p>
+      <w:pPr>
+        <w:autoSpaceDE w:val="0"/>
+        <w:autoSpaceDN w:val="0"/>
+        <w:adjustRightInd w:val="0"/>
+        <w:spacing w:after="0" w:line="240" w:lineRule="auto"/>
+        <w:rPr>
+          <w:rFonts w:ascii="Courier New" w:hAnsi="Courier New" w:cs="Courier New"/>
+          <w:sz w:val="20"/>
+          <w:szCs w:val="20"/>
+        </w:rPr>
+      </w:pPr>
+      <w:r>
+        <w:rPr>
+          <w:rFonts w:ascii="Courier New" w:hAnsi="Courier New" w:cs="Courier New"/>
+          <w:color w:val="000000"/>
+          <w:sz w:val="20"/>
+          <w:szCs w:val="20"/>
+        </w:rPr>
+        <w:tab/>
+      </w:r>
+      <w:r>
+        <w:rPr>
+          <w:rFonts w:ascii="Courier New" w:hAnsi="Courier New" w:cs="Courier New"/>
+          <w:color w:val="3F7F5F"/>
+          <w:sz w:val="20"/>
+          <w:szCs w:val="20"/>
+        </w:rPr>
+        <w:t>// let's start with an @Before advice</w:t>
+      </w:r>
+    </w:p>
+    <w:p>
+      <w:pPr>
+        <w:autoSpaceDE w:val="0"/>
+        <w:autoSpaceDN w:val="0"/>
+        <w:adjustRightInd w:val="0"/>
+        <w:spacing w:after="0" w:line="240" w:lineRule="auto"/>
+        <w:rPr>
+          <w:rFonts w:ascii="Courier New" w:hAnsi="Courier New" w:cs="Courier New"/>
+          <w:sz w:val="20"/>
+          <w:szCs w:val="20"/>
+        </w:rPr>
+      </w:pPr>
+      <w:r>
+        <w:rPr>
+          <w:rFonts w:ascii="Courier New" w:hAnsi="Courier New" w:cs="Courier New"/>
+          <w:color w:val="000000"/>
+          <w:sz w:val="20"/>
+          <w:szCs w:val="20"/>
+        </w:rPr>
+        <w:tab/>
+      </w:r>
+    </w:p>
+    <w:p>
+      <w:pPr>
+        <w:autoSpaceDE w:val="0"/>
+        <w:autoSpaceDN w:val="0"/>
+        <w:adjustRightInd w:val="0"/>
+        <w:spacing w:after="0" w:line="240" w:lineRule="auto"/>
+        <w:rPr>
+          <w:rFonts w:ascii="Courier New" w:hAnsi="Courier New" w:cs="Courier New"/>
+          <w:sz w:val="20"/>
+          <w:szCs w:val="20"/>
+        </w:rPr>
+      </w:pPr>
+      <w:r>
+        <w:rPr>
+          <w:rFonts w:ascii="Courier New" w:hAnsi="Courier New" w:cs="Courier New"/>
+          <w:color w:val="000000"/>
+          <w:sz w:val="20"/>
+          <w:szCs w:val="20"/>
+        </w:rPr>
+        <w:tab/>
+      </w:r>
+      <w:proofErr w:type="gramStart"/>
+      <w:r>
+        <w:rPr>
+          <w:rFonts w:ascii="Courier New" w:hAnsi="Courier New" w:cs="Courier New"/>
+          <w:color w:val="646464"/>
+          <w:sz w:val="20"/>
+          <w:szCs w:val="20"/>
+        </w:rPr>
+        <w:t>@Before</w:t>
+      </w:r>
+      <w:r>
+        <w:rPr>
+          <w:rFonts w:ascii="Courier New" w:hAnsi="Courier New" w:cs="Courier New"/>
+          <w:color w:val="000000"/>
+          <w:sz w:val="20"/>
+          <w:szCs w:val="20"/>
+        </w:rPr>
+        <w:t>(</w:t>
+      </w:r>
+      <w:proofErr w:type="gramEnd"/>
+      <w:r>
+        <w:rPr>
+          <w:rFonts w:ascii="Courier New" w:hAnsi="Courier New" w:cs="Courier New"/>
+          <w:color w:val="2A00FF"/>
+          <w:sz w:val="20"/>
+          <w:szCs w:val="20"/>
+        </w:rPr>
+        <w:t xml:space="preserve">"execution(public void </w:t>
+      </w:r>
+      <w:proofErr w:type="spellStart"/>
+      <w:r>
+        <w:rPr>
+          <w:rFonts w:ascii="Courier New" w:hAnsi="Courier New" w:cs="Courier New"/>
+          <w:color w:val="2A00FF"/>
+          <w:sz w:val="20"/>
+          <w:szCs w:val="20"/>
+        </w:rPr>
+        <w:t>addAccount</w:t>
+      </w:r>
+      <w:proofErr w:type="spellEnd"/>
+      <w:r>
+        <w:rPr>
+          <w:rFonts w:ascii="Courier New" w:hAnsi="Courier New" w:cs="Courier New"/>
+          <w:color w:val="2A00FF"/>
+          <w:sz w:val="20"/>
+          <w:szCs w:val="20"/>
+        </w:rPr>
+        <w:t>())"</w:t>
+      </w:r>
+      <w:r>
+        <w:rPr>
+          <w:rFonts w:ascii="Courier New" w:hAnsi="Courier New" w:cs="Courier New"/>
+          <w:color w:val="000000"/>
+          <w:sz w:val="20"/>
+          <w:szCs w:val="20"/>
+        </w:rPr>
+        <w:t>)</w:t>
+      </w:r>
+    </w:p>
+    <w:p>
+      <w:pPr>
+        <w:autoSpaceDE w:val="0"/>
+        <w:autoSpaceDN w:val="0"/>
+        <w:adjustRightInd w:val="0"/>
+        <w:spacing w:after="0" w:line="240" w:lineRule="auto"/>
+        <w:rPr>
+          <w:rFonts w:ascii="Courier New" w:hAnsi="Courier New" w:cs="Courier New"/>
+          <w:sz w:val="20"/>
+          <w:szCs w:val="20"/>
+        </w:rPr>
+      </w:pPr>
+      <w:r>
+        <w:rPr>
+          <w:rFonts w:ascii="Courier New" w:hAnsi="Courier New" w:cs="Courier New"/>
+          <w:color w:val="000000"/>
+          <w:sz w:val="20"/>
+          <w:szCs w:val="20"/>
+        </w:rPr>
+        <w:tab/>
+      </w:r>
+      <w:proofErr w:type="gramStart"/>
+      <w:r>
+        <w:rPr>
+          <w:rFonts w:ascii="Courier New" w:hAnsi="Courier New" w:cs="Courier New"/>
+          <w:b/>
+          <w:bCs/>
+          <w:color w:val="7F0055"/>
+          <w:sz w:val="20"/>
+          <w:szCs w:val="20"/>
+        </w:rPr>
+        <w:t>public</w:t>
+      </w:r>
+      <w:proofErr w:type="gramEnd"/>
+      <w:r>
+        <w:rPr>
+          <w:rFonts w:ascii="Courier New" w:hAnsi="Courier New" w:cs="Courier New"/>
+          <w:color w:val="000000"/>
+          <w:sz w:val="20"/>
+          <w:szCs w:val="20"/>
+        </w:rPr>
+        <w:t xml:space="preserve"> </w:t>
+      </w:r>
+      <w:r>
+        <w:rPr>
+          <w:rFonts w:ascii="Courier New" w:hAnsi="Courier New" w:cs="Courier New"/>
+          <w:b/>
+          <w:bCs/>
+          <w:color w:val="7F0055"/>
+          <w:sz w:val="20"/>
+          <w:szCs w:val="20"/>
+        </w:rPr>
+        <w:t>void</w:t>
+      </w:r>
+      <w:r>
+        <w:rPr>
+          <w:rFonts w:ascii="Courier New" w:hAnsi="Courier New" w:cs="Courier New"/>
+          <w:color w:val="000000"/>
+          <w:sz w:val="20"/>
+          <w:szCs w:val="20"/>
+        </w:rPr>
+        <w:t xml:space="preserve"> </w:t>
+      </w:r>
+      <w:proofErr w:type="spellStart"/>
+      <w:r>
+        <w:rPr>
+          <w:rFonts w:ascii="Courier New" w:hAnsi="Courier New" w:cs="Courier New"/>
+          <w:color w:val="000000"/>
+          <w:sz w:val="20"/>
+          <w:szCs w:val="20"/>
+        </w:rPr>
+        <w:t>beforeAddAccountAdvice</w:t>
+      </w:r>
+      <w:proofErr w:type="spellEnd"/>
+      <w:r>
+        <w:rPr>
+          <w:rFonts w:ascii="Courier New" w:hAnsi="Courier New" w:cs="Courier New"/>
+          <w:color w:val="000000"/>
+          <w:sz w:val="20"/>
+          <w:szCs w:val="20"/>
+        </w:rPr>
+        <w:t>() {</w:t>
+      </w:r>
+    </w:p>
+    <w:p>
+      <w:pPr>
+        <w:autoSpaceDE w:val="0"/>
+        <w:autoSpaceDN w:val="0"/>
+        <w:adjustRightInd w:val="0"/>
+        <w:spacing w:after="0" w:line="240" w:lineRule="auto"/>
+        <w:ind w:left="1440"/>
+        <w:rPr>
+          <w:rFonts w:ascii="Courier New" w:hAnsi="Courier New" w:cs="Courier New"/>
+          <w:sz w:val="20"/>
+          <w:szCs w:val="20"/>
+        </w:rPr>
+      </w:pPr>
+      <w:proofErr w:type="gramStart"/>
+      <w:r>
+        <w:rPr>
+          <w:rFonts w:ascii="Courier New" w:hAnsi="Courier New" w:cs="Courier New"/>
+          <w:color w:val="000000"/>
+          <w:sz w:val="20"/>
+          <w:szCs w:val="20"/>
+        </w:rPr>
+        <w:t>System.</w:t>
+      </w:r>
+      <w:r>
+        <w:rPr>
+          <w:rFonts w:ascii="Courier New" w:hAnsi="Courier New" w:cs="Courier New"/>
+          <w:b/>
+          <w:bCs/>
+          <w:i/>
+          <w:iCs/>
+          <w:color w:val="0000C0"/>
+          <w:sz w:val="20"/>
+          <w:szCs w:val="20"/>
+        </w:rPr>
+        <w:t>out</w:t>
+      </w:r>
+      <w:r>
+        <w:rPr>
+          <w:rFonts w:ascii="Courier New" w:hAnsi="Courier New" w:cs="Courier New"/>
+          <w:color w:val="000000"/>
+          <w:sz w:val="20"/>
+          <w:szCs w:val="20"/>
+        </w:rPr>
+        <w:t>.println(</w:t>
+      </w:r>
+      <w:proofErr w:type="gramEnd"/>
+      <w:r>
+        <w:rPr>
+          <w:rFonts w:ascii="Courier New" w:hAnsi="Courier New" w:cs="Courier New"/>
+          <w:color w:val="2A00FF"/>
+          <w:sz w:val="20"/>
+          <w:szCs w:val="20"/>
+        </w:rPr>
+        <w:t xml:space="preserve">"\n====&gt;&gt;&gt; Executing @Before advice on </w:t>
+      </w:r>
+      <w:proofErr w:type="spellStart"/>
+      <w:r>
+        <w:rPr>
+          <w:rFonts w:ascii="Courier New" w:hAnsi="Courier New" w:cs="Courier New"/>
+          <w:color w:val="2A00FF"/>
+          <w:sz w:val="20"/>
+          <w:szCs w:val="20"/>
+        </w:rPr>
+        <w:t>addAccount</w:t>
+      </w:r>
+      <w:proofErr w:type="spellEnd"/>
+      <w:r>
+        <w:rPr>
+          <w:rFonts w:ascii="Courier New" w:hAnsi="Courier New" w:cs="Courier New"/>
+          <w:color w:val="2A00FF"/>
+          <w:sz w:val="20"/>
+          <w:szCs w:val="20"/>
+        </w:rPr>
+        <w:t>()"</w:t>
+      </w:r>
+      <w:r>
+        <w:rPr>
+          <w:rFonts w:ascii="Courier New" w:hAnsi="Courier New" w:cs="Courier New"/>
+          <w:color w:val="000000"/>
+          <w:sz w:val="20"/>
+          <w:szCs w:val="20"/>
+        </w:rPr>
+        <w:t>);</w:t>
+      </w:r>
+    </w:p>
+    <w:p>
+      <w:pPr>
+        <w:autoSpaceDE w:val="0"/>
+        <w:autoSpaceDN w:val="0"/>
+        <w:adjustRightInd w:val="0"/>
+        <w:spacing w:after="0" w:line="240" w:lineRule="auto"/>
+        <w:rPr>
+          <w:rFonts w:ascii="Courier New" w:hAnsi="Courier New" w:cs="Courier New"/>
+          <w:sz w:val="20"/>
+          <w:szCs w:val="20"/>
+        </w:rPr>
+      </w:pPr>
+      <w:r>
+        <w:rPr>
+          <w:rFonts w:ascii="Courier New" w:hAnsi="Courier New" w:cs="Courier New"/>
+          <w:color w:val="000000"/>
+          <w:sz w:val="20"/>
+          <w:szCs w:val="20"/>
+        </w:rPr>
+        <w:tab/>
+        <w:t>}</w:t>
+      </w:r>
+    </w:p>
+    <w:p>
+      <w:pPr>
+        <w:spacing w:after="0" w:line="0" w:lineRule="atLeast"/>
+      </w:pPr>
+      <w:r>
+        <w:rPr>
+          <w:rFonts w:ascii="Courier New" w:hAnsi="Courier New" w:cs="Courier New"/>
+          <w:color w:val="000000"/>
+          <w:sz w:val="20"/>
+          <w:szCs w:val="20"/>
+        </w:rPr>
+        <w:t>}</w:t>
+      </w:r>
+    </w:p>
+    <w:p>
+      <w:pPr>
+        <w:spacing w:after="0" w:line="0" w:lineRule="atLeast"/>
+      </w:pPr>
+    </w:p>
+    <w:p>
+      <w:pPr>
+        <w:autoSpaceDE w:val="0"/>
+        <w:autoSpaceDN w:val="0"/>
+        <w:adjustRightInd w:val="0"/>
+        <w:spacing w:after="0" w:line="240" w:lineRule="auto"/>
+        <w:rPr>
+          <w:rFonts w:ascii="Courier New" w:hAnsi="Courier New" w:cs="Courier New"/>
+          <w:sz w:val="20"/>
+          <w:szCs w:val="20"/>
+        </w:rPr>
+      </w:pPr>
+      <w:r>
+        <w:rPr>
+          <w:rFonts w:ascii="Courier New" w:hAnsi="Courier New" w:cs="Courier New"/>
+          <w:color w:val="646464"/>
+          <w:sz w:val="20"/>
+          <w:szCs w:val="20"/>
+        </w:rPr>
+        <w:t>@Aspect</w:t>
+      </w:r>
+      <w:r>
+        <w:rPr>
+          <w:rFonts w:ascii="Courier New" w:hAnsi="Courier New" w:cs="Courier New"/>
+          <w:color w:val="646464"/>
+          <w:sz w:val="20"/>
+          <w:szCs w:val="20"/>
+        </w:rPr>
+        <w:t xml:space="preserve"> </w:t>
+      </w:r>
+      <w:r>
+        <w:rPr>
+          <w:rFonts w:cs="Courier New"/>
+          <w:color w:val="646464"/>
+        </w:rPr>
+        <w:t>=&gt;</w:t>
+      </w:r>
+      <w:r>
+        <w:rPr>
+          <w:rFonts w:ascii="Courier New" w:hAnsi="Courier New" w:cs="Courier New"/>
+          <w:color w:val="646464"/>
+          <w:sz w:val="20"/>
+          <w:szCs w:val="20"/>
+        </w:rPr>
+        <w:t xml:space="preserve"> </w:t>
+      </w:r>
+      <w:r>
+        <w:rPr>
+          <w:rFonts w:cs="Courier New"/>
+        </w:rPr>
+        <w:t>Special Aspect Class</w:t>
+      </w:r>
+    </w:p>
+    <w:p>
+      <w:pPr>
+        <w:autoSpaceDE w:val="0"/>
+        <w:autoSpaceDN w:val="0"/>
+        <w:adjustRightInd w:val="0"/>
+        <w:spacing w:after="0" w:line="240" w:lineRule="auto"/>
+        <w:rPr>
+          <w:rFonts w:ascii="Courier New" w:hAnsi="Courier New" w:cs="Courier New"/>
+          <w:sz w:val="20"/>
+          <w:szCs w:val="20"/>
+        </w:rPr>
+      </w:pPr>
+      <w:r>
+        <w:rPr>
+          <w:rFonts w:ascii="Courier New" w:hAnsi="Courier New" w:cs="Courier New"/>
+          <w:color w:val="646464"/>
+          <w:sz w:val="20"/>
+          <w:szCs w:val="20"/>
+        </w:rPr>
+        <w:t>@</w:t>
+      </w:r>
+      <w:r>
+        <w:rPr>
+          <w:rFonts w:ascii="Courier New" w:hAnsi="Courier New" w:cs="Courier New"/>
+          <w:color w:val="646464"/>
+          <w:sz w:val="20"/>
+          <w:szCs w:val="20"/>
+        </w:rPr>
+        <w:t xml:space="preserve">Before </w:t>
+      </w:r>
+      <w:r>
+        <w:rPr>
+          <w:rFonts w:cs="Courier New"/>
+          <w:color w:val="646464"/>
+        </w:rPr>
+        <w:t>=&gt;</w:t>
+      </w:r>
+      <w:r>
+        <w:rPr>
+          <w:rFonts w:cs="Courier New"/>
+          <w:color w:val="646464"/>
+        </w:rPr>
+        <w:t xml:space="preserve"> </w:t>
+      </w:r>
+      <w:r>
+        <w:rPr>
+          <w:rFonts w:cs="Courier New"/>
+        </w:rPr>
+        <w:t xml:space="preserve">Point-cut expression </w:t>
+      </w:r>
+      <w:r>
+        <w:rPr>
+          <w:rFonts w:cs="Courier New"/>
+        </w:rPr>
+        <w:t xml:space="preserve">=&gt; Run this code BEFORE – target object method: "public void </w:t>
+      </w:r>
+      <w:r>
+        <w:rPr>
+          <w:rFonts w:cs="Courier New"/>
+        </w:rPr>
+        <w:tab/>
+        <w:t xml:space="preserve">    </w:t>
+      </w:r>
+      <w:r>
+        <w:rPr>
+          <w:rFonts w:cs="Courier New"/>
+        </w:rPr>
+        <w:tab/>
+        <w:t xml:space="preserve">           </w:t>
+      </w:r>
       <w:bookmarkStart w:id="0" w:name="_GoBack"/>
-      <w:r>
-        <w:rPr>
-          <w:b/>
-          <w:u w:val="single"/>
-        </w:rPr>
-        <w:t xml:space="preserve">Step 1: Create Target Object: </w:t>
-      </w:r>
+      <w:bookmarkEnd w:id="0"/>
       <w:proofErr w:type="spellStart"/>
-      <w:r>
-        <w:rPr>
-          <w:b/>
-          <w:u w:val="single"/>
-        </w:rPr>
-        <w:t>AccountDAO</w:t>
-      </w:r>
-      <w:bookmarkEnd w:id="0"/>
+      <w:proofErr w:type="gramStart"/>
+      <w:r>
+        <w:rPr>
+          <w:rFonts w:cs="Courier New"/>
+        </w:rPr>
+        <w:t>addAccount</w:t>
+      </w:r>
       <w:proofErr w:type="spellEnd"/>
       <w:r>
-        <w:t>:</w:t>
-      </w:r>
+        <w:rPr>
+          <w:rFonts w:cs="Courier New"/>
+        </w:rPr>
+        <w:t>(</w:t>
+      </w:r>
+      <w:proofErr w:type="gramEnd"/>
+      <w:r>
+        <w:rPr>
+          <w:rFonts w:cs="Courier New"/>
+        </w:rPr>
+        <w:t>)"</w:t>
+      </w:r>
+    </w:p>
+    <w:p>
+      <w:pPr>
+        <w:spacing w:after="0" w:line="0" w:lineRule="atLeast"/>
+      </w:pPr>
     </w:p>
     <w:p>
       <w:pPr>
@@ -941,8 +3712,8 @@
 </file>
 
 <file path=word/numbering.xml><?xml version="1.0" encoding="utf-8"?>
-<w:numbering xmlns:wpc="http://schemas.microsoft.com/office/word/2010/wordprocessingCanvas" xmlns:cx="http://schemas.microsoft.com/office/drawing/2014/chartex" xmlns:cx1="http://schemas.microsoft.com/office/drawing/2015/9/8/chartex" xmlns:cx2="http://schemas.microsoft.com/office/drawing/2015/10/21/chartex" xmlns:cx3="http://schemas.microsoft.com/office/drawing/2016/5/9/chartex" xmlns:cx4="http://schemas.microsoft.com/office/drawing/2016/5/10/chartex" xmlns:cx5="http://schemas.microsoft.com/office/drawing/2016/5/11/chartex" xmlns:cx6="http://schemas.microsoft.com/office/drawing/2016/5/12/chartex" xmlns:cx7="http://schemas.microsoft.com/office/drawing/2016/5/13/chartex" xmlns:cx8="http://schemas.microsoft.com/office/drawing/2016/5/14/chartex" xmlns:mc="http://schemas.openxmlformats.org/markup-compatibility/2006" xmlns:aink="http://schemas.microsoft.com/office/drawing/2016/ink" xmlns:am3d="http://schemas.microsoft.com/office/drawing/2017/model3d" xmlns:o="urn:schemas-microsoft-com:office:office" xmlns:r="http://schemas.openxmlformats.org/officeDocument/2006/relationships" xmlns:m="http://schemas.openxmlformats.org/officeDocument/2006/math" xmlns:v="urn:schemas-microsoft-com:vml" xmlns:wp14="http://schemas.microsoft.com/office/word/2010/wordprocessingDrawing" xmlns:wp="http://schemas.openxmlformats.org/drawingml/2006/wordprocessingDrawing" xmlns:w10="urn:schemas-microsoft-com:office:word" xmlns:w="http://schemas.openxmlformats.org/wordprocessingml/2006/main" xmlns:w14="http://schemas.microsoft.com/office/word/2010/wordml" xmlns:w15="http://schemas.microsoft.com/office/word/2012/wordml" xmlns:w16cid="http://schemas.microsoft.com/office/word/2016/wordml/cid" xmlns:w16se="http://schemas.microsoft.com/office/word/2015/wordml/symex" xmlns:wpg="http://schemas.microsoft.com/office/word/2010/wordprocessingGroup" xmlns:wpi="http://schemas.microsoft.com/office/word/2010/wordprocessingInk" xmlns:wne="http://schemas.microsoft.com/office/word/2006/wordml" xmlns:wps="http://schemas.microsoft.com/office/word/2010/wordprocessingShape" mc:Ignorable="w14 w15 w16se w16cid wp14">
-  <w:abstractNum w:abstractNumId="0" w15:restartNumberingAfterBreak="0">
+<w:numbering xmlns:wpc="http://schemas.microsoft.com/office/word/2010/wordprocessingCanvas" xmlns:mc="http://schemas.openxmlformats.org/markup-compatibility/2006" xmlns:o="urn:schemas-microsoft-com:office:office" xmlns:r="http://schemas.openxmlformats.org/officeDocument/2006/relationships" xmlns:m="http://schemas.openxmlformats.org/officeDocument/2006/math" xmlns:v="urn:schemas-microsoft-com:vml" xmlns:wp14="http://schemas.microsoft.com/office/word/2010/wordprocessingDrawing" xmlns:wp="http://schemas.openxmlformats.org/drawingml/2006/wordprocessingDrawing" xmlns:w10="urn:schemas-microsoft-com:office:word" xmlns:w="http://schemas.openxmlformats.org/wordprocessingml/2006/main" xmlns:w14="http://schemas.microsoft.com/office/word/2010/wordml" xmlns:wpg="http://schemas.microsoft.com/office/word/2010/wordprocessingGroup" xmlns:wpi="http://schemas.microsoft.com/office/word/2010/wordprocessingInk" xmlns:wne="http://schemas.microsoft.com/office/word/2006/wordml" xmlns:wps="http://schemas.microsoft.com/office/word/2010/wordprocessingShape" mc:Ignorable="w14 wp14">
+  <w:abstractNum w:abstractNumId="0">
     <w:nsid w:val="1DD07A75"/>
     <w:multiLevelType w:val="hybridMultilevel"/>
     <w:tmpl w:val="76F28800"/>
@@ -1055,7 +3826,7 @@
       </w:rPr>
     </w:lvl>
   </w:abstractNum>
-  <w:abstractNum w:abstractNumId="1" w15:restartNumberingAfterBreak="0">
+  <w:abstractNum w:abstractNumId="1">
     <w:nsid w:val="30014386"/>
     <w:multiLevelType w:val="hybridMultilevel"/>
     <w:tmpl w:val="40F09C82"/>
@@ -1168,7 +3939,7 @@
       </w:rPr>
     </w:lvl>
   </w:abstractNum>
-  <w:abstractNum w:abstractNumId="2" w15:restartNumberingAfterBreak="0">
+  <w:abstractNum w:abstractNumId="2">
     <w:nsid w:val="446B7E48"/>
     <w:multiLevelType w:val="hybridMultilevel"/>
     <w:tmpl w:val="DB04D9BE"/>
@@ -1281,11 +4052,11 @@
       </w:rPr>
     </w:lvl>
   </w:abstractNum>
-  <w:abstractNum w:abstractNumId="3" w15:restartNumberingAfterBreak="0">
-    <w:nsid w:val="757C678B"/>
+  <w:abstractNum w:abstractNumId="3">
+    <w:nsid w:val="4B6822A6"/>
     <w:multiLevelType w:val="hybridMultilevel"/>
-    <w:tmpl w:val="3C48F474"/>
-    <w:lvl w:ilvl="0" w:tplc="0409000F">
+    <w:tmpl w:val="4D9011FE"/>
+    <w:lvl w:ilvl="0" w:tplc="A1082B0A">
       <w:start w:val="1"/>
       <w:numFmt w:val="decimal"/>
       <w:lvlText w:val="%1."/>
@@ -1293,6 +4064,98 @@
       <w:pPr>
         <w:ind w:left="720" w:hanging="360"/>
       </w:pPr>
+      <w:rPr>
+        <w:b w:val="0"/>
+      </w:rPr>
+    </w:lvl>
+    <w:lvl w:ilvl="1" w:tplc="04090019" w:tentative="1">
+      <w:start w:val="1"/>
+      <w:numFmt w:val="lowerLetter"/>
+      <w:lvlText w:val="%2."/>
+      <w:lvlJc w:val="left"/>
+      <w:pPr>
+        <w:ind w:left="1440" w:hanging="360"/>
+      </w:pPr>
+    </w:lvl>
+    <w:lvl w:ilvl="2" w:tplc="0409001B" w:tentative="1">
+      <w:start w:val="1"/>
+      <w:numFmt w:val="lowerRoman"/>
+      <w:lvlText w:val="%3."/>
+      <w:lvlJc w:val="right"/>
+      <w:pPr>
+        <w:ind w:left="2160" w:hanging="180"/>
+      </w:pPr>
+    </w:lvl>
+    <w:lvl w:ilvl="3" w:tplc="0409000F" w:tentative="1">
+      <w:start w:val="1"/>
+      <w:numFmt w:val="decimal"/>
+      <w:lvlText w:val="%4."/>
+      <w:lvlJc w:val="left"/>
+      <w:pPr>
+        <w:ind w:left="2880" w:hanging="360"/>
+      </w:pPr>
+    </w:lvl>
+    <w:lvl w:ilvl="4" w:tplc="04090019" w:tentative="1">
+      <w:start w:val="1"/>
+      <w:numFmt w:val="lowerLetter"/>
+      <w:lvlText w:val="%5."/>
+      <w:lvlJc w:val="left"/>
+      <w:pPr>
+        <w:ind w:left="3600" w:hanging="360"/>
+      </w:pPr>
+    </w:lvl>
+    <w:lvl w:ilvl="5" w:tplc="0409001B" w:tentative="1">
+      <w:start w:val="1"/>
+      <w:numFmt w:val="lowerRoman"/>
+      <w:lvlText w:val="%6."/>
+      <w:lvlJc w:val="right"/>
+      <w:pPr>
+        <w:ind w:left="4320" w:hanging="180"/>
+      </w:pPr>
+    </w:lvl>
+    <w:lvl w:ilvl="6" w:tplc="0409000F" w:tentative="1">
+      <w:start w:val="1"/>
+      <w:numFmt w:val="decimal"/>
+      <w:lvlText w:val="%7."/>
+      <w:lvlJc w:val="left"/>
+      <w:pPr>
+        <w:ind w:left="5040" w:hanging="360"/>
+      </w:pPr>
+    </w:lvl>
+    <w:lvl w:ilvl="7" w:tplc="04090019" w:tentative="1">
+      <w:start w:val="1"/>
+      <w:numFmt w:val="lowerLetter"/>
+      <w:lvlText w:val="%8."/>
+      <w:lvlJc w:val="left"/>
+      <w:pPr>
+        <w:ind w:left="5760" w:hanging="360"/>
+      </w:pPr>
+    </w:lvl>
+    <w:lvl w:ilvl="8" w:tplc="0409001B" w:tentative="1">
+      <w:start w:val="1"/>
+      <w:numFmt w:val="lowerRoman"/>
+      <w:lvlText w:val="%9."/>
+      <w:lvlJc w:val="right"/>
+      <w:pPr>
+        <w:ind w:left="6480" w:hanging="180"/>
+      </w:pPr>
+    </w:lvl>
+  </w:abstractNum>
+  <w:abstractNum w:abstractNumId="4">
+    <w:nsid w:val="757C678B"/>
+    <w:multiLevelType w:val="hybridMultilevel"/>
+    <w:tmpl w:val="4D9011FE"/>
+    <w:lvl w:ilvl="0" w:tplc="A1082B0A">
+      <w:start w:val="1"/>
+      <w:numFmt w:val="decimal"/>
+      <w:lvlText w:val="%1."/>
+      <w:lvlJc w:val="left"/>
+      <w:pPr>
+        <w:ind w:left="720" w:hanging="360"/>
+      </w:pPr>
+      <w:rPr>
+        <w:b w:val="0"/>
+      </w:rPr>
     </w:lvl>
     <w:lvl w:ilvl="1" w:tplc="04090019" w:tentative="1">
       <w:start w:val="1"/>
@@ -1377,13 +4240,16 @@
     <w:abstractNumId w:val="1"/>
   </w:num>
   <w:num w:numId="4">
+    <w:abstractNumId w:val="4"/>
+  </w:num>
+  <w:num w:numId="5">
     <w:abstractNumId w:val="3"/>
   </w:num>
 </w:numbering>
 </file>
 
 <file path=word/styles.xml><?xml version="1.0" encoding="utf-8"?>
-<w:styles xmlns:mc="http://schemas.openxmlformats.org/markup-compatibility/2006" xmlns:r="http://schemas.openxmlformats.org/officeDocument/2006/relationships" xmlns:w="http://schemas.openxmlformats.org/wordprocessingml/2006/main" xmlns:w14="http://schemas.microsoft.com/office/word/2010/wordml" xmlns:w15="http://schemas.microsoft.com/office/word/2012/wordml" xmlns:w16cid="http://schemas.microsoft.com/office/word/2016/wordml/cid" xmlns:w16se="http://schemas.microsoft.com/office/word/2015/wordml/symex" mc:Ignorable="w14 w15 w16se w16cid">
+<w:styles xmlns:mc="http://schemas.openxmlformats.org/markup-compatibility/2006" xmlns:r="http://schemas.openxmlformats.org/officeDocument/2006/relationships" xmlns:w="http://schemas.openxmlformats.org/wordprocessingml/2006/main" xmlns:w14="http://schemas.microsoft.com/office/word/2010/wordml" mc:Ignorable="w14">
   <w:docDefaults>
     <w:rPrDefault>
       <w:rPr>
@@ -1399,387 +4265,149 @@
       </w:pPr>
     </w:pPrDefault>
   </w:docDefaults>
-  <w:latentStyles w:defLockedState="0" w:defUIPriority="99" w:defSemiHidden="0" w:defUnhideWhenUsed="0" w:defQFormat="0" w:count="376">
-    <w:lsdException w:name="Normal" w:uiPriority="0" w:qFormat="1"/>
-    <w:lsdException w:name="heading 1" w:uiPriority="9" w:qFormat="1"/>
-    <w:lsdException w:name="heading 2" w:semiHidden="1" w:uiPriority="9" w:unhideWhenUsed="1" w:qFormat="1"/>
-    <w:lsdException w:name="heading 3" w:semiHidden="1" w:uiPriority="9" w:unhideWhenUsed="1" w:qFormat="1"/>
-    <w:lsdException w:name="heading 4" w:semiHidden="1" w:uiPriority="9" w:unhideWhenUsed="1" w:qFormat="1"/>
-    <w:lsdException w:name="heading 5" w:semiHidden="1" w:uiPriority="9" w:unhideWhenUsed="1" w:qFormat="1"/>
-    <w:lsdException w:name="heading 6" w:semiHidden="1" w:uiPriority="9" w:unhideWhenUsed="1" w:qFormat="1"/>
-    <w:lsdException w:name="heading 7" w:semiHidden="1" w:uiPriority="9" w:unhideWhenUsed="1" w:qFormat="1"/>
-    <w:lsdException w:name="heading 8" w:semiHidden="1" w:uiPriority="9" w:unhideWhenUsed="1" w:qFormat="1"/>
-    <w:lsdException w:name="heading 9" w:semiHidden="1" w:uiPriority="9" w:unhideWhenUsed="1" w:qFormat="1"/>
-    <w:lsdException w:name="index 1" w:semiHidden="1" w:unhideWhenUsed="1"/>
-    <w:lsdException w:name="index 2" w:semiHidden="1" w:unhideWhenUsed="1"/>
-    <w:lsdException w:name="index 3" w:semiHidden="1" w:unhideWhenUsed="1"/>
-    <w:lsdException w:name="index 4" w:semiHidden="1" w:unhideWhenUsed="1"/>
-    <w:lsdException w:name="index 5" w:semiHidden="1" w:unhideWhenUsed="1"/>
-    <w:lsdException w:name="index 6" w:semiHidden="1" w:unhideWhenUsed="1"/>
-    <w:lsdException w:name="index 7" w:semiHidden="1" w:unhideWhenUsed="1"/>
-    <w:lsdException w:name="index 8" w:semiHidden="1" w:unhideWhenUsed="1"/>
-    <w:lsdException w:name="index 9" w:semiHidden="1" w:unhideWhenUsed="1"/>
-    <w:lsdException w:name="toc 1" w:semiHidden="1" w:uiPriority="39" w:unhideWhenUsed="1"/>
-    <w:lsdException w:name="toc 2" w:semiHidden="1" w:uiPriority="39" w:unhideWhenUsed="1"/>
-    <w:lsdException w:name="toc 3" w:semiHidden="1" w:uiPriority="39" w:unhideWhenUsed="1"/>
-    <w:lsdException w:name="toc 4" w:semiHidden="1" w:uiPriority="39" w:unhideWhenUsed="1"/>
-    <w:lsdException w:name="toc 5" w:semiHidden="1" w:uiPriority="39" w:unhideWhenUsed="1"/>
-    <w:lsdException w:name="toc 6" w:semiHidden="1" w:uiPriority="39" w:unhideWhenUsed="1"/>
-    <w:lsdException w:name="toc 7" w:semiHidden="1" w:uiPriority="39" w:unhideWhenUsed="1"/>
-    <w:lsdException w:name="toc 8" w:semiHidden="1" w:uiPriority="39" w:unhideWhenUsed="1"/>
-    <w:lsdException w:name="toc 9" w:semiHidden="1" w:uiPriority="39" w:unhideWhenUsed="1"/>
-    <w:lsdException w:name="Normal Indent" w:semiHidden="1" w:unhideWhenUsed="1"/>
-    <w:lsdException w:name="footnote text" w:semiHidden="1" w:unhideWhenUsed="1"/>
-    <w:lsdException w:name="annotation text" w:semiHidden="1" w:unhideWhenUsed="1"/>
-    <w:lsdException w:name="header" w:semiHidden="1" w:unhideWhenUsed="1"/>
-    <w:lsdException w:name="footer" w:semiHidden="1" w:unhideWhenUsed="1"/>
-    <w:lsdException w:name="index heading" w:semiHidden="1" w:unhideWhenUsed="1"/>
-    <w:lsdException w:name="caption" w:semiHidden="1" w:uiPriority="35" w:unhideWhenUsed="1" w:qFormat="1"/>
-    <w:lsdException w:name="table of figures" w:semiHidden="1" w:unhideWhenUsed="1"/>
-    <w:lsdException w:name="envelope address" w:semiHidden="1" w:unhideWhenUsed="1"/>
-    <w:lsdException w:name="envelope return" w:semiHidden="1" w:unhideWhenUsed="1"/>
-    <w:lsdException w:name="footnote reference" w:semiHidden="1" w:unhideWhenUsed="1"/>
-    <w:lsdException w:name="annotation reference" w:semiHidden="1" w:unhideWhenUsed="1"/>
-    <w:lsdException w:name="line number" w:semiHidden="1" w:unhideWhenUsed="1"/>
-    <w:lsdException w:name="page number" w:semiHidden="1" w:unhideWhenUsed="1"/>
-    <w:lsdException w:name="endnote reference" w:semiHidden="1" w:unhideWhenUsed="1"/>
-    <w:lsdException w:name="endnote text" w:semiHidden="1" w:unhideWhenUsed="1"/>
-    <w:lsdException w:name="table of authorities" w:semiHidden="1" w:unhideWhenUsed="1"/>
-    <w:lsdException w:name="macro" w:semiHidden="1" w:unhideWhenUsed="1"/>
-    <w:lsdException w:name="toa heading" w:semiHidden="1" w:unhideWhenUsed="1"/>
-    <w:lsdException w:name="List" w:semiHidden="1" w:unhideWhenUsed="1"/>
-    <w:lsdException w:name="List Bullet" w:semiHidden="1" w:unhideWhenUsed="1"/>
-    <w:lsdException w:name="List Number" w:semiHidden="1" w:unhideWhenUsed="1"/>
-    <w:lsdException w:name="List 2" w:semiHidden="1" w:unhideWhenUsed="1"/>
-    <w:lsdException w:name="List 3" w:semiHidden="1" w:unhideWhenUsed="1"/>
-    <w:lsdException w:name="List 4" w:semiHidden="1" w:unhideWhenUsed="1"/>
-    <w:lsdException w:name="List 5" w:semiHidden="1" w:unhideWhenUsed="1"/>
-    <w:lsdException w:name="List Bullet 2" w:semiHidden="1" w:unhideWhenUsed="1"/>
-    <w:lsdException w:name="List Bullet 3" w:semiHidden="1" w:unhideWhenUsed="1"/>
-    <w:lsdException w:name="List Bullet 4" w:semiHidden="1" w:unhideWhenUsed="1"/>
-    <w:lsdException w:name="List Bullet 5" w:semiHidden="1" w:unhideWhenUsed="1"/>
-    <w:lsdException w:name="List Number 2" w:semiHidden="1" w:unhideWhenUsed="1"/>
-    <w:lsdException w:name="List Number 3" w:semiHidden="1" w:unhideWhenUsed="1"/>
-    <w:lsdException w:name="List Number 4" w:semiHidden="1" w:unhideWhenUsed="1"/>
-    <w:lsdException w:name="List Number 5" w:semiHidden="1" w:unhideWhenUsed="1"/>
-    <w:lsdException w:name="Title" w:uiPriority="10" w:qFormat="1"/>
-    <w:lsdException w:name="Closing" w:semiHidden="1" w:unhideWhenUsed="1"/>
-    <w:lsdException w:name="Signature" w:semiHidden="1" w:unhideWhenUsed="1"/>
-    <w:lsdException w:name="Default Paragraph Font" w:semiHidden="1" w:uiPriority="1" w:unhideWhenUsed="1"/>
-    <w:lsdException w:name="Body Text" w:semiHidden="1" w:unhideWhenUsed="1"/>
-    <w:lsdException w:name="Body Text Indent" w:semiHidden="1" w:unhideWhenUsed="1"/>
-    <w:lsdException w:name="List Continue" w:semiHidden="1" w:unhideWhenUsed="1"/>
-    <w:lsdException w:name="List Continue 2" w:semiHidden="1" w:unhideWhenUsed="1"/>
-    <w:lsdException w:name="List Continue 3" w:semiHidden="1" w:unhideWhenUsed="1"/>
-    <w:lsdException w:name="List Continue 4" w:semiHidden="1" w:unhideWhenUsed="1"/>
-    <w:lsdException w:name="List Continue 5" w:semiHidden="1" w:unhideWhenUsed="1"/>
-    <w:lsdException w:name="Message Header" w:semiHidden="1" w:unhideWhenUsed="1"/>
-    <w:lsdException w:name="Subtitle" w:uiPriority="11" w:qFormat="1"/>
-    <w:lsdException w:name="Salutation" w:semiHidden="1" w:unhideWhenUsed="1"/>
-    <w:lsdException w:name="Date" w:semiHidden="1" w:unhideWhenUsed="1"/>
-    <w:lsdException w:name="Body Text First Indent" w:semiHidden="1" w:unhideWhenUsed="1"/>
-    <w:lsdException w:name="Body Text First Indent 2" w:semiHidden="1" w:unhideWhenUsed="1"/>
-    <w:lsdException w:name="Note Heading" w:semiHidden="1" w:unhideWhenUsed="1"/>
-    <w:lsdException w:name="Body Text 2" w:semiHidden="1" w:unhideWhenUsed="1"/>
-    <w:lsdException w:name="Body Text 3" w:semiHidden="1" w:unhideWhenUsed="1"/>
-    <w:lsdException w:name="Body Text Indent 2" w:semiHidden="1" w:unhideWhenUsed="1"/>
-    <w:lsdException w:name="Body Text Indent 3" w:semiHidden="1" w:unhideWhenUsed="1"/>
-    <w:lsdException w:name="Block Text" w:semiHidden="1" w:unhideWhenUsed="1"/>
-    <w:lsdException w:name="Hyperlink" w:semiHidden="1" w:unhideWhenUsed="1"/>
-    <w:lsdException w:name="FollowedHyperlink" w:semiHidden="1" w:unhideWhenUsed="1"/>
-    <w:lsdException w:name="Strong" w:uiPriority="22" w:qFormat="1"/>
-    <w:lsdException w:name="Emphasis" w:uiPriority="20" w:qFormat="1"/>
-    <w:lsdException w:name="Document Map" w:semiHidden="1" w:unhideWhenUsed="1"/>
-    <w:lsdException w:name="Plain Text" w:semiHidden="1" w:unhideWhenUsed="1"/>
-    <w:lsdException w:name="E-mail Signature" w:semiHidden="1" w:unhideWhenUsed="1"/>
-    <w:lsdException w:name="HTML Top of Form" w:semiHidden="1" w:unhideWhenUsed="1"/>
-    <w:lsdException w:name="HTML Bottom of Form" w:semiHidden="1" w:unhideWhenUsed="1"/>
-    <w:lsdException w:name="Normal (Web)" w:semiHidden="1" w:unhideWhenUsed="1"/>
-    <w:lsdException w:name="HTML Acronym" w:semiHidden="1" w:unhideWhenUsed="1"/>
-    <w:lsdException w:name="HTML Address" w:semiHidden="1" w:unhideWhenUsed="1"/>
-    <w:lsdException w:name="HTML Cite" w:semiHidden="1" w:unhideWhenUsed="1"/>
-    <w:lsdException w:name="HTML Code" w:semiHidden="1" w:unhideWhenUsed="1"/>
-    <w:lsdException w:name="HTML Definition" w:semiHidden="1" w:unhideWhenUsed="1"/>
-    <w:lsdException w:name="HTML Keyboard" w:semiHidden="1" w:unhideWhenUsed="1"/>
-    <w:lsdException w:name="HTML Preformatted" w:semiHidden="1" w:unhideWhenUsed="1"/>
-    <w:lsdException w:name="HTML Sample" w:semiHidden="1" w:unhideWhenUsed="1"/>
-    <w:lsdException w:name="HTML Typewriter" w:semiHidden="1" w:unhideWhenUsed="1"/>
-    <w:lsdException w:name="HTML Variable" w:semiHidden="1" w:unhideWhenUsed="1"/>
-    <w:lsdException w:name="Normal Table" w:semiHidden="1" w:unhideWhenUsed="1"/>
-    <w:lsdException w:name="annotation subject" w:semiHidden="1" w:unhideWhenUsed="1"/>
-    <w:lsdException w:name="No List" w:semiHidden="1" w:unhideWhenUsed="1"/>
-    <w:lsdException w:name="Outline List 1" w:semiHidden="1" w:unhideWhenUsed="1"/>
-    <w:lsdException w:name="Outline List 2" w:semiHidden="1" w:unhideWhenUsed="1"/>
-    <w:lsdException w:name="Outline List 3" w:semiHidden="1" w:unhideWhenUsed="1"/>
-    <w:lsdException w:name="Table Simple 1" w:semiHidden="1" w:unhideWhenUsed="1"/>
-    <w:lsdException w:name="Table Simple 2" w:semiHidden="1" w:unhideWhenUsed="1"/>
-    <w:lsdException w:name="Table Simple 3" w:semiHidden="1" w:unhideWhenUsed="1"/>
-    <w:lsdException w:name="Table Classic 1" w:semiHidden="1" w:unhideWhenUsed="1"/>
-    <w:lsdException w:name="Table Classic 2" w:semiHidden="1" w:unhideWhenUsed="1"/>
-    <w:lsdException w:name="Table Classic 3" w:semiHidden="1" w:unhideWhenUsed="1"/>
-    <w:lsdException w:name="Table Classic 4" w:semiHidden="1" w:unhideWhenUsed="1"/>
-    <w:lsdException w:name="Table Colorful 1" w:semiHidden="1" w:unhideWhenUsed="1"/>
-    <w:lsdException w:name="Table Colorful 2" w:semiHidden="1" w:unhideWhenUsed="1"/>
-    <w:lsdException w:name="Table Colorful 3" w:semiHidden="1" w:unhideWhenUsed="1"/>
-    <w:lsdException w:name="Table Columns 1" w:semiHidden="1" w:unhideWhenUsed="1"/>
-    <w:lsdException w:name="Table Columns 2" w:semiHidden="1" w:unhideWhenUsed="1"/>
-    <w:lsdException w:name="Table Columns 3" w:semiHidden="1" w:unhideWhenUsed="1"/>
-    <w:lsdException w:name="Table Columns 4" w:semiHidden="1" w:unhideWhenUsed="1"/>
-    <w:lsdException w:name="Table Columns 5" w:semiHidden="1" w:unhideWhenUsed="1"/>
-    <w:lsdException w:name="Table Grid 1" w:semiHidden="1" w:unhideWhenUsed="1"/>
-    <w:lsdException w:name="Table Grid 2" w:semiHidden="1" w:unhideWhenUsed="1"/>
-    <w:lsdException w:name="Table Grid 3" w:semiHidden="1" w:unhideWhenUsed="1"/>
-    <w:lsdException w:name="Table Grid 4" w:semiHidden="1" w:unhideWhenUsed="1"/>
-    <w:lsdException w:name="Table Grid 5" w:semiHidden="1" w:unhideWhenUsed="1"/>
-    <w:lsdException w:name="Table Grid 6" w:semiHidden="1" w:unhideWhenUsed="1"/>
-    <w:lsdException w:name="Table Grid 7" w:semiHidden="1" w:unhideWhenUsed="1"/>
-    <w:lsdException w:name="Table Grid 8" w:semiHidden="1" w:unhideWhenUsed="1"/>
-    <w:lsdException w:name="Table List 1" w:semiHidden="1" w:unhideWhenUsed="1"/>
-    <w:lsdException w:name="Table List 2" w:semiHidden="1" w:unhideWhenUsed="1"/>
-    <w:lsdException w:name="Table List 3" w:semiHidden="1" w:unhideWhenUsed="1"/>
-    <w:lsdException w:name="Table List 4" w:semiHidden="1" w:unhideWhenUsed="1"/>
-    <w:lsdException w:name="Table List 5" w:semiHidden="1" w:unhideWhenUsed="1"/>
-    <w:lsdException w:name="Table List 6" w:semiHidden="1" w:unhideWhenUsed="1"/>
-    <w:lsdException w:name="Table List 7" w:semiHidden="1" w:unhideWhenUsed="1"/>
-    <w:lsdException w:name="Table List 8" w:semiHidden="1" w:unhideWhenUsed="1"/>
-    <w:lsdException w:name="Table 3D effects 1" w:semiHidden="1" w:unhideWhenUsed="1"/>
-    <w:lsdException w:name="Table 3D effects 2" w:semiHidden="1" w:unhideWhenUsed="1"/>
-    <w:lsdException w:name="Table 3D effects 3" w:semiHidden="1" w:unhideWhenUsed="1"/>
-    <w:lsdException w:name="Table Contemporary" w:semiHidden="1" w:unhideWhenUsed="1"/>
-    <w:lsdException w:name="Table Elegant" w:semiHidden="1" w:unhideWhenUsed="1"/>
-    <w:lsdException w:name="Table Professional" w:semiHidden="1" w:unhideWhenUsed="1"/>
-    <w:lsdException w:name="Table Subtle 1" w:semiHidden="1" w:unhideWhenUsed="1"/>
-    <w:lsdException w:name="Table Subtle 2" w:semiHidden="1" w:unhideWhenUsed="1"/>
-    <w:lsdException w:name="Table Web 1" w:semiHidden="1" w:unhideWhenUsed="1"/>
-    <w:lsdException w:name="Table Web 2" w:semiHidden="1" w:unhideWhenUsed="1"/>
-    <w:lsdException w:name="Table Web 3" w:semiHidden="1" w:unhideWhenUsed="1"/>
-    <w:lsdException w:name="Balloon Text" w:semiHidden="1" w:unhideWhenUsed="1"/>
-    <w:lsdException w:name="Table Grid" w:uiPriority="39"/>
-    <w:lsdException w:name="Table Theme" w:semiHidden="1" w:unhideWhenUsed="1"/>
-    <w:lsdException w:name="Placeholder Text" w:semiHidden="1"/>
-    <w:lsdException w:name="No Spacing" w:uiPriority="1" w:qFormat="1"/>
-    <w:lsdException w:name="Light Shading" w:uiPriority="60"/>
-    <w:lsdException w:name="Light List" w:uiPriority="61"/>
-    <w:lsdException w:name="Light Grid" w:uiPriority="62"/>
-    <w:lsdException w:name="Medium Shading 1" w:uiPriority="63"/>
-    <w:lsdException w:name="Medium Shading 2" w:uiPriority="64"/>
-    <w:lsdException w:name="Medium List 1" w:uiPriority="65"/>
-    <w:lsdException w:name="Medium List 2" w:uiPriority="66"/>
-    <w:lsdException w:name="Medium Grid 1" w:uiPriority="67"/>
-    <w:lsdException w:name="Medium Grid 2" w:uiPriority="68"/>
-    <w:lsdException w:name="Medium Grid 3" w:uiPriority="69"/>
-    <w:lsdException w:name="Dark List" w:uiPriority="70"/>
-    <w:lsdException w:name="Colorful Shading" w:uiPriority="71"/>
-    <w:lsdException w:name="Colorful List" w:uiPriority="72"/>
-    <w:lsdException w:name="Colorful Grid" w:uiPriority="73"/>
-    <w:lsdException w:name="Light Shading Accent 1" w:uiPriority="60"/>
-    <w:lsdException w:name="Light List Accent 1" w:uiPriority="61"/>
-    <w:lsdException w:name="Light Grid Accent 1" w:uiPriority="62"/>
-    <w:lsdException w:name="Medium Shading 1 Accent 1" w:uiPriority="63"/>
-    <w:lsdException w:name="Medium Shading 2 Accent 1" w:uiPriority="64"/>
-    <w:lsdException w:name="Medium List 1 Accent 1" w:uiPriority="65"/>
-    <w:lsdException w:name="Revision" w:semiHidden="1"/>
-    <w:lsdException w:name="List Paragraph" w:uiPriority="34" w:qFormat="1"/>
-    <w:lsdException w:name="Quote" w:uiPriority="29" w:qFormat="1"/>
-    <w:lsdException w:name="Intense Quote" w:uiPriority="30" w:qFormat="1"/>
-    <w:lsdException w:name="Medium List 2 Accent 1" w:uiPriority="66"/>
-    <w:lsdException w:name="Medium Grid 1 Accent 1" w:uiPriority="67"/>
-    <w:lsdException w:name="Medium Grid 2 Accent 1" w:uiPriority="68"/>
-    <w:lsdException w:name="Medium Grid 3 Accent 1" w:uiPriority="69"/>
-    <w:lsdException w:name="Dark List Accent 1" w:uiPriority="70"/>
-    <w:lsdException w:name="Colorful Shading Accent 1" w:uiPriority="71"/>
-    <w:lsdException w:name="Colorful List Accent 1" w:uiPriority="72"/>
-    <w:lsdException w:name="Colorful Grid Accent 1" w:uiPriority="73"/>
-    <w:lsdException w:name="Light Shading Accent 2" w:uiPriority="60"/>
-    <w:lsdException w:name="Light List Accent 2" w:uiPriority="61"/>
-    <w:lsdException w:name="Light Grid Accent 2" w:uiPriority="62"/>
-    <w:lsdException w:name="Medium Shading 1 Accent 2" w:uiPriority="63"/>
-    <w:lsdException w:name="Medium Shading 2 Accent 2" w:uiPriority="64"/>
-    <w:lsdException w:name="Medium List 1 Accent 2" w:uiPriority="65"/>
-    <w:lsdException w:name="Medium List 2 Accent 2" w:uiPriority="66"/>
-    <w:lsdException w:name="Medium Grid 1 Accent 2" w:uiPriority="67"/>
-    <w:lsdException w:name="Medium Grid 2 Accent 2" w:uiPriority="68"/>
-    <w:lsdException w:name="Medium Grid 3 Accent 2" w:uiPriority="69"/>
-    <w:lsdException w:name="Dark List Accent 2" w:uiPriority="70"/>
-    <w:lsdException w:name="Colorful Shading Accent 2" w:uiPriority="71"/>
-    <w:lsdException w:name="Colorful List Accent 2" w:uiPriority="72"/>
-    <w:lsdException w:name="Colorful Grid Accent 2" w:uiPriority="73"/>
-    <w:lsdException w:name="Light Shading Accent 3" w:uiPriority="60"/>
-    <w:lsdException w:name="Light List Accent 3" w:uiPriority="61"/>
-    <w:lsdException w:name="Light Grid Accent 3" w:uiPriority="62"/>
-    <w:lsdException w:name="Medium Shading 1 Accent 3" w:uiPriority="63"/>
-    <w:lsdException w:name="Medium Shading 2 Accent 3" w:uiPriority="64"/>
-    <w:lsdException w:name="Medium List 1 Accent 3" w:uiPriority="65"/>
-    <w:lsdException w:name="Medium List 2 Accent 3" w:uiPriority="66"/>
-    <w:lsdException w:name="Medium Grid 1 Accent 3" w:uiPriority="67"/>
-    <w:lsdException w:name="Medium Grid 2 Accent 3" w:uiPriority="68"/>
-    <w:lsdException w:name="Medium Grid 3 Accent 3" w:uiPriority="69"/>
-    <w:lsdException w:name="Dark List Accent 3" w:uiPriority="70"/>
-    <w:lsdException w:name="Colorful Shading Accent 3" w:uiPriority="71"/>
-    <w:lsdException w:name="Colorful List Accent 3" w:uiPriority="72"/>
-    <w:lsdException w:name="Colorful Grid Accent 3" w:uiPriority="73"/>
-    <w:lsdException w:name="Light Shading Accent 4" w:uiPriority="60"/>
-    <w:lsdException w:name="Light List Accent 4" w:uiPriority="61"/>
-    <w:lsdException w:name="Light Grid Accent 4" w:uiPriority="62"/>
-    <w:lsdException w:name="Medium Shading 1 Accent 4" w:uiPriority="63"/>
-    <w:lsdException w:name="Medium Shading 2 Accent 4" w:uiPriority="64"/>
-    <w:lsdException w:name="Medium List 1 Accent 4" w:uiPriority="65"/>
-    <w:lsdException w:name="Medium List 2 Accent 4" w:uiPriority="66"/>
-    <w:lsdException w:name="Medium Grid 1 Accent 4" w:uiPriority="67"/>
-    <w:lsdException w:name="Medium Grid 2 Accent 4" w:uiPriority="68"/>
-    <w:lsdException w:name="Medium Grid 3 Accent 4" w:uiPriority="69"/>
-    <w:lsdException w:name="Dark List Accent 4" w:uiPriority="70"/>
-    <w:lsdException w:name="Colorful Shading Accent 4" w:uiPriority="71"/>
-    <w:lsdException w:name="Colorful List Accent 4" w:uiPriority="72"/>
-    <w:lsdException w:name="Colorful Grid Accent 4" w:uiPriority="73"/>
-    <w:lsdException w:name="Light Shading Accent 5" w:uiPriority="60"/>
-    <w:lsdException w:name="Light List Accent 5" w:uiPriority="61"/>
-    <w:lsdException w:name="Light Grid Accent 5" w:uiPriority="62"/>
-    <w:lsdException w:name="Medium Shading 1 Accent 5" w:uiPriority="63"/>
-    <w:lsdException w:name="Medium Shading 2 Accent 5" w:uiPriority="64"/>
-    <w:lsdException w:name="Medium List 1 Accent 5" w:uiPriority="65"/>
-    <w:lsdException w:name="Medium List 2 Accent 5" w:uiPriority="66"/>
-    <w:lsdException w:name="Medium Grid 1 Accent 5" w:uiPriority="67"/>
-    <w:lsdException w:name="Medium Grid 2 Accent 5" w:uiPriority="68"/>
-    <w:lsdException w:name="Medium Grid 3 Accent 5" w:uiPriority="69"/>
-    <w:lsdException w:name="Dark List Accent 5" w:uiPriority="70"/>
-    <w:lsdException w:name="Colorful Shading Accent 5" w:uiPriority="71"/>
-    <w:lsdException w:name="Colorful List Accent 5" w:uiPriority="72"/>
-    <w:lsdException w:name="Colorful Grid Accent 5" w:uiPriority="73"/>
-    <w:lsdException w:name="Light Shading Accent 6" w:uiPriority="60"/>
-    <w:lsdException w:name="Light List Accent 6" w:uiPriority="61"/>
-    <w:lsdException w:name="Light Grid Accent 6" w:uiPriority="62"/>
-    <w:lsdException w:name="Medium Shading 1 Accent 6" w:uiPriority="63"/>
-    <w:lsdException w:name="Medium Shading 2 Accent 6" w:uiPriority="64"/>
-    <w:lsdException w:name="Medium List 1 Accent 6" w:uiPriority="65"/>
-    <w:lsdException w:name="Medium List 2 Accent 6" w:uiPriority="66"/>
-    <w:lsdException w:name="Medium Grid 1 Accent 6" w:uiPriority="67"/>
-    <w:lsdException w:name="Medium Grid 2 Accent 6" w:uiPriority="68"/>
-    <w:lsdException w:name="Medium Grid 3 Accent 6" w:uiPriority="69"/>
-    <w:lsdException w:name="Dark List Accent 6" w:uiPriority="70"/>
-    <w:lsdException w:name="Colorful Shading Accent 6" w:uiPriority="71"/>
-    <w:lsdException w:name="Colorful List Accent 6" w:uiPriority="72"/>
-    <w:lsdException w:name="Colorful Grid Accent 6" w:uiPriority="73"/>
-    <w:lsdException w:name="Subtle Emphasis" w:uiPriority="19" w:qFormat="1"/>
-    <w:lsdException w:name="Intense Emphasis" w:uiPriority="21" w:qFormat="1"/>
-    <w:lsdException w:name="Subtle Reference" w:uiPriority="31" w:qFormat="1"/>
-    <w:lsdException w:name="Intense Reference" w:uiPriority="32" w:qFormat="1"/>
-    <w:lsdException w:name="Book Title" w:uiPriority="33" w:qFormat="1"/>
-    <w:lsdException w:name="Bibliography" w:semiHidden="1" w:uiPriority="37" w:unhideWhenUsed="1"/>
-    <w:lsdException w:name="TOC Heading" w:semiHidden="1" w:uiPriority="39" w:unhideWhenUsed="1" w:qFormat="1"/>
-    <w:lsdException w:name="Plain Table 1" w:uiPriority="41"/>
-    <w:lsdException w:name="Plain Table 2" w:uiPriority="42"/>
-    <w:lsdException w:name="Plain Table 3" w:uiPriority="43"/>
-    <w:lsdException w:name="Plain Table 4" w:uiPriority="44"/>
-    <w:lsdException w:name="Plain Table 5" w:uiPriority="45"/>
-    <w:lsdException w:name="Grid Table Light" w:uiPriority="40"/>
-    <w:lsdException w:name="Grid Table 1 Light" w:uiPriority="46"/>
-    <w:lsdException w:name="Grid Table 2" w:uiPriority="47"/>
-    <w:lsdException w:name="Grid Table 3" w:uiPriority="48"/>
-    <w:lsdException w:name="Grid Table 4" w:uiPriority="49"/>
-    <w:lsdException w:name="Grid Table 5 Dark" w:uiPriority="50"/>
-    <w:lsdException w:name="Grid Table 6 Colorful" w:uiPriority="51"/>
-    <w:lsdException w:name="Grid Table 7 Colorful" w:uiPriority="52"/>
-    <w:lsdException w:name="Grid Table 1 Light Accent 1" w:uiPriority="46"/>
-    <w:lsdException w:name="Grid Table 2 Accent 1" w:uiPriority="47"/>
-    <w:lsdException w:name="Grid Table 3 Accent 1" w:uiPriority="48"/>
-    <w:lsdException w:name="Grid Table 4 Accent 1" w:uiPriority="49"/>
-    <w:lsdException w:name="Grid Table 5 Dark Accent 1" w:uiPriority="50"/>
-    <w:lsdException w:name="Grid Table 6 Colorful Accent 1" w:uiPriority="51"/>
-    <w:lsdException w:name="Grid Table 7 Colorful Accent 1" w:uiPriority="52"/>
-    <w:lsdException w:name="Grid Table 1 Light Accent 2" w:uiPriority="46"/>
-    <w:lsdException w:name="Grid Table 2 Accent 2" w:uiPriority="47"/>
-    <w:lsdException w:name="Grid Table 3 Accent 2" w:uiPriority="48"/>
-    <w:lsdException w:name="Grid Table 4 Accent 2" w:uiPriority="49"/>
-    <w:lsdException w:name="Grid Table 5 Dark Accent 2" w:uiPriority="50"/>
-    <w:lsdException w:name="Grid Table 6 Colorful Accent 2" w:uiPriority="51"/>
-    <w:lsdException w:name="Grid Table 7 Colorful Accent 2" w:uiPriority="52"/>
-    <w:lsdException w:name="Grid Table 1 Light Accent 3" w:uiPriority="46"/>
-    <w:lsdException w:name="Grid Table 2 Accent 3" w:uiPriority="47"/>
-    <w:lsdException w:name="Grid Table 3 Accent 3" w:uiPriority="48"/>
-    <w:lsdException w:name="Grid Table 4 Accent 3" w:uiPriority="49"/>
-    <w:lsdException w:name="Grid Table 5 Dark Accent 3" w:uiPriority="50"/>
-    <w:lsdException w:name="Grid Table 6 Colorful Accent 3" w:uiPriority="51"/>
-    <w:lsdException w:name="Grid Table 7 Colorful Accent 3" w:uiPriority="52"/>
-    <w:lsdException w:name="Grid Table 1 Light Accent 4" w:uiPriority="46"/>
-    <w:lsdException w:name="Grid Table 2 Accent 4" w:uiPriority="47"/>
-    <w:lsdException w:name="Grid Table 3 Accent 4" w:uiPriority="48"/>
-    <w:lsdException w:name="Grid Table 4 Accent 4" w:uiPriority="49"/>
-    <w:lsdException w:name="Grid Table 5 Dark Accent 4" w:uiPriority="50"/>
-    <w:lsdException w:name="Grid Table 6 Colorful Accent 4" w:uiPriority="51"/>
-    <w:lsdException w:name="Grid Table 7 Colorful Accent 4" w:uiPriority="52"/>
-    <w:lsdException w:name="Grid Table 1 Light Accent 5" w:uiPriority="46"/>
-    <w:lsdException w:name="Grid Table 2 Accent 5" w:uiPriority="47"/>
-    <w:lsdException w:name="Grid Table 3 Accent 5" w:uiPriority="48"/>
-    <w:lsdException w:name="Grid Table 4 Accent 5" w:uiPriority="49"/>
-    <w:lsdException w:name="Grid Table 5 Dark Accent 5" w:uiPriority="50"/>
-    <w:lsdException w:name="Grid Table 6 Colorful Accent 5" w:uiPriority="51"/>
-    <w:lsdException w:name="Grid Table 7 Colorful Accent 5" w:uiPriority="52"/>
-    <w:lsdException w:name="Grid Table 1 Light Accent 6" w:uiPriority="46"/>
-    <w:lsdException w:name="Grid Table 2 Accent 6" w:uiPriority="47"/>
-    <w:lsdException w:name="Grid Table 3 Accent 6" w:uiPriority="48"/>
-    <w:lsdException w:name="Grid Table 4 Accent 6" w:uiPriority="49"/>
-    <w:lsdException w:name="Grid Table 5 Dark Accent 6" w:uiPriority="50"/>
-    <w:lsdException w:name="Grid Table 6 Colorful Accent 6" w:uiPriority="51"/>
-    <w:lsdException w:name="Grid Table 7 Colorful Accent 6" w:uiPriority="52"/>
-    <w:lsdException w:name="List Table 1 Light" w:uiPriority="46"/>
-    <w:lsdException w:name="List Table 2" w:uiPriority="47"/>
-    <w:lsdException w:name="List Table 3" w:uiPriority="48"/>
-    <w:lsdException w:name="List Table 4" w:uiPriority="49"/>
-    <w:lsdException w:name="List Table 5 Dark" w:uiPriority="50"/>
-    <w:lsdException w:name="List Table 6 Colorful" w:uiPriority="51"/>
-    <w:lsdException w:name="List Table 7 Colorful" w:uiPriority="52"/>
-    <w:lsdException w:name="List Table 1 Light Accent 1" w:uiPriority="46"/>
-    <w:lsdException w:name="List Table 2 Accent 1" w:uiPriority="47"/>
-    <w:lsdException w:name="List Table 3 Accent 1" w:uiPriority="48"/>
-    <w:lsdException w:name="List Table 4 Accent 1" w:uiPriority="49"/>
-    <w:lsdException w:name="List Table 5 Dark Accent 1" w:uiPriority="50"/>
-    <w:lsdException w:name="List Table 6 Colorful Accent 1" w:uiPriority="51"/>
-    <w:lsdException w:name="List Table 7 Colorful Accent 1" w:uiPriority="52"/>
-    <w:lsdException w:name="List Table 1 Light Accent 2" w:uiPriority="46"/>
-    <w:lsdException w:name="List Table 2 Accent 2" w:uiPriority="47"/>
-    <w:lsdException w:name="List Table 3 Accent 2" w:uiPriority="48"/>
-    <w:lsdException w:name="List Table 4 Accent 2" w:uiPriority="49"/>
-    <w:lsdException w:name="List Table 5 Dark Accent 2" w:uiPriority="50"/>
-    <w:lsdException w:name="List Table 6 Colorful Accent 2" w:uiPriority="51"/>
-    <w:lsdException w:name="List Table 7 Colorful Accent 2" w:uiPriority="52"/>
-    <w:lsdException w:name="List Table 1 Light Accent 3" w:uiPriority="46"/>
-    <w:lsdException w:name="List Table 2 Accent 3" w:uiPriority="47"/>
-    <w:lsdException w:name="List Table 3 Accent 3" w:uiPriority="48"/>
-    <w:lsdException w:name="List Table 4 Accent 3" w:uiPriority="49"/>
-    <w:lsdException w:name="List Table 5 Dark Accent 3" w:uiPriority="50"/>
-    <w:lsdException w:name="List Table 6 Colorful Accent 3" w:uiPriority="51"/>
-    <w:lsdException w:name="List Table 7 Colorful Accent 3" w:uiPriority="52"/>
-    <w:lsdException w:name="List Table 1 Light Accent 4" w:uiPriority="46"/>
-    <w:lsdException w:name="List Table 2 Accent 4" w:uiPriority="47"/>
-    <w:lsdException w:name="List Table 3 Accent 4" w:uiPriority="48"/>
-    <w:lsdException w:name="List Table 4 Accent 4" w:uiPriority="49"/>
-    <w:lsdException w:name="List Table 5 Dark Accent 4" w:uiPriority="50"/>
-    <w:lsdException w:name="List Table 6 Colorful Accent 4" w:uiPriority="51"/>
-    <w:lsdException w:name="List Table 7 Colorful Accent 4" w:uiPriority="52"/>
-    <w:lsdException w:name="List Table 1 Light Accent 5" w:uiPriority="46"/>
-    <w:lsdException w:name="List Table 2 Accent 5" w:uiPriority="47"/>
-    <w:lsdException w:name="List Table 3 Accent 5" w:uiPriority="48"/>
-    <w:lsdException w:name="List Table 4 Accent 5" w:uiPriority="49"/>
-    <w:lsdException w:name="List Table 5 Dark Accent 5" w:uiPriority="50"/>
-    <w:lsdException w:name="List Table 6 Colorful Accent 5" w:uiPriority="51"/>
-    <w:lsdException w:name="List Table 7 Colorful Accent 5" w:uiPriority="52"/>
-    <w:lsdException w:name="List Table 1 Light Accent 6" w:uiPriority="46"/>
-    <w:lsdException w:name="List Table 2 Accent 6" w:uiPriority="47"/>
-    <w:lsdException w:name="List Table 3 Accent 6" w:uiPriority="48"/>
-    <w:lsdException w:name="List Table 4 Accent 6" w:uiPriority="49"/>
-    <w:lsdException w:name="List Table 5 Dark Accent 6" w:uiPriority="50"/>
-    <w:lsdException w:name="List Table 6 Colorful Accent 6" w:uiPriority="51"/>
-    <w:lsdException w:name="List Table 7 Colorful Accent 6" w:uiPriority="52"/>
-    <w:lsdException w:name="Mention" w:semiHidden="1" w:unhideWhenUsed="1"/>
-    <w:lsdException w:name="Smart Hyperlink" w:semiHidden="1" w:unhideWhenUsed="1"/>
-    <w:lsdException w:name="Hashtag" w:semiHidden="1" w:unhideWhenUsed="1"/>
-    <w:lsdException w:name="Unresolved Mention" w:semiHidden="1" w:unhideWhenUsed="1"/>
-    <w:lsdException w:name="Smart Link" w:semiHidden="1" w:unhideWhenUsed="1"/>
+  <w:latentStyles w:defLockedState="0" w:defUIPriority="99" w:defSemiHidden="1" w:defUnhideWhenUsed="1" w:defQFormat="0" w:count="267">
+    <w:lsdException w:name="Normal" w:semiHidden="0" w:uiPriority="0" w:unhideWhenUsed="0" w:qFormat="1"/>
+    <w:lsdException w:name="heading 1" w:semiHidden="0" w:uiPriority="9" w:unhideWhenUsed="0" w:qFormat="1"/>
+    <w:lsdException w:name="heading 2" w:uiPriority="9" w:qFormat="1"/>
+    <w:lsdException w:name="heading 3" w:uiPriority="9" w:qFormat="1"/>
+    <w:lsdException w:name="heading 4" w:uiPriority="9" w:qFormat="1"/>
+    <w:lsdException w:name="heading 5" w:uiPriority="9" w:qFormat="1"/>
+    <w:lsdException w:name="heading 6" w:uiPriority="9" w:qFormat="1"/>
+    <w:lsdException w:name="heading 7" w:uiPriority="9" w:qFormat="1"/>
+    <w:lsdException w:name="heading 8" w:uiPriority="9" w:qFormat="1"/>
+    <w:lsdException w:name="heading 9" w:uiPriority="9" w:qFormat="1"/>
+    <w:lsdException w:name="toc 1" w:uiPriority="39"/>
+    <w:lsdException w:name="toc 2" w:uiPriority="39"/>
+    <w:lsdException w:name="toc 3" w:uiPriority="39"/>
+    <w:lsdException w:name="toc 4" w:uiPriority="39"/>
+    <w:lsdException w:name="toc 5" w:uiPriority="39"/>
+    <w:lsdException w:name="toc 6" w:uiPriority="39"/>
+    <w:lsdException w:name="toc 7" w:uiPriority="39"/>
+    <w:lsdException w:name="toc 8" w:uiPriority="39"/>
+    <w:lsdException w:name="toc 9" w:uiPriority="39"/>
+    <w:lsdException w:name="caption" w:uiPriority="35" w:qFormat="1"/>
+    <w:lsdException w:name="Title" w:semiHidden="0" w:uiPriority="10" w:unhideWhenUsed="0" w:qFormat="1"/>
+    <w:lsdException w:name="Default Paragraph Font" w:uiPriority="1"/>
+    <w:lsdException w:name="Subtitle" w:semiHidden="0" w:uiPriority="11" w:unhideWhenUsed="0" w:qFormat="1"/>
+    <w:lsdException w:name="Strong" w:semiHidden="0" w:uiPriority="22" w:unhideWhenUsed="0" w:qFormat="1"/>
+    <w:lsdException w:name="Emphasis" w:semiHidden="0" w:uiPriority="20" w:unhideWhenUsed="0" w:qFormat="1"/>
+    <w:lsdException w:name="Table Grid" w:semiHidden="0" w:uiPriority="39" w:unhideWhenUsed="0"/>
+    <w:lsdException w:name="Placeholder Text" w:unhideWhenUsed="0"/>
+    <w:lsdException w:name="No Spacing" w:semiHidden="0" w:uiPriority="1" w:unhideWhenUsed="0" w:qFormat="1"/>
+    <w:lsdException w:name="Light Shading" w:semiHidden="0" w:uiPriority="60" w:unhideWhenUsed="0"/>
+    <w:lsdException w:name="Light List" w:semiHidden="0" w:uiPriority="61" w:unhideWhenUsed="0"/>
+    <w:lsdException w:name="Light Grid" w:semiHidden="0" w:uiPriority="62" w:unhideWhenUsed="0"/>
+    <w:lsdException w:name="Medium Shading 1" w:semiHidden="0" w:uiPriority="63" w:unhideWhenUsed="0"/>
+    <w:lsdException w:name="Medium Shading 2" w:semiHidden="0" w:uiPriority="64" w:unhideWhenUsed="0"/>
+    <w:lsdException w:name="Medium List 1" w:semiHidden="0" w:uiPriority="65" w:unhideWhenUsed="0"/>
+    <w:lsdException w:name="Medium List 2" w:semiHidden="0" w:uiPriority="66" w:unhideWhenUsed="0"/>
+    <w:lsdException w:name="Medium Grid 1" w:semiHidden="0" w:uiPriority="67" w:unhideWhenUsed="0"/>
+    <w:lsdException w:name="Medium Grid 2" w:semiHidden="0" w:uiPriority="68" w:unhideWhenUsed="0"/>
+    <w:lsdException w:name="Medium Grid 3" w:semiHidden="0" w:uiPriority="69" w:unhideWhenUsed="0"/>
+    <w:lsdException w:name="Dark List" w:semiHidden="0" w:uiPriority="70" w:unhideWhenUsed="0"/>
+    <w:lsdException w:name="Colorful Shading" w:semiHidden="0" w:uiPriority="71" w:unhideWhenUsed="0"/>
+    <w:lsdException w:name="Colorful List" w:semiHidden="0" w:uiPriority="72" w:unhideWhenUsed="0"/>
+    <w:lsdException w:name="Colorful Grid" w:semiHidden="0" w:uiPriority="73" w:unhideWhenUsed="0"/>
+    <w:lsdException w:name="Light Shading Accent 1" w:semiHidden="0" w:uiPriority="60" w:unhideWhenUsed="0"/>
+    <w:lsdException w:name="Light List Accent 1" w:semiHidden="0" w:uiPriority="61" w:unhideWhenUsed="0"/>
+    <w:lsdException w:name="Light Grid Accent 1" w:semiHidden="0" w:uiPriority="62" w:unhideWhenUsed="0"/>
+    <w:lsdException w:name="Medium Shading 1 Accent 1" w:semiHidden="0" w:uiPriority="63" w:unhideWhenUsed="0"/>
+    <w:lsdException w:name="Medium Shading 2 Accent 1" w:semiHidden="0" w:uiPriority="64" w:unhideWhenUsed="0"/>
+    <w:lsdException w:name="Medium List 1 Accent 1" w:semiHidden="0" w:uiPriority="65" w:unhideWhenUsed="0"/>
+    <w:lsdException w:name="Revision" w:unhideWhenUsed="0"/>
+    <w:lsdException w:name="List Paragraph" w:semiHidden="0" w:uiPriority="34" w:unhideWhenUsed="0" w:qFormat="1"/>
+    <w:lsdException w:name="Quote" w:semiHidden="0" w:uiPriority="29" w:unhideWhenUsed="0" w:qFormat="1"/>
+    <w:lsdException w:name="Intense Quote" w:semiHidden="0" w:uiPriority="30" w:unhideWhenUsed="0" w:qFormat="1"/>
+    <w:lsdException w:name="Medium List 2 Accent 1" w:semiHidden="0" w:uiPriority="66" w:unhideWhenUsed="0"/>
+    <w:lsdException w:name="Medium Grid 1 Accent 1" w:semiHidden="0" w:uiPriority="67" w:unhideWhenUsed="0"/>
+    <w:lsdException w:name="Medium Grid 2 Accent 1" w:semiHidden="0" w:uiPriority="68" w:unhideWhenUsed="0"/>
+    <w:lsdException w:name="Medium Grid 3 Accent 1" w:semiHidden="0" w:uiPriority="69" w:unhideWhenUsed="0"/>
+    <w:lsdException w:name="Dark List Accent 1" w:semiHidden="0" w:uiPriority="70" w:unhideWhenUsed="0"/>
+    <w:lsdException w:name="Colorful Shading Accent 1" w:semiHidden="0" w:uiPriority="71" w:unhideWhenUsed="0"/>
+    <w:lsdException w:name="Colorful List Accent 1" w:semiHidden="0" w:uiPriority="72" w:unhideWhenUsed="0"/>
+    <w:lsdException w:name="Colorful Grid Accent 1" w:semiHidden="0" w:uiPriority="73" w:unhideWhenUsed="0"/>
+    <w:lsdException w:name="Light Shading Accent 2" w:semiHidden="0" w:uiPriority="60" w:unhideWhenUsed="0"/>
+    <w:lsdException w:name="Light List Accent 2" w:semiHidden="0" w:uiPriority="61" w:unhideWhenUsed="0"/>
+    <w:lsdException w:name="Light Grid Accent 2" w:semiHidden="0" w:uiPriority="62" w:unhideWhenUsed="0"/>
+    <w:lsdException w:name="Medium Shading 1 Accent 2" w:semiHidden="0" w:uiPriority="63" w:unhideWhenUsed="0"/>
+    <w:lsdException w:name="Medium Shading 2 Accent 2" w:semiHidden="0" w:uiPriority="64" w:unhideWhenUsed="0"/>
+    <w:lsdException w:name="Medium List 1 Accent 2" w:semiHidden="0" w:uiPriority="65" w:unhideWhenUsed="0"/>
+    <w:lsdException w:name="Medium List 2 Accent 2" w:semiHidden="0" w:uiPriority="66" w:unhideWhenUsed="0"/>
+    <w:lsdException w:name="Medium Grid 1 Accent 2" w:semiHidden="0" w:uiPriority="67" w:unhideWhenUsed="0"/>
+    <w:lsdException w:name="Medium Grid 2 Accent 2" w:semiHidden="0" w:uiPriority="68" w:unhideWhenUsed="0"/>
+    <w:lsdException w:name="Medium Grid 3 Accent 2" w:semiHidden="0" w:uiPriority="69" w:unhideWhenUsed="0"/>
+    <w:lsdException w:name="Dark List Accent 2" w:semiHidden="0" w:uiPriority="70" w:unhideWhenUsed="0"/>
+    <w:lsdException w:name="Colorful Shading Accent 2" w:semiHidden="0" w:uiPriority="71" w:unhideWhenUsed="0"/>
+    <w:lsdException w:name="Colorful List Accent 2" w:semiHidden="0" w:uiPriority="72" w:unhideWhenUsed="0"/>
+    <w:lsdException w:name="Colorful Grid Accent 2" w:semiHidden="0" w:uiPriority="73" w:unhideWhenUsed="0"/>
+    <w:lsdException w:name="Light Shading Accent 3" w:semiHidden="0" w:uiPriority="60" w:unhideWhenUsed="0"/>
+    <w:lsdException w:name="Light List Accent 3" w:semiHidden="0" w:uiPriority="61" w:unhideWhenUsed="0"/>
+    <w:lsdException w:name="Light Grid Accent 3" w:semiHidden="0" w:uiPriority="62" w:unhideWhenUsed="0"/>
+    <w:lsdException w:name="Medium Shading 1 Accent 3" w:semiHidden="0" w:uiPriority="63" w:unhideWhenUsed="0"/>
+    <w:lsdException w:name="Medium Shading 2 Accent 3" w:semiHidden="0" w:uiPriority="64" w:unhideWhenUsed="0"/>
+    <w:lsdException w:name="Medium List 1 Accent 3" w:semiHidden="0" w:uiPriority="65" w:unhideWhenUsed="0"/>
+    <w:lsdException w:name="Medium List 2 Accent 3" w:semiHidden="0" w:uiPriority="66" w:unhideWhenUsed="0"/>
+    <w:lsdException w:name="Medium Grid 1 Accent 3" w:semiHidden="0" w:uiPriority="67" w:unhideWhenUsed="0"/>
+    <w:lsdException w:name="Medium Grid 2 Accent 3" w:semiHidden="0" w:uiPriority="68" w:unhideWhenUsed="0"/>
+    <w:lsdException w:name="Medium Grid 3 Accent 3" w:semiHidden="0" w:uiPriority="69" w:unhideWhenUsed="0"/>
+    <w:lsdException w:name="Dark List Accent 3" w:semiHidden="0" w:uiPriority="70" w:unhideWhenUsed="0"/>
+    <w:lsdException w:name="Colorful Shading Accent 3" w:semiHidden="0" w:uiPriority="71" w:unhideWhenUsed="0"/>
+    <w:lsdException w:name="Colorful List Accent 3" w:semiHidden="0" w:uiPriority="72" w:unhideWhenUsed="0"/>
+    <w:lsdException w:name="Colorful Grid Accent 3" w:semiHidden="0" w:uiPriority="73" w:unhideWhenUsed="0"/>
+    <w:lsdException w:name="Light Shading Accent 4" w:semiHidden="0" w:uiPriority="60" w:unhideWhenUsed="0"/>
+    <w:lsdException w:name="Light List Accent 4" w:semiHidden="0" w:uiPriority="61" w:unhideWhenUsed="0"/>
+    <w:lsdException w:name="Light Grid Accent 4" w:semiHidden="0" w:uiPriority="62" w:unhideWhenUsed="0"/>
+    <w:lsdException w:name="Medium Shading 1 Accent 4" w:semiHidden="0" w:uiPriority="63" w:unhideWhenUsed="0"/>
+    <w:lsdException w:name="Medium Shading 2 Accent 4" w:semiHidden="0" w:uiPriority="64" w:unhideWhenUsed="0"/>
+    <w:lsdException w:name="Medium List 1 Accent 4" w:semiHidden="0" w:uiPriority="65" w:unhideWhenUsed="0"/>
+    <w:lsdException w:name="Medium List 2 Accent 4" w:semiHidden="0" w:uiPriority="66" w:unhideWhenUsed="0"/>
+    <w:lsdException w:name="Medium Grid 1 Accent 4" w:semiHidden="0" w:uiPriority="67" w:unhideWhenUsed="0"/>
+    <w:lsdException w:name="Medium Grid 2 Accent 4" w:semiHidden="0" w:uiPriority="68" w:unhideWhenUsed="0"/>
+    <w:lsdException w:name="Medium Grid 3 Accent 4" w:semiHidden="0" w:uiPriority="69" w:unhideWhenUsed="0"/>
+    <w:lsdException w:name="Dark List Accent 4" w:semiHidden="0" w:uiPriority="70" w:unhideWhenUsed="0"/>
+    <w:lsdException w:name="Colorful Shading Accent 4" w:semiHidden="0" w:uiPriority="71" w:unhideWhenUsed="0"/>
+    <w:lsdException w:name="Colorful List Accent 4" w:semiHidden="0" w:uiPriority="72" w:unhideWhenUsed="0"/>
+    <w:lsdException w:name="Colorful Grid Accent 4" w:semiHidden="0" w:uiPriority="73" w:unhideWhenUsed="0"/>
+    <w:lsdException w:name="Light Shading Accent 5" w:semiHidden="0" w:uiPriority="60" w:unhideWhenUsed="0"/>
+    <w:lsdException w:name="Light List Accent 5" w:semiHidden="0" w:uiPriority="61" w:unhideWhenUsed="0"/>
+    <w:lsdException w:name="Light Grid Accent 5" w:semiHidden="0" w:uiPriority="62" w:unhideWhenUsed="0"/>
+    <w:lsdException w:name="Medium Shading 1 Accent 5" w:semiHidden="0" w:uiPriority="63" w:unhideWhenUsed="0"/>
+    <w:lsdException w:name="Medium Shading 2 Accent 5" w:semiHidden="0" w:uiPriority="64" w:unhideWhenUsed="0"/>
+    <w:lsdException w:name="Medium List 1 Accent 5" w:semiHidden="0" w:uiPriority="65" w:unhideWhenUsed="0"/>
+    <w:lsdException w:name="Medium List 2 Accent 5" w:semiHidden="0" w:uiPriority="66" w:unhideWhenUsed="0"/>
+    <w:lsdException w:name="Medium Grid 1 Accent 5" w:semiHidden="0" w:uiPriority="67" w:unhideWhenUsed="0"/>
+    <w:lsdException w:name="Medium Grid 2 Accent 5" w:semiHidden="0" w:uiPriority="68" w:unhideWhenUsed="0"/>
+    <w:lsdException w:name="Medium Grid 3 Accent 5" w:semiHidden="0" w:uiPriority="69" w:unhideWhenUsed="0"/>
+    <w:lsdException w:name="Dark List Accent 5" w:semiHidden="0" w:uiPriority="70" w:unhideWhenUsed="0"/>
+    <w:lsdException w:name="Colorful Shading Accent 5" w:semiHidden="0" w:uiPriority="71" w:unhideWhenUsed="0"/>
+    <w:lsdException w:name="Colorful List Accent 5" w:semiHidden="0" w:uiPriority="72" w:unhideWhenUsed="0"/>
+    <w:lsdException w:name="Colorful Grid Accent 5" w:semiHidden="0" w:uiPriority="73" w:unhideWhenUsed="0"/>
+    <w:lsdException w:name="Light Shading Accent 6" w:semiHidden="0" w:uiPriority="60" w:unhideWhenUsed="0"/>
+    <w:lsdException w:name="Light List Accent 6" w:semiHidden="0" w:uiPriority="61" w:unhideWhenUsed="0"/>
+    <w:lsdException w:name="Light Grid Accent 6" w:semiHidden="0" w:uiPriority="62" w:unhideWhenUsed="0"/>
+    <w:lsdException w:name="Medium Shading 1 Accent 6" w:semiHidden="0" w:uiPriority="63" w:unhideWhenUsed="0"/>
+    <w:lsdException w:name="Medium Shading 2 Accent 6" w:semiHidden="0" w:uiPriority="64" w:unhideWhenUsed="0"/>
+    <w:lsdException w:name="Medium List 1 Accent 6" w:semiHidden="0" w:uiPriority="65" w:unhideWhenUsed="0"/>
+    <w:lsdException w:name="Medium List 2 Accent 6" w:semiHidden="0" w:uiPriority="66" w:unhideWhenUsed="0"/>
+    <w:lsdException w:name="Medium Grid 1 Accent 6" w:semiHidden="0" w:uiPriority="67" w:unhideWhenUsed="0"/>
+    <w:lsdException w:name="Medium Grid 2 Accent 6" w:semiHidden="0" w:uiPriority="68" w:unhideWhenUsed="0"/>
+    <w:lsdException w:name="Medium Grid 3 Accent 6" w:semiHidden="0" w:uiPriority="69" w:unhideWhenUsed="0"/>
+    <w:lsdException w:name="Dark List Accent 6" w:semiHidden="0" w:uiPriority="70" w:unhideWhenUsed="0"/>
+    <w:lsdException w:name="Colorful Shading Accent 6" w:semiHidden="0" w:uiPriority="71" w:unhideWhenUsed="0"/>
+    <w:lsdException w:name="Colorful List Accent 6" w:semiHidden="0" w:uiPriority="72" w:unhideWhenUsed="0"/>
+    <w:lsdException w:name="Colorful Grid Accent 6" w:semiHidden="0" w:uiPriority="73" w:unhideWhenUsed="0"/>
+    <w:lsdException w:name="Subtle Emphasis" w:semiHidden="0" w:uiPriority="19" w:unhideWhenUsed="0" w:qFormat="1"/>
+    <w:lsdException w:name="Intense Emphasis" w:semiHidden="0" w:uiPriority="21" w:unhideWhenUsed="0" w:qFormat="1"/>
+    <w:lsdException w:name="Subtle Reference" w:semiHidden="0" w:uiPriority="31" w:unhideWhenUsed="0" w:qFormat="1"/>
+    <w:lsdException w:name="Intense Reference" w:semiHidden="0" w:uiPriority="32" w:unhideWhenUsed="0" w:qFormat="1"/>
+    <w:lsdException w:name="Book Title" w:semiHidden="0" w:uiPriority="33" w:unhideWhenUsed="0" w:qFormat="1"/>
+    <w:lsdException w:name="Bibliography" w:uiPriority="37"/>
+    <w:lsdException w:name="TOC Heading" w:uiPriority="39" w:qFormat="1"/>
   </w:latentStyles>
   <w:style w:type="paragraph" w:default="1" w:styleId="Normal">
     <w:name w:val="Normal"/>
     <w:qFormat/>
+    <w:rsid w:val="00AC7747"/>
   </w:style>
   <w:style w:type="character" w:default="1" w:styleId="DefaultParagraphFont">
     <w:name w:val="Default Paragraph Font"/>
@@ -1818,6 +4446,268 @@
       <w:ind w:left="720"/>
       <w:contextualSpacing/>
     </w:pPr>
+  </w:style>
+  <w:style w:type="paragraph" w:styleId="BalloonText">
+    <w:name w:val="Balloon Text"/>
+    <w:basedOn w:val="Normal"/>
+    <w:link w:val="BalloonTextChar"/>
+    <w:uiPriority w:val="99"/>
+    <w:semiHidden/>
+    <w:unhideWhenUsed/>
+    <w:rsid w:val="00AC456C"/>
+    <w:pPr>
+      <w:spacing w:after="0" w:line="240" w:lineRule="auto"/>
+    </w:pPr>
+    <w:rPr>
+      <w:rFonts w:ascii="Tahoma" w:hAnsi="Tahoma" w:cs="Tahoma"/>
+      <w:sz w:val="16"/>
+      <w:szCs w:val="16"/>
+    </w:rPr>
+  </w:style>
+  <w:style w:type="character" w:customStyle="1" w:styleId="BalloonTextChar">
+    <w:name w:val="Balloon Text Char"/>
+    <w:basedOn w:val="DefaultParagraphFont"/>
+    <w:link w:val="BalloonText"/>
+    <w:uiPriority w:val="99"/>
+    <w:semiHidden/>
+    <w:rsid w:val="00AC456C"/>
+    <w:rPr>
+      <w:rFonts w:ascii="Tahoma" w:hAnsi="Tahoma" w:cs="Tahoma"/>
+      <w:sz w:val="16"/>
+      <w:szCs w:val="16"/>
+    </w:rPr>
+  </w:style>
+</w:styles>
+</file>
+
+<file path=word/stylesWithEffects.xml><?xml version="1.0" encoding="utf-8"?>
+<w:styles xmlns:wpc="http://schemas.microsoft.com/office/word/2010/wordprocessingCanvas" xmlns:mc="http://schemas.openxmlformats.org/markup-compatibility/2006" xmlns:o="urn:schemas-microsoft-com:office:office" xmlns:r="http://schemas.openxmlformats.org/officeDocument/2006/relationships" xmlns:m="http://schemas.openxmlformats.org/officeDocument/2006/math" xmlns:v="urn:schemas-microsoft-com:vml" xmlns:wp14="http://schemas.microsoft.com/office/word/2010/wordprocessingDrawing" xmlns:wp="http://schemas.openxmlformats.org/drawingml/2006/wordprocessingDrawing" xmlns:w10="urn:schemas-microsoft-com:office:word" xmlns:w="http://schemas.openxmlformats.org/wordprocessingml/2006/main" xmlns:w14="http://schemas.microsoft.com/office/word/2010/wordml" xmlns:wpg="http://schemas.microsoft.com/office/word/2010/wordprocessingGroup" xmlns:wpi="http://schemas.microsoft.com/office/word/2010/wordprocessingInk" xmlns:wne="http://schemas.microsoft.com/office/word/2006/wordml" xmlns:wps="http://schemas.microsoft.com/office/word/2010/wordprocessingShape" mc:Ignorable="w14 wp14">
+  <w:docDefaults>
+    <w:rPrDefault>
+      <w:rPr>
+        <w:rFonts w:asciiTheme="minorHAnsi" w:eastAsiaTheme="minorHAnsi" w:hAnsiTheme="minorHAnsi" w:cstheme="minorBidi"/>
+        <w:sz w:val="22"/>
+        <w:szCs w:val="22"/>
+        <w:lang w:val="en-US" w:eastAsia="en-US" w:bidi="ar-SA"/>
+      </w:rPr>
+    </w:rPrDefault>
+    <w:pPrDefault>
+      <w:pPr>
+        <w:spacing w:after="160" w:line="259" w:lineRule="auto"/>
+      </w:pPr>
+    </w:pPrDefault>
+  </w:docDefaults>
+  <w:latentStyles w:defLockedState="0" w:defUIPriority="99" w:defSemiHidden="1" w:defUnhideWhenUsed="1" w:defQFormat="0" w:count="267">
+    <w:lsdException w:name="Normal" w:semiHidden="0" w:uiPriority="0" w:unhideWhenUsed="0" w:qFormat="1"/>
+    <w:lsdException w:name="heading 1" w:semiHidden="0" w:uiPriority="9" w:unhideWhenUsed="0" w:qFormat="1"/>
+    <w:lsdException w:name="heading 2" w:uiPriority="9" w:qFormat="1"/>
+    <w:lsdException w:name="heading 3" w:uiPriority="9" w:qFormat="1"/>
+    <w:lsdException w:name="heading 4" w:uiPriority="9" w:qFormat="1"/>
+    <w:lsdException w:name="heading 5" w:uiPriority="9" w:qFormat="1"/>
+    <w:lsdException w:name="heading 6" w:uiPriority="9" w:qFormat="1"/>
+    <w:lsdException w:name="heading 7" w:uiPriority="9" w:qFormat="1"/>
+    <w:lsdException w:name="heading 8" w:uiPriority="9" w:qFormat="1"/>
+    <w:lsdException w:name="heading 9" w:uiPriority="9" w:qFormat="1"/>
+    <w:lsdException w:name="toc 1" w:uiPriority="39"/>
+    <w:lsdException w:name="toc 2" w:uiPriority="39"/>
+    <w:lsdException w:name="toc 3" w:uiPriority="39"/>
+    <w:lsdException w:name="toc 4" w:uiPriority="39"/>
+    <w:lsdException w:name="toc 5" w:uiPriority="39"/>
+    <w:lsdException w:name="toc 6" w:uiPriority="39"/>
+    <w:lsdException w:name="toc 7" w:uiPriority="39"/>
+    <w:lsdException w:name="toc 8" w:uiPriority="39"/>
+    <w:lsdException w:name="toc 9" w:uiPriority="39"/>
+    <w:lsdException w:name="caption" w:uiPriority="35" w:qFormat="1"/>
+    <w:lsdException w:name="Title" w:semiHidden="0" w:uiPriority="10" w:unhideWhenUsed="0" w:qFormat="1"/>
+    <w:lsdException w:name="Default Paragraph Font" w:uiPriority="1"/>
+    <w:lsdException w:name="Subtitle" w:semiHidden="0" w:uiPriority="11" w:unhideWhenUsed="0" w:qFormat="1"/>
+    <w:lsdException w:name="Strong" w:semiHidden="0" w:uiPriority="22" w:unhideWhenUsed="0" w:qFormat="1"/>
+    <w:lsdException w:name="Emphasis" w:semiHidden="0" w:uiPriority="20" w:unhideWhenUsed="0" w:qFormat="1"/>
+    <w:lsdException w:name="Table Grid" w:semiHidden="0" w:uiPriority="39" w:unhideWhenUsed="0"/>
+    <w:lsdException w:name="Placeholder Text" w:unhideWhenUsed="0"/>
+    <w:lsdException w:name="No Spacing" w:semiHidden="0" w:uiPriority="1" w:unhideWhenUsed="0" w:qFormat="1"/>
+    <w:lsdException w:name="Light Shading" w:semiHidden="0" w:uiPriority="60" w:unhideWhenUsed="0"/>
+    <w:lsdException w:name="Light List" w:semiHidden="0" w:uiPriority="61" w:unhideWhenUsed="0"/>
+    <w:lsdException w:name="Light Grid" w:semiHidden="0" w:uiPriority="62" w:unhideWhenUsed="0"/>
+    <w:lsdException w:name="Medium Shading 1" w:semiHidden="0" w:uiPriority="63" w:unhideWhenUsed="0"/>
+    <w:lsdException w:name="Medium Shading 2" w:semiHidden="0" w:uiPriority="64" w:unhideWhenUsed="0"/>
+    <w:lsdException w:name="Medium List 1" w:semiHidden="0" w:uiPriority="65" w:unhideWhenUsed="0"/>
+    <w:lsdException w:name="Medium List 2" w:semiHidden="0" w:uiPriority="66" w:unhideWhenUsed="0"/>
+    <w:lsdException w:name="Medium Grid 1" w:semiHidden="0" w:uiPriority="67" w:unhideWhenUsed="0"/>
+    <w:lsdException w:name="Medium Grid 2" w:semiHidden="0" w:uiPriority="68" w:unhideWhenUsed="0"/>
+    <w:lsdException w:name="Medium Grid 3" w:semiHidden="0" w:uiPriority="69" w:unhideWhenUsed="0"/>
+    <w:lsdException w:name="Dark List" w:semiHidden="0" w:uiPriority="70" w:unhideWhenUsed="0"/>
+    <w:lsdException w:name="Colorful Shading" w:semiHidden="0" w:uiPriority="71" w:unhideWhenUsed="0"/>
+    <w:lsdException w:name="Colorful List" w:semiHidden="0" w:uiPriority="72" w:unhideWhenUsed="0"/>
+    <w:lsdException w:name="Colorful Grid" w:semiHidden="0" w:uiPriority="73" w:unhideWhenUsed="0"/>
+    <w:lsdException w:name="Light Shading Accent 1" w:semiHidden="0" w:uiPriority="60" w:unhideWhenUsed="0"/>
+    <w:lsdException w:name="Light List Accent 1" w:semiHidden="0" w:uiPriority="61" w:unhideWhenUsed="0"/>
+    <w:lsdException w:name="Light Grid Accent 1" w:semiHidden="0" w:uiPriority="62" w:unhideWhenUsed="0"/>
+    <w:lsdException w:name="Medium Shading 1 Accent 1" w:semiHidden="0" w:uiPriority="63" w:unhideWhenUsed="0"/>
+    <w:lsdException w:name="Medium Shading 2 Accent 1" w:semiHidden="0" w:uiPriority="64" w:unhideWhenUsed="0"/>
+    <w:lsdException w:name="Medium List 1 Accent 1" w:semiHidden="0" w:uiPriority="65" w:unhideWhenUsed="0"/>
+    <w:lsdException w:name="Revision" w:unhideWhenUsed="0"/>
+    <w:lsdException w:name="List Paragraph" w:semiHidden="0" w:uiPriority="34" w:unhideWhenUsed="0" w:qFormat="1"/>
+    <w:lsdException w:name="Quote" w:semiHidden="0" w:uiPriority="29" w:unhideWhenUsed="0" w:qFormat="1"/>
+    <w:lsdException w:name="Intense Quote" w:semiHidden="0" w:uiPriority="30" w:unhideWhenUsed="0" w:qFormat="1"/>
+    <w:lsdException w:name="Medium List 2 Accent 1" w:semiHidden="0" w:uiPriority="66" w:unhideWhenUsed="0"/>
+    <w:lsdException w:name="Medium Grid 1 Accent 1" w:semiHidden="0" w:uiPriority="67" w:unhideWhenUsed="0"/>
+    <w:lsdException w:name="Medium Grid 2 Accent 1" w:semiHidden="0" w:uiPriority="68" w:unhideWhenUsed="0"/>
+    <w:lsdException w:name="Medium Grid 3 Accent 1" w:semiHidden="0" w:uiPriority="69" w:unhideWhenUsed="0"/>
+    <w:lsdException w:name="Dark List Accent 1" w:semiHidden="0" w:uiPriority="70" w:unhideWhenUsed="0"/>
+    <w:lsdException w:name="Colorful Shading Accent 1" w:semiHidden="0" w:uiPriority="71" w:unhideWhenUsed="0"/>
+    <w:lsdException w:name="Colorful List Accent 1" w:semiHidden="0" w:uiPriority="72" w:unhideWhenUsed="0"/>
+    <w:lsdException w:name="Colorful Grid Accent 1" w:semiHidden="0" w:uiPriority="73" w:unhideWhenUsed="0"/>
+    <w:lsdException w:name="Light Shading Accent 2" w:semiHidden="0" w:uiPriority="60" w:unhideWhenUsed="0"/>
+    <w:lsdException w:name="Light List Accent 2" w:semiHidden="0" w:uiPriority="61" w:unhideWhenUsed="0"/>
+    <w:lsdException w:name="Light Grid Accent 2" w:semiHidden="0" w:uiPriority="62" w:unhideWhenUsed="0"/>
+    <w:lsdException w:name="Medium Shading 1 Accent 2" w:semiHidden="0" w:uiPriority="63" w:unhideWhenUsed="0"/>
+    <w:lsdException w:name="Medium Shading 2 Accent 2" w:semiHidden="0" w:uiPriority="64" w:unhideWhenUsed="0"/>
+    <w:lsdException w:name="Medium List 1 Accent 2" w:semiHidden="0" w:uiPriority="65" w:unhideWhenUsed="0"/>
+    <w:lsdException w:name="Medium List 2 Accent 2" w:semiHidden="0" w:uiPriority="66" w:unhideWhenUsed="0"/>
+    <w:lsdException w:name="Medium Grid 1 Accent 2" w:semiHidden="0" w:uiPriority="67" w:unhideWhenUsed="0"/>
+    <w:lsdException w:name="Medium Grid 2 Accent 2" w:semiHidden="0" w:uiPriority="68" w:unhideWhenUsed="0"/>
+    <w:lsdException w:name="Medium Grid 3 Accent 2" w:semiHidden="0" w:uiPriority="69" w:unhideWhenUsed="0"/>
+    <w:lsdException w:name="Dark List Accent 2" w:semiHidden="0" w:uiPriority="70" w:unhideWhenUsed="0"/>
+    <w:lsdException w:name="Colorful Shading Accent 2" w:semiHidden="0" w:uiPriority="71" w:unhideWhenUsed="0"/>
+    <w:lsdException w:name="Colorful List Accent 2" w:semiHidden="0" w:uiPriority="72" w:unhideWhenUsed="0"/>
+    <w:lsdException w:name="Colorful Grid Accent 2" w:semiHidden="0" w:uiPriority="73" w:unhideWhenUsed="0"/>
+    <w:lsdException w:name="Light Shading Accent 3" w:semiHidden="0" w:uiPriority="60" w:unhideWhenUsed="0"/>
+    <w:lsdException w:name="Light List Accent 3" w:semiHidden="0" w:uiPriority="61" w:unhideWhenUsed="0"/>
+    <w:lsdException w:name="Light Grid Accent 3" w:semiHidden="0" w:uiPriority="62" w:unhideWhenUsed="0"/>
+    <w:lsdException w:name="Medium Shading 1 Accent 3" w:semiHidden="0" w:uiPriority="63" w:unhideWhenUsed="0"/>
+    <w:lsdException w:name="Medium Shading 2 Accent 3" w:semiHidden="0" w:uiPriority="64" w:unhideWhenUsed="0"/>
+    <w:lsdException w:name="Medium List 1 Accent 3" w:semiHidden="0" w:uiPriority="65" w:unhideWhenUsed="0"/>
+    <w:lsdException w:name="Medium List 2 Accent 3" w:semiHidden="0" w:uiPriority="66" w:unhideWhenUsed="0"/>
+    <w:lsdException w:name="Medium Grid 1 Accent 3" w:semiHidden="0" w:uiPriority="67" w:unhideWhenUsed="0"/>
+    <w:lsdException w:name="Medium Grid 2 Accent 3" w:semiHidden="0" w:uiPriority="68" w:unhideWhenUsed="0"/>
+    <w:lsdException w:name="Medium Grid 3 Accent 3" w:semiHidden="0" w:uiPriority="69" w:unhideWhenUsed="0"/>
+    <w:lsdException w:name="Dark List Accent 3" w:semiHidden="0" w:uiPriority="70" w:unhideWhenUsed="0"/>
+    <w:lsdException w:name="Colorful Shading Accent 3" w:semiHidden="0" w:uiPriority="71" w:unhideWhenUsed="0"/>
+    <w:lsdException w:name="Colorful List Accent 3" w:semiHidden="0" w:uiPriority="72" w:unhideWhenUsed="0"/>
+    <w:lsdException w:name="Colorful Grid Accent 3" w:semiHidden="0" w:uiPriority="73" w:unhideWhenUsed="0"/>
+    <w:lsdException w:name="Light Shading Accent 4" w:semiHidden="0" w:uiPriority="60" w:unhideWhenUsed="0"/>
+    <w:lsdException w:name="Light List Accent 4" w:semiHidden="0" w:uiPriority="61" w:unhideWhenUsed="0"/>
+    <w:lsdException w:name="Light Grid Accent 4" w:semiHidden="0" w:uiPriority="62" w:unhideWhenUsed="0"/>
+    <w:lsdException w:name="Medium Shading 1 Accent 4" w:semiHidden="0" w:uiPriority="63" w:unhideWhenUsed="0"/>
+    <w:lsdException w:name="Medium Shading 2 Accent 4" w:semiHidden="0" w:uiPriority="64" w:unhideWhenUsed="0"/>
+    <w:lsdException w:name="Medium List 1 Accent 4" w:semiHidden="0" w:uiPriority="65" w:unhideWhenUsed="0"/>
+    <w:lsdException w:name="Medium List 2 Accent 4" w:semiHidden="0" w:uiPriority="66" w:unhideWhenUsed="0"/>
+    <w:lsdException w:name="Medium Grid 1 Accent 4" w:semiHidden="0" w:uiPriority="67" w:unhideWhenUsed="0"/>
+    <w:lsdException w:name="Medium Grid 2 Accent 4" w:semiHidden="0" w:uiPriority="68" w:unhideWhenUsed="0"/>
+    <w:lsdException w:name="Medium Grid 3 Accent 4" w:semiHidden="0" w:uiPriority="69" w:unhideWhenUsed="0"/>
+    <w:lsdException w:name="Dark List Accent 4" w:semiHidden="0" w:uiPriority="70" w:unhideWhenUsed="0"/>
+    <w:lsdException w:name="Colorful Shading Accent 4" w:semiHidden="0" w:uiPriority="71" w:unhideWhenUsed="0"/>
+    <w:lsdException w:name="Colorful List Accent 4" w:semiHidden="0" w:uiPriority="72" w:unhideWhenUsed="0"/>
+    <w:lsdException w:name="Colorful Grid Accent 4" w:semiHidden="0" w:uiPriority="73" w:unhideWhenUsed="0"/>
+    <w:lsdException w:name="Light Shading Accent 5" w:semiHidden="0" w:uiPriority="60" w:unhideWhenUsed="0"/>
+    <w:lsdException w:name="Light List Accent 5" w:semiHidden="0" w:uiPriority="61" w:unhideWhenUsed="0"/>
+    <w:lsdException w:name="Light Grid Accent 5" w:semiHidden="0" w:uiPriority="62" w:unhideWhenUsed="0"/>
+    <w:lsdException w:name="Medium Shading 1 Accent 5" w:semiHidden="0" w:uiPriority="63" w:unhideWhenUsed="0"/>
+    <w:lsdException w:name="Medium Shading 2 Accent 5" w:semiHidden="0" w:uiPriority="64" w:unhideWhenUsed="0"/>
+    <w:lsdException w:name="Medium List 1 Accent 5" w:semiHidden="0" w:uiPriority="65" w:unhideWhenUsed="0"/>
+    <w:lsdException w:name="Medium List 2 Accent 5" w:semiHidden="0" w:uiPriority="66" w:unhideWhenUsed="0"/>
+    <w:lsdException w:name="Medium Grid 1 Accent 5" w:semiHidden="0" w:uiPriority="67" w:unhideWhenUsed="0"/>
+    <w:lsdException w:name="Medium Grid 2 Accent 5" w:semiHidden="0" w:uiPriority="68" w:unhideWhenUsed="0"/>
+    <w:lsdException w:name="Medium Grid 3 Accent 5" w:semiHidden="0" w:uiPriority="69" w:unhideWhenUsed="0"/>
+    <w:lsdException w:name="Dark List Accent 5" w:semiHidden="0" w:uiPriority="70" w:unhideWhenUsed="0"/>
+    <w:lsdException w:name="Colorful Shading Accent 5" w:semiHidden="0" w:uiPriority="71" w:unhideWhenUsed="0"/>
+    <w:lsdException w:name="Colorful List Accent 5" w:semiHidden="0" w:uiPriority="72" w:unhideWhenUsed="0"/>
+    <w:lsdException w:name="Colorful Grid Accent 5" w:semiHidden="0" w:uiPriority="73" w:unhideWhenUsed="0"/>
+    <w:lsdException w:name="Light Shading Accent 6" w:semiHidden="0" w:uiPriority="60" w:unhideWhenUsed="0"/>
+    <w:lsdException w:name="Light List Accent 6" w:semiHidden="0" w:uiPriority="61" w:unhideWhenUsed="0"/>
+    <w:lsdException w:name="Light Grid Accent 6" w:semiHidden="0" w:uiPriority="62" w:unhideWhenUsed="0"/>
+    <w:lsdException w:name="Medium Shading 1 Accent 6" w:semiHidden="0" w:uiPriority="63" w:unhideWhenUsed="0"/>
+    <w:lsdException w:name="Medium Shading 2 Accent 6" w:semiHidden="0" w:uiPriority="64" w:unhideWhenUsed="0"/>
+    <w:lsdException w:name="Medium List 1 Accent 6" w:semiHidden="0" w:uiPriority="65" w:unhideWhenUsed="0"/>
+    <w:lsdException w:name="Medium List 2 Accent 6" w:semiHidden="0" w:uiPriority="66" w:unhideWhenUsed="0"/>
+    <w:lsdException w:name="Medium Grid 1 Accent 6" w:semiHidden="0" w:uiPriority="67" w:unhideWhenUsed="0"/>
+    <w:lsdException w:name="Medium Grid 2 Accent 6" w:semiHidden="0" w:uiPriority="68" w:unhideWhenUsed="0"/>
+    <w:lsdException w:name="Medium Grid 3 Accent 6" w:semiHidden="0" w:uiPriority="69" w:unhideWhenUsed="0"/>
+    <w:lsdException w:name="Dark List Accent 6" w:semiHidden="0" w:uiPriority="70" w:unhideWhenUsed="0"/>
+    <w:lsdException w:name="Colorful Shading Accent 6" w:semiHidden="0" w:uiPriority="71" w:unhideWhenUsed="0"/>
+    <w:lsdException w:name="Colorful List Accent 6" w:semiHidden="0" w:uiPriority="72" w:unhideWhenUsed="0"/>
+    <w:lsdException w:name="Colorful Grid Accent 6" w:semiHidden="0" w:uiPriority="73" w:unhideWhenUsed="0"/>
+    <w:lsdException w:name="Subtle Emphasis" w:semiHidden="0" w:uiPriority="19" w:unhideWhenUsed="0" w:qFormat="1"/>
+    <w:lsdException w:name="Intense Emphasis" w:semiHidden="0" w:uiPriority="21" w:unhideWhenUsed="0" w:qFormat="1"/>
+    <w:lsdException w:name="Subtle Reference" w:semiHidden="0" w:uiPriority="31" w:unhideWhenUsed="0" w:qFormat="1"/>
+    <w:lsdException w:name="Intense Reference" w:semiHidden="0" w:uiPriority="32" w:unhideWhenUsed="0" w:qFormat="1"/>
+    <w:lsdException w:name="Book Title" w:semiHidden="0" w:uiPriority="33" w:unhideWhenUsed="0" w:qFormat="1"/>
+    <w:lsdException w:name="Bibliography" w:uiPriority="37"/>
+    <w:lsdException w:name="TOC Heading" w:uiPriority="39" w:qFormat="1"/>
+  </w:latentStyles>
+  <w:style w:type="paragraph" w:default="1" w:styleId="Normal">
+    <w:name w:val="Normal"/>
+    <w:qFormat/>
+    <w:rsid w:val="00AC7747"/>
+  </w:style>
+  <w:style w:type="character" w:default="1" w:styleId="DefaultParagraphFont">
+    <w:name w:val="Default Paragraph Font"/>
+    <w:uiPriority w:val="1"/>
+    <w:semiHidden/>
+    <w:unhideWhenUsed/>
+  </w:style>
+  <w:style w:type="table" w:default="1" w:styleId="TableNormal">
+    <w:name w:val="Normal Table"/>
+    <w:uiPriority w:val="99"/>
+    <w:semiHidden/>
+    <w:unhideWhenUsed/>
+    <w:tblPr>
+      <w:tblInd w:w="0" w:type="dxa"/>
+      <w:tblCellMar>
+        <w:top w:w="0" w:type="dxa"/>
+        <w:left w:w="108" w:type="dxa"/>
+        <w:bottom w:w="0" w:type="dxa"/>
+        <w:right w:w="108" w:type="dxa"/>
+      </w:tblCellMar>
+    </w:tblPr>
+  </w:style>
+  <w:style w:type="numbering" w:default="1" w:styleId="NoList">
+    <w:name w:val="No List"/>
+    <w:uiPriority w:val="99"/>
+    <w:semiHidden/>
+    <w:unhideWhenUsed/>
+  </w:style>
+  <w:style w:type="paragraph" w:styleId="ListParagraph">
+    <w:name w:val="List Paragraph"/>
+    <w:basedOn w:val="Normal"/>
+    <w:uiPriority w:val="34"/>
+    <w:qFormat/>
+    <w:rsid w:val="008D4154"/>
+    <w:pPr>
+      <w:ind w:left="720"/>
+      <w:contextualSpacing/>
+    </w:pPr>
+  </w:style>
+  <w:style w:type="paragraph" w:styleId="BalloonText">
+    <w:name w:val="Balloon Text"/>
+    <w:basedOn w:val="Normal"/>
+    <w:link w:val="BalloonTextChar"/>
+    <w:uiPriority w:val="99"/>
+    <w:semiHidden/>
+    <w:unhideWhenUsed/>
+    <w:rsid w:val="00AC456C"/>
+    <w:pPr>
+      <w:spacing w:after="0" w:line="240" w:lineRule="auto"/>
+    </w:pPr>
+    <w:rPr>
+      <w:rFonts w:ascii="Tahoma" w:hAnsi="Tahoma" w:cs="Tahoma"/>
+      <w:sz w:val="16"/>
+      <w:szCs w:val="16"/>
+    </w:rPr>
+  </w:style>
+  <w:style w:type="character" w:customStyle="1" w:styleId="BalloonTextChar">
+    <w:name w:val="Balloon Text Char"/>
+    <w:basedOn w:val="DefaultParagraphFont"/>
+    <w:link w:val="BalloonText"/>
+    <w:uiPriority w:val="99"/>
+    <w:semiHidden/>
+    <w:rsid w:val="00AC456C"/>
+    <w:rPr>
+      <w:rFonts w:ascii="Tahoma" w:hAnsi="Tahoma" w:cs="Tahoma"/>
+      <w:sz w:val="16"/>
+      <w:szCs w:val="16"/>
+    </w:rPr>
   </w:style>
 </w:styles>
 </file>
@@ -1865,7 +4755,7 @@
     </a:clrScheme>
     <a:fontScheme name="Office">
       <a:majorFont>
-        <a:latin typeface="Calibri Light" panose="020F0302020204030204"/>
+        <a:latin typeface="Calibri Light"/>
         <a:ea typeface=""/>
         <a:cs typeface=""/>
         <a:font script="Jpan" typeface="游ゴシック Light"/>
@@ -1900,7 +4790,7 @@
         <a:font script="Geor" typeface="Sylfaen"/>
       </a:majorFont>
       <a:minorFont>
-        <a:latin typeface="Calibri" panose="020F0502020204030204"/>
+        <a:latin typeface="Calibri"/>
         <a:ea typeface=""/>
         <a:cs typeface=""/>
         <a:font script="Jpan" typeface="游明朝"/>
@@ -2077,7 +4967,7 @@
   <a:extraClrSchemeLst/>
   <a:extLst>
     <a:ext uri="{05A4C25C-085E-4340-85A3-A5531E510DB2}">
-      <thm15:themeFamily xmlns:thm15="http://schemas.microsoft.com/office/thememl/2012/main" name="Office Theme" id="{62F939B6-93AF-4DB8-9C6B-D6C7DFDC589F}" vid="{4A3C46E8-61CC-4603-A589-7422A47A8E4A}"/>
+      <thm15:themeFamily xmlns="" xmlns:thm15="http://schemas.microsoft.com/office/thememl/2012/main" name="Office Theme" id="{62F939B6-93AF-4DB8-9C6B-D6C7DFDC589F}" vid="{4A3C46E8-61CC-4603-A589-7422A47A8E4A}"/>
     </a:ext>
   </a:extLst>
 </a:theme>

</xml_diff>